<commit_message>
nmv 01 07 2024
</commit_message>
<xml_diff>
--- a/brAhmaNa/TB 1.5-1.8 Tamil Corrections.docx
+++ b/brAhmaNa/TB 1.5-1.8 Tamil Corrections.docx
@@ -1,7 +1,1241 @@
 
 <file path=word/document.xml><?xml version="1.0" encoding="utf-8"?>
-<w:document xmlns:wpc="http://schemas.microsoft.com/office/word/2010/wordprocessingCanvas" xmlns:cx="http://schemas.microsoft.com/office/drawing/2014/chartex" xmlns:cx1="http://schemas.microsoft.com/office/drawing/2015/9/8/chartex" xmlns:mc="http://schemas.openxmlformats.org/markup-compatibility/2006" xmlns:o="urn:schemas-microsoft-com:office:office" xmlns:r="http://schemas.openxmlformats.org/officeDocument/2006/relationships" xmlns:m="http://schemas.openxmlformats.org/officeDocument/2006/math" xmlns:v="urn:schemas-microsoft-com:vml" xmlns:wp14="http://schemas.microsoft.com/office/word/2010/wordprocessingDrawing" xmlns:wp="http://schemas.openxmlformats.org/drawingml/2006/wordprocessingDrawing" xmlns:w10="urn:schemas-microsoft-com:office:word" xmlns:w="http://schemas.openxmlformats.org/wordprocessingml/2006/main" xmlns:w14="http://schemas.microsoft.com/office/word/2010/wordml" xmlns:w15="http://schemas.microsoft.com/office/word/2012/wordml" xmlns:w16se="http://schemas.microsoft.com/office/word/2015/wordml/symex" xmlns:wpg="http://schemas.microsoft.com/office/word/2010/wordprocessingGroup" xmlns:wpi="http://schemas.microsoft.com/office/word/2010/wordprocessingInk" xmlns:wne="http://schemas.microsoft.com/office/word/2006/wordml" xmlns:wps="http://schemas.microsoft.com/office/word/2010/wordprocessingShape" mc:Ignorable="w14 w15 w16se wp14">
+<w:document xmlns:wpc="http://schemas.microsoft.com/office/word/2010/wordprocessingCanvas" xmlns:cx="http://schemas.microsoft.com/office/drawing/2014/chartex" xmlns:cx1="http://schemas.microsoft.com/office/drawing/2015/9/8/chartex" xmlns:cx2="http://schemas.microsoft.com/office/drawing/2015/10/21/chartex" xmlns:cx3="http://schemas.microsoft.com/office/drawing/2016/5/9/chartex" xmlns:cx4="http://schemas.microsoft.com/office/drawing/2016/5/10/chartex" xmlns:cx5="http://schemas.microsoft.com/office/drawing/2016/5/11/chartex" xmlns:cx6="http://schemas.microsoft.com/office/drawing/2016/5/12/chartex" xmlns:cx7="http://schemas.microsoft.com/office/drawing/2016/5/13/chartex" xmlns:cx8="http://schemas.microsoft.com/office/drawing/2016/5/14/chartex" xmlns:mc="http://schemas.openxmlformats.org/markup-compatibility/2006" xmlns:aink="http://schemas.microsoft.com/office/drawing/2016/ink" xmlns:am3d="http://schemas.microsoft.com/office/drawing/2017/model3d" xmlns:o="urn:schemas-microsoft-com:office:office" xmlns:oel="http://schemas.microsoft.com/office/2019/extlst" xmlns:r="http://schemas.openxmlformats.org/officeDocument/2006/relationships" xmlns:m="http://schemas.openxmlformats.org/officeDocument/2006/math" xmlns:v="urn:schemas-microsoft-com:vml" xmlns:wp14="http://schemas.microsoft.com/office/word/2010/wordprocessingDrawing" xmlns:wp="http://schemas.openxmlformats.org/drawingml/2006/wordprocessingDrawing" xmlns:w10="urn:schemas-microsoft-com:office:word" xmlns:w="http://schemas.openxmlformats.org/wordprocessingml/2006/main" xmlns:w14="http://schemas.microsoft.com/office/word/2010/wordml" xmlns:w15="http://schemas.microsoft.com/office/word/2012/wordml" xmlns:w16cex="http://schemas.microsoft.com/office/word/2018/wordml/cex" xmlns:w16cid="http://schemas.microsoft.com/office/word/2016/wordml/cid" xmlns:w16="http://schemas.microsoft.com/office/word/2018/wordml" xmlns:w16du="http://schemas.microsoft.com/office/word/2023/wordml/word16du" xmlns:w16sdtdh="http://schemas.microsoft.com/office/word/2020/wordml/sdtdatahash" xmlns:w16se="http://schemas.microsoft.com/office/word/2015/wordml/symex" xmlns:wpg="http://schemas.microsoft.com/office/word/2010/wordprocessingGroup" xmlns:wpi="http://schemas.microsoft.com/office/word/2010/wordprocessingInk" xmlns:wne="http://schemas.microsoft.com/office/word/2006/wordml" xmlns:wps="http://schemas.microsoft.com/office/word/2010/wordprocessingShape" mc:Ignorable="w14 w15 w16se w16cid w16 w16cex w16sdtdh w16du wp14">
   <w:body>
+    <w:p>
+      <w:pPr>
+        <w:spacing w:before="0" w:line="240" w:lineRule="auto"/>
+        <w:jc w:val="center"/>
+        <w:rPr>
+          <w:b/>
+          <w:bCs/>
+          <w:sz w:val="32"/>
+          <w:szCs w:val="32"/>
+          <w:u w:val="single"/>
+        </w:rPr>
+      </w:pPr>
+      <w:r>
+        <w:rPr>
+          <w:b/>
+          <w:bCs/>
+          <w:sz w:val="32"/>
+          <w:szCs w:val="32"/>
+          <w:u w:val="single"/>
+        </w:rPr>
+        <w:t xml:space="preserve">TaittirIya BrAhmaNam TB 1.5 to </w:t>
+      </w:r>
+      <w:proofErr w:type="gramStart"/>
+      <w:r>
+        <w:rPr>
+          <w:b/>
+          <w:bCs/>
+          <w:sz w:val="32"/>
+          <w:szCs w:val="32"/>
+          <w:u w:val="single"/>
+        </w:rPr>
+        <w:t>1.8  Book</w:t>
+      </w:r>
+      <w:proofErr w:type="gramEnd"/>
+      <w:r>
+        <w:rPr>
+          <w:b/>
+          <w:bCs/>
+          <w:sz w:val="32"/>
+          <w:szCs w:val="32"/>
+          <w:u w:val="single"/>
+        </w:rPr>
+        <w:t xml:space="preserve"> </w:t>
+      </w:r>
+    </w:p>
+    <w:p>
+      <w:pPr>
+        <w:spacing w:before="0" w:line="240" w:lineRule="auto"/>
+        <w:jc w:val="center"/>
+        <w:rPr>
+          <w:b/>
+          <w:bCs/>
+          <w:sz w:val="32"/>
+          <w:szCs w:val="32"/>
+          <w:u w:val="single"/>
+        </w:rPr>
+      </w:pPr>
+      <w:r>
+        <w:rPr>
+          <w:b/>
+          <w:bCs/>
+          <w:sz w:val="32"/>
+          <w:szCs w:val="32"/>
+          <w:u w:val="single"/>
+        </w:rPr>
+        <w:t xml:space="preserve">Tamil </w:t>
+      </w:r>
+      <w:r>
+        <w:rPr>
+          <w:b/>
+          <w:bCs/>
+          <w:sz w:val="32"/>
+          <w:szCs w:val="32"/>
+          <w:u w:val="single"/>
+        </w:rPr>
+        <w:t>Corrections –</w:t>
+      </w:r>
+      <w:r>
+        <w:rPr>
+          <w:b/>
+          <w:bCs/>
+          <w:sz w:val="32"/>
+          <w:szCs w:val="32"/>
+          <w:u w:val="single"/>
+        </w:rPr>
+        <w:t xml:space="preserve"> </w:t>
+      </w:r>
+      <w:r>
+        <w:rPr>
+          <w:b/>
+          <w:bCs/>
+          <w:sz w:val="32"/>
+          <w:szCs w:val="32"/>
+          <w:u w:val="single"/>
+        </w:rPr>
+        <w:t xml:space="preserve">Observed </w:t>
+      </w:r>
+      <w:proofErr w:type="gramStart"/>
+      <w:r>
+        <w:rPr>
+          <w:b/>
+          <w:bCs/>
+          <w:sz w:val="32"/>
+          <w:szCs w:val="32"/>
+          <w:u w:val="single"/>
+        </w:rPr>
+        <w:t xml:space="preserve">till </w:t>
+      </w:r>
+      <w:r>
+        <w:rPr>
+          <w:b/>
+          <w:bCs/>
+          <w:sz w:val="32"/>
+          <w:szCs w:val="32"/>
+          <w:highlight w:val="red"/>
+          <w:u w:val="single"/>
+        </w:rPr>
+        <w:t>??????</w:t>
+      </w:r>
+      <w:proofErr w:type="gramEnd"/>
+    </w:p>
+    <w:p>
+      <w:pPr>
+        <w:jc w:val="center"/>
+        <w:rPr>
+          <w:b/>
+          <w:bCs/>
+        </w:rPr>
+      </w:pPr>
+      <w:r>
+        <w:rPr>
+          <w:b/>
+          <w:bCs/>
+        </w:rPr>
+        <w:t xml:space="preserve">(ignore those which are already incorporated in your book’s version and date). </w:t>
+      </w:r>
+      <w:r>
+        <w:rPr>
+          <w:b/>
+          <w:bCs/>
+        </w:rPr>
+        <w:br/>
+        <w:t>Kindly refer to your Guru for the differences in Swaram marking between various sources.</w:t>
+      </w:r>
+    </w:p>
+    <w:tbl>
+      <w:tblPr>
+        <w:tblW w:w="13268" w:type="dxa"/>
+        <w:tblInd w:w="-792" w:type="dxa"/>
+        <w:tblBorders>
+          <w:top w:val="single" w:sz="4" w:space="0" w:color="000000"/>
+          <w:left w:val="single" w:sz="4" w:space="0" w:color="000000"/>
+          <w:bottom w:val="single" w:sz="4" w:space="0" w:color="000000"/>
+          <w:right w:val="single" w:sz="4" w:space="0" w:color="000000"/>
+          <w:insideH w:val="single" w:sz="4" w:space="0" w:color="000000"/>
+          <w:insideV w:val="single" w:sz="4" w:space="0" w:color="000000"/>
+        </w:tblBorders>
+        <w:tblLook w:val="04A0" w:firstRow="1" w:lastRow="0" w:firstColumn="1" w:lastColumn="0" w:noHBand="0" w:noVBand="1"/>
+      </w:tblPr>
+      <w:tblGrid>
+        <w:gridCol w:w="3310"/>
+        <w:gridCol w:w="4738"/>
+        <w:gridCol w:w="5220"/>
+      </w:tblGrid>
+      <w:tr>
+        <w:tc>
+          <w:tcPr>
+            <w:tcW w:w="3310" w:type="dxa"/>
+          </w:tcPr>
+          <w:p>
+            <w:pPr>
+              <w:spacing w:before="0" w:line="240" w:lineRule="auto"/>
+              <w:jc w:val="center"/>
+              <w:rPr>
+                <w:sz w:val="32"/>
+                <w:szCs w:val="32"/>
+              </w:rPr>
+            </w:pPr>
+            <w:r>
+              <w:rPr>
+                <w:sz w:val="32"/>
+                <w:szCs w:val="32"/>
+              </w:rPr>
+              <w:t>Section, Paragraph</w:t>
+            </w:r>
+          </w:p>
+          <w:p>
+            <w:pPr>
+              <w:spacing w:before="0" w:line="240" w:lineRule="auto"/>
+              <w:jc w:val="center"/>
+              <w:rPr>
+                <w:sz w:val="32"/>
+                <w:szCs w:val="32"/>
+              </w:rPr>
+            </w:pPr>
+            <w:r>
+              <w:rPr>
+                <w:sz w:val="32"/>
+                <w:szCs w:val="32"/>
+              </w:rPr>
+              <w:t>Reference</w:t>
+            </w:r>
+          </w:p>
+        </w:tc>
+        <w:tc>
+          <w:tcPr>
+            <w:tcW w:w="4738" w:type="dxa"/>
+          </w:tcPr>
+          <w:p>
+            <w:pPr>
+              <w:spacing w:before="0" w:line="240" w:lineRule="auto"/>
+              <w:jc w:val="center"/>
+              <w:rPr>
+                <w:sz w:val="32"/>
+                <w:szCs w:val="32"/>
+              </w:rPr>
+            </w:pPr>
+            <w:r>
+              <w:rPr>
+                <w:sz w:val="32"/>
+                <w:szCs w:val="32"/>
+              </w:rPr>
+              <w:t>As Printed</w:t>
+            </w:r>
+          </w:p>
+        </w:tc>
+        <w:tc>
+          <w:tcPr>
+            <w:tcW w:w="5220" w:type="dxa"/>
+          </w:tcPr>
+          <w:p>
+            <w:pPr>
+              <w:spacing w:before="0" w:line="240" w:lineRule="auto"/>
+              <w:ind w:right="-18"/>
+              <w:jc w:val="center"/>
+              <w:rPr>
+                <w:sz w:val="32"/>
+                <w:szCs w:val="32"/>
+              </w:rPr>
+            </w:pPr>
+            <w:r>
+              <w:rPr>
+                <w:sz w:val="32"/>
+                <w:szCs w:val="32"/>
+              </w:rPr>
+              <w:t>To be read as or corrected as</w:t>
+            </w:r>
+          </w:p>
+          <w:p>
+            <w:pPr>
+              <w:spacing w:before="0" w:line="240" w:lineRule="auto"/>
+              <w:ind w:right="-18"/>
+              <w:jc w:val="center"/>
+              <w:rPr>
+                <w:sz w:val="32"/>
+                <w:szCs w:val="32"/>
+              </w:rPr>
+            </w:pPr>
+            <w:r>
+              <w:rPr>
+                <w:sz w:val="32"/>
+                <w:szCs w:val="32"/>
+              </w:rPr>
+              <w:t>(Comments and analysis)</w:t>
+            </w:r>
+          </w:p>
+        </w:tc>
+      </w:tr>
+      <w:tr>
+        <w:trPr>
+          <w:trHeight w:val="933"/>
+        </w:trPr>
+        <w:tc>
+          <w:tcPr>
+            <w:tcW w:w="3310" w:type="dxa"/>
+          </w:tcPr>
+          <w:p>
+            <w:pPr>
+              <w:spacing w:before="0" w:line="240" w:lineRule="auto"/>
+              <w:rPr>
+                <w:b/>
+                <w:sz w:val="28"/>
+                <w:szCs w:val="32"/>
+              </w:rPr>
+            </w:pPr>
+            <w:r>
+              <w:rPr>
+                <w:b/>
+                <w:sz w:val="28"/>
+                <w:szCs w:val="32"/>
+              </w:rPr>
+              <w:t>TB 1.</w:t>
+            </w:r>
+            <w:r>
+              <w:rPr>
+                <w:b/>
+                <w:sz w:val="28"/>
+                <w:szCs w:val="32"/>
+              </w:rPr>
+              <w:t>5.9.3</w:t>
+            </w:r>
+          </w:p>
+          <w:p>
+            <w:pPr>
+              <w:spacing w:before="0" w:line="240" w:lineRule="auto"/>
+              <w:rPr>
+                <w:b/>
+                <w:sz w:val="28"/>
+                <w:szCs w:val="32"/>
+              </w:rPr>
+            </w:pPr>
+            <w:proofErr w:type="gramStart"/>
+            <w:r>
+              <w:rPr>
+                <w:b/>
+                <w:sz w:val="28"/>
+                <w:szCs w:val="32"/>
+              </w:rPr>
+              <w:t>Statement  No.</w:t>
+            </w:r>
+            <w:proofErr w:type="gramEnd"/>
+            <w:r>
+              <w:rPr>
+                <w:b/>
+                <w:sz w:val="28"/>
+                <w:szCs w:val="32"/>
+              </w:rPr>
+              <w:t xml:space="preserve"> </w:t>
+            </w:r>
+            <w:r>
+              <w:rPr>
+                <w:b/>
+                <w:sz w:val="28"/>
+                <w:szCs w:val="32"/>
+              </w:rPr>
+              <w:t>4</w:t>
+            </w:r>
+          </w:p>
+          <w:p>
+            <w:pPr>
+              <w:spacing w:before="0" w:line="240" w:lineRule="auto"/>
+              <w:rPr>
+                <w:sz w:val="36"/>
+                <w:szCs w:val="36"/>
+              </w:rPr>
+            </w:pPr>
+            <w:proofErr w:type="gramStart"/>
+            <w:r>
+              <w:rPr>
+                <w:b/>
+                <w:sz w:val="28"/>
+                <w:szCs w:val="32"/>
+              </w:rPr>
+              <w:t>Dasini  No.</w:t>
+            </w:r>
+            <w:proofErr w:type="gramEnd"/>
+            <w:r>
+              <w:rPr>
+                <w:b/>
+                <w:sz w:val="28"/>
+                <w:szCs w:val="32"/>
+              </w:rPr>
+              <w:t xml:space="preserve"> </w:t>
+            </w:r>
+            <w:r>
+              <w:rPr>
+                <w:b/>
+                <w:sz w:val="28"/>
+                <w:szCs w:val="32"/>
+              </w:rPr>
+              <w:t>41</w:t>
+            </w:r>
+          </w:p>
+        </w:tc>
+        <w:tc>
+          <w:tcPr>
+            <w:tcW w:w="4738" w:type="dxa"/>
+          </w:tcPr>
+          <w:p>
+            <w:pPr>
+              <w:widowControl w:val="0"/>
+              <w:autoSpaceDE w:val="0"/>
+              <w:autoSpaceDN w:val="0"/>
+              <w:adjustRightInd w:val="0"/>
+              <w:spacing w:before="0" w:line="240" w:lineRule="auto"/>
+              <w:rPr>
+                <w:rFonts w:ascii="BRH Devanagari Extra" w:hAnsi="BRH Devanagari Extra" w:cs="BRH Devanagari Extra"/>
+                <w:sz w:val="36"/>
+                <w:szCs w:val="36"/>
+              </w:rPr>
+            </w:pPr>
+            <w:r>
+              <w:rPr>
+                <w:rFonts w:ascii="Latha" w:hAnsi="Latha" w:cs="Latha"/>
+                <w:sz w:val="28"/>
+                <w:szCs w:val="28"/>
+                <w:cs/>
+                <w:lang w:bidi="ta-IN"/>
+              </w:rPr>
+              <w:t>தா</w:t>
+            </w:r>
+            <w:r>
+              <w:rPr>
+                <w:rFonts w:ascii="Latha" w:hAnsi="Latha" w:cs="Latha"/>
+                <w:sz w:val="28"/>
+                <w:szCs w:val="28"/>
+                <w:lang w:bidi="ta-IN"/>
+              </w:rPr>
+              <w:t>-</w:t>
+            </w:r>
+            <w:r>
+              <w:rPr>
+                <w:rFonts w:ascii="Latha" w:hAnsi="Latha" w:cs="Latha" w:hint="cs"/>
+                <w:sz w:val="28"/>
+                <w:szCs w:val="28"/>
+                <w:cs/>
+                <w:lang w:bidi="ta-IN"/>
+              </w:rPr>
+              <w:t>ஞ்</w:t>
+            </w:r>
+            <w:r>
+              <w:rPr>
+                <w:rFonts w:ascii="Latha" w:hAnsi="Latha" w:cs="Latha"/>
+                <w:sz w:val="28"/>
+                <w:szCs w:val="28"/>
+                <w:cs/>
+                <w:lang w:bidi="ta-IN"/>
+              </w:rPr>
+              <w:t>ச</w:t>
+            </w:r>
+            <w:r>
+              <w:rPr>
+                <w:rFonts w:ascii="BRH Tamil Tab Extra" w:hAnsi="BRH Tamil Tab Extra" w:cs="Latha"/>
+                <w:b/>
+                <w:sz w:val="32"/>
+                <w:szCs w:val="28"/>
+              </w:rPr>
+              <w:t>…</w:t>
+            </w:r>
+            <w:r>
+              <w:rPr>
+                <w:rFonts w:ascii="Latha" w:hAnsi="Latha" w:cs="Latha"/>
+                <w:b/>
+                <w:bCs/>
+                <w:position w:val="-12"/>
+                <w:sz w:val="28"/>
+                <w:szCs w:val="28"/>
+                <w:cs/>
+                <w:lang w:bidi="ta-IN"/>
+              </w:rPr>
+              <w:t>2</w:t>
+            </w:r>
+            <w:r>
+              <w:rPr>
+                <w:rFonts w:ascii="Latha" w:hAnsi="Latha" w:cs="Latha"/>
+                <w:sz w:val="28"/>
+                <w:szCs w:val="28"/>
+                <w:cs/>
+                <w:lang w:bidi="ta-IN"/>
+              </w:rPr>
+              <w:t>ம்</w:t>
+            </w:r>
+            <w:r>
+              <w:rPr>
+                <w:rFonts w:ascii="BRH Devanagari Extra" w:hAnsi="BRH Devanagari Extra" w:cs="Latha"/>
+                <w:b/>
+                <w:sz w:val="36"/>
+                <w:szCs w:val="28"/>
+              </w:rPr>
+              <w:t>Æ</w:t>
+            </w:r>
+            <w:r>
+              <w:rPr>
+                <w:rFonts w:ascii="Latha" w:hAnsi="Latha" w:cs="Latha"/>
+                <w:sz w:val="28"/>
+                <w:szCs w:val="28"/>
+                <w:cs/>
+                <w:lang w:bidi="ta-IN"/>
+              </w:rPr>
+              <w:t>ய்</w:t>
+            </w:r>
+            <w:r>
+              <w:rPr>
+                <w:rFonts w:ascii="Latha" w:hAnsi="Latha" w:cs="Latha"/>
+                <w:sz w:val="28"/>
+                <w:szCs w:val="28"/>
+                <w:highlight w:val="yellow"/>
+                <w:cs/>
+                <w:lang w:bidi="ta-IN"/>
+              </w:rPr>
+              <w:t>வ</w:t>
+            </w:r>
+            <w:r>
+              <w:rPr>
+                <w:rFonts w:ascii="BRH Tamil Tab Extra" w:hAnsi="BRH Tamil Tab Extra" w:cs="Latha"/>
+                <w:b/>
+                <w:sz w:val="36"/>
+                <w:szCs w:val="28"/>
+              </w:rPr>
+              <w:t>†</w:t>
+            </w:r>
+            <w:r>
+              <w:rPr>
+                <w:rFonts w:ascii="Latha" w:hAnsi="Latha" w:cs="Latha"/>
+                <w:sz w:val="28"/>
+                <w:szCs w:val="28"/>
+                <w:cs/>
+                <w:lang w:bidi="ta-IN"/>
+              </w:rPr>
+              <w:t>ந்த</w:t>
+            </w:r>
+            <w:r>
+              <w:rPr>
+                <w:rFonts w:ascii="BRH Tamil Tab Extra" w:hAnsi="BRH Tamil Tab Extra" w:cs="Latha"/>
+                <w:b/>
+                <w:sz w:val="32"/>
+                <w:szCs w:val="28"/>
+              </w:rPr>
+              <w:t>…</w:t>
+            </w:r>
+            <w:r>
+              <w:rPr>
+                <w:rFonts w:ascii="Latha" w:hAnsi="Latha" w:cs="Latha"/>
+                <w:sz w:val="28"/>
+                <w:szCs w:val="28"/>
+              </w:rPr>
+              <w:t xml:space="preserve"> </w:t>
+            </w:r>
+            <w:r>
+              <w:rPr>
+                <w:rFonts w:ascii="Latha" w:hAnsi="Latha" w:cs="Latha"/>
+                <w:sz w:val="28"/>
+                <w:szCs w:val="28"/>
+                <w:cs/>
+                <w:lang w:bidi="ta-IN"/>
+              </w:rPr>
+              <w:t>உபா</w:t>
+            </w:r>
+            <w:r>
+              <w:rPr>
+                <w:rFonts w:ascii="BRH Tamil Tab Extra" w:hAnsi="BRH Tamil Tab Extra" w:cs="Latha"/>
+                <w:b/>
+                <w:sz w:val="36"/>
+                <w:szCs w:val="28"/>
+              </w:rPr>
+              <w:t>†</w:t>
+            </w:r>
+            <w:r>
+              <w:rPr>
+                <w:rFonts w:ascii="Latha" w:hAnsi="Latha" w:cs="Latha"/>
+                <w:sz w:val="28"/>
+                <w:szCs w:val="28"/>
+                <w:cs/>
+                <w:lang w:bidi="ta-IN"/>
+              </w:rPr>
+              <w:t xml:space="preserve">னயன்ன் </w:t>
+            </w:r>
+            <w:r>
+              <w:rPr>
+                <w:rFonts w:ascii="Latha" w:hAnsi="Latha" w:cs="Latha"/>
+                <w:sz w:val="28"/>
+                <w:szCs w:val="28"/>
+              </w:rPr>
+              <w:t>|</w:t>
+            </w:r>
+          </w:p>
+        </w:tc>
+        <w:tc>
+          <w:tcPr>
+            <w:tcW w:w="5220" w:type="dxa"/>
+          </w:tcPr>
+          <w:p>
+            <w:pPr>
+              <w:autoSpaceDE w:val="0"/>
+              <w:autoSpaceDN w:val="0"/>
+              <w:adjustRightInd w:val="0"/>
+              <w:spacing w:before="0" w:line="240" w:lineRule="auto"/>
+              <w:rPr>
+                <w:rFonts w:ascii="Latha" w:hAnsi="Latha" w:cs="Latha"/>
+                <w:sz w:val="28"/>
+                <w:szCs w:val="28"/>
+              </w:rPr>
+            </w:pPr>
+            <w:r>
+              <w:rPr>
+                <w:rFonts w:ascii="Latha" w:hAnsi="Latha" w:cs="Latha"/>
+                <w:sz w:val="28"/>
+                <w:szCs w:val="28"/>
+                <w:cs/>
+                <w:lang w:bidi="ta-IN"/>
+              </w:rPr>
+              <w:t>தா</w:t>
+            </w:r>
+            <w:r>
+              <w:rPr>
+                <w:rFonts w:ascii="Latha" w:hAnsi="Latha" w:cs="Latha"/>
+                <w:sz w:val="28"/>
+                <w:szCs w:val="28"/>
+                <w:lang w:bidi="ta-IN"/>
+              </w:rPr>
+              <w:t>-</w:t>
+            </w:r>
+            <w:r>
+              <w:rPr>
+                <w:rFonts w:ascii="Latha" w:hAnsi="Latha" w:cs="Latha" w:hint="cs"/>
+                <w:sz w:val="28"/>
+                <w:szCs w:val="28"/>
+                <w:cs/>
+                <w:lang w:bidi="ta-IN"/>
+              </w:rPr>
+              <w:t>ஞ்</w:t>
+            </w:r>
+            <w:r>
+              <w:rPr>
+                <w:rFonts w:ascii="Latha" w:hAnsi="Latha" w:cs="Latha"/>
+                <w:sz w:val="28"/>
+                <w:szCs w:val="28"/>
+                <w:cs/>
+                <w:lang w:bidi="ta-IN"/>
+              </w:rPr>
+              <w:t>ச</w:t>
+            </w:r>
+            <w:r>
+              <w:rPr>
+                <w:rFonts w:ascii="BRH Tamil Tab Extra" w:hAnsi="BRH Tamil Tab Extra" w:cs="Latha"/>
+                <w:b/>
+                <w:sz w:val="32"/>
+                <w:szCs w:val="28"/>
+              </w:rPr>
+              <w:t>…</w:t>
+            </w:r>
+            <w:r>
+              <w:rPr>
+                <w:rFonts w:ascii="Latha" w:hAnsi="Latha" w:cs="Latha"/>
+                <w:b/>
+                <w:bCs/>
+                <w:position w:val="-12"/>
+                <w:sz w:val="28"/>
+                <w:szCs w:val="28"/>
+                <w:cs/>
+                <w:lang w:bidi="ta-IN"/>
+              </w:rPr>
+              <w:t>2</w:t>
+            </w:r>
+            <w:r>
+              <w:rPr>
+                <w:rFonts w:ascii="Latha" w:hAnsi="Latha" w:cs="Latha"/>
+                <w:sz w:val="28"/>
+                <w:szCs w:val="28"/>
+                <w:cs/>
+                <w:lang w:bidi="ta-IN"/>
+              </w:rPr>
+              <w:t>ம்</w:t>
+            </w:r>
+            <w:r>
+              <w:rPr>
+                <w:rFonts w:ascii="BRH Devanagari Extra" w:hAnsi="BRH Devanagari Extra" w:cs="Latha"/>
+                <w:b/>
+                <w:sz w:val="36"/>
+                <w:szCs w:val="28"/>
+              </w:rPr>
+              <w:t>Æ</w:t>
+            </w:r>
+            <w:r>
+              <w:rPr>
+                <w:rFonts w:ascii="Latha" w:hAnsi="Latha" w:cs="Latha"/>
+                <w:sz w:val="28"/>
+                <w:szCs w:val="28"/>
+                <w:cs/>
+                <w:lang w:bidi="ta-IN"/>
+              </w:rPr>
+              <w:t>ய்</w:t>
+            </w:r>
+            <w:r>
+              <w:rPr>
+                <w:rFonts w:ascii="Latha" w:hAnsi="Latha" w:cs="Latha"/>
+                <w:sz w:val="28"/>
+                <w:szCs w:val="28"/>
+                <w:highlight w:val="green"/>
+                <w:cs/>
+                <w:lang w:bidi="ta-IN"/>
+              </w:rPr>
+              <w:t>ய</w:t>
+            </w:r>
+            <w:r>
+              <w:rPr>
+                <w:rFonts w:ascii="BRH Tamil Tab Extra" w:hAnsi="BRH Tamil Tab Extra" w:cs="Latha"/>
+                <w:b/>
+                <w:sz w:val="36"/>
+                <w:szCs w:val="28"/>
+              </w:rPr>
+              <w:t>†</w:t>
+            </w:r>
+            <w:r>
+              <w:rPr>
+                <w:rFonts w:ascii="Latha" w:hAnsi="Latha" w:cs="Latha"/>
+                <w:sz w:val="28"/>
+                <w:szCs w:val="28"/>
+                <w:cs/>
+                <w:lang w:bidi="ta-IN"/>
+              </w:rPr>
+              <w:t>ந்த</w:t>
+            </w:r>
+            <w:r>
+              <w:rPr>
+                <w:rFonts w:ascii="BRH Tamil Tab Extra" w:hAnsi="BRH Tamil Tab Extra" w:cs="Latha"/>
+                <w:b/>
+                <w:sz w:val="32"/>
+                <w:szCs w:val="28"/>
+              </w:rPr>
+              <w:t>…</w:t>
+            </w:r>
+            <w:r>
+              <w:rPr>
+                <w:rFonts w:ascii="Latha" w:hAnsi="Latha" w:cs="Latha"/>
+                <w:sz w:val="28"/>
+                <w:szCs w:val="28"/>
+              </w:rPr>
+              <w:t xml:space="preserve"> </w:t>
+            </w:r>
+          </w:p>
+          <w:p>
+            <w:pPr>
+              <w:autoSpaceDE w:val="0"/>
+              <w:autoSpaceDN w:val="0"/>
+              <w:adjustRightInd w:val="0"/>
+              <w:spacing w:before="0" w:line="240" w:lineRule="auto"/>
+              <w:rPr>
+                <w:rFonts w:cs="Arial"/>
+                <w:sz w:val="36"/>
+                <w:szCs w:val="36"/>
+              </w:rPr>
+            </w:pPr>
+            <w:r>
+              <w:rPr>
+                <w:rFonts w:ascii="Latha" w:hAnsi="Latha" w:cs="Latha"/>
+                <w:sz w:val="28"/>
+                <w:szCs w:val="28"/>
+                <w:cs/>
+                <w:lang w:bidi="ta-IN"/>
+              </w:rPr>
+              <w:t>உபா</w:t>
+            </w:r>
+            <w:r>
+              <w:rPr>
+                <w:rFonts w:ascii="BRH Tamil Tab Extra" w:hAnsi="BRH Tamil Tab Extra" w:cs="Latha"/>
+                <w:b/>
+                <w:sz w:val="36"/>
+                <w:szCs w:val="28"/>
+              </w:rPr>
+              <w:t>†</w:t>
+            </w:r>
+            <w:r>
+              <w:rPr>
+                <w:rFonts w:ascii="Latha" w:hAnsi="Latha" w:cs="Latha"/>
+                <w:sz w:val="28"/>
+                <w:szCs w:val="28"/>
+                <w:cs/>
+                <w:lang w:bidi="ta-IN"/>
+              </w:rPr>
+              <w:t xml:space="preserve">னயன்ன் </w:t>
+            </w:r>
+            <w:r>
+              <w:rPr>
+                <w:rFonts w:ascii="Latha" w:hAnsi="Latha" w:cs="Latha"/>
+                <w:sz w:val="28"/>
+                <w:szCs w:val="28"/>
+              </w:rPr>
+              <w:t>|</w:t>
+            </w:r>
+          </w:p>
+        </w:tc>
+      </w:tr>
+      <w:tr>
+        <w:trPr>
+          <w:trHeight w:val="933"/>
+        </w:trPr>
+        <w:tc>
+          <w:tcPr>
+            <w:tcW w:w="3310" w:type="dxa"/>
+          </w:tcPr>
+          <w:p>
+            <w:pPr>
+              <w:spacing w:before="0" w:line="240" w:lineRule="auto"/>
+              <w:rPr>
+                <w:b/>
+                <w:sz w:val="28"/>
+                <w:szCs w:val="32"/>
+              </w:rPr>
+            </w:pPr>
+            <w:r>
+              <w:rPr>
+                <w:b/>
+                <w:sz w:val="28"/>
+                <w:szCs w:val="32"/>
+              </w:rPr>
+              <w:t>TB 1.</w:t>
+            </w:r>
+            <w:r>
+              <w:rPr>
+                <w:b/>
+                <w:sz w:val="28"/>
+                <w:szCs w:val="32"/>
+              </w:rPr>
+              <w:t>5.10.5</w:t>
+            </w:r>
+          </w:p>
+          <w:p>
+            <w:pPr>
+              <w:spacing w:before="0" w:line="240" w:lineRule="auto"/>
+              <w:rPr>
+                <w:b/>
+                <w:sz w:val="28"/>
+                <w:szCs w:val="32"/>
+              </w:rPr>
+            </w:pPr>
+            <w:proofErr w:type="gramStart"/>
+            <w:r>
+              <w:rPr>
+                <w:b/>
+                <w:sz w:val="28"/>
+                <w:szCs w:val="32"/>
+              </w:rPr>
+              <w:t>Statement  No.</w:t>
+            </w:r>
+            <w:proofErr w:type="gramEnd"/>
+            <w:r>
+              <w:rPr>
+                <w:b/>
+                <w:sz w:val="28"/>
+                <w:szCs w:val="32"/>
+              </w:rPr>
+              <w:t xml:space="preserve"> </w:t>
+            </w:r>
+            <w:r>
+              <w:rPr>
+                <w:b/>
+                <w:sz w:val="28"/>
+                <w:szCs w:val="32"/>
+              </w:rPr>
+              <w:t>5</w:t>
+            </w:r>
+          </w:p>
+          <w:p>
+            <w:pPr>
+              <w:spacing w:before="0" w:line="240" w:lineRule="auto"/>
+              <w:rPr>
+                <w:b/>
+                <w:sz w:val="28"/>
+                <w:szCs w:val="32"/>
+              </w:rPr>
+            </w:pPr>
+            <w:proofErr w:type="gramStart"/>
+            <w:r>
+              <w:rPr>
+                <w:b/>
+                <w:sz w:val="28"/>
+                <w:szCs w:val="32"/>
+              </w:rPr>
+              <w:t>Dasini  No.</w:t>
+            </w:r>
+            <w:proofErr w:type="gramEnd"/>
+            <w:r>
+              <w:rPr>
+                <w:b/>
+                <w:sz w:val="28"/>
+                <w:szCs w:val="32"/>
+              </w:rPr>
+              <w:t xml:space="preserve"> </w:t>
+            </w:r>
+            <w:r>
+              <w:rPr>
+                <w:b/>
+                <w:sz w:val="28"/>
+                <w:szCs w:val="32"/>
+              </w:rPr>
+              <w:t>51</w:t>
+            </w:r>
+          </w:p>
+        </w:tc>
+        <w:tc>
+          <w:tcPr>
+            <w:tcW w:w="4738" w:type="dxa"/>
+          </w:tcPr>
+          <w:p>
+            <w:pPr>
+              <w:widowControl w:val="0"/>
+              <w:autoSpaceDE w:val="0"/>
+              <w:autoSpaceDN w:val="0"/>
+              <w:adjustRightInd w:val="0"/>
+              <w:spacing w:before="0" w:line="240" w:lineRule="auto"/>
+              <w:rPr>
+                <w:rFonts w:ascii="BRH Malayalam Extra" w:hAnsi="BRH Malayalam Extra" w:cs="BRH Malayalam Extra"/>
+                <w:color w:val="000000"/>
+                <w:sz w:val="40"/>
+                <w:szCs w:val="40"/>
+              </w:rPr>
+            </w:pPr>
+            <w:r>
+              <w:rPr>
+                <w:rFonts w:ascii="Latha" w:hAnsi="Latha" w:cs="Latha"/>
+                <w:sz w:val="28"/>
+                <w:szCs w:val="28"/>
+                <w:cs/>
+                <w:lang w:bidi="ta-IN"/>
+              </w:rPr>
+              <w:t>ப</w:t>
+            </w:r>
+            <w:r>
+              <w:rPr>
+                <w:rFonts w:ascii="BRH Tamil Tab Extra" w:hAnsi="BRH Tamil Tab Extra" w:cs="Latha"/>
+                <w:b/>
+                <w:sz w:val="32"/>
+                <w:szCs w:val="28"/>
+              </w:rPr>
+              <w:t>…</w:t>
+            </w:r>
+            <w:r>
+              <w:rPr>
+                <w:rFonts w:ascii="Latha" w:hAnsi="Latha" w:cs="Latha"/>
+                <w:sz w:val="28"/>
+                <w:szCs w:val="28"/>
+                <w:cs/>
+                <w:lang w:bidi="ta-IN"/>
+              </w:rPr>
+              <w:t>ஞ்ச</w:t>
+            </w:r>
+            <w:r>
+              <w:rPr>
+                <w:rFonts w:ascii="BRH Tamil Tab Extra" w:hAnsi="BRH Tamil Tab Extra" w:cs="Latha"/>
+                <w:b/>
+                <w:sz w:val="32"/>
+                <w:szCs w:val="28"/>
+              </w:rPr>
+              <w:t>…</w:t>
+            </w:r>
+            <w:r>
+              <w:rPr>
+                <w:rFonts w:ascii="Latha" w:hAnsi="Latha" w:cs="Latha"/>
+                <w:sz w:val="28"/>
+                <w:szCs w:val="28"/>
+                <w:highlight w:val="yellow"/>
+                <w:cs/>
+                <w:lang w:bidi="ta-IN"/>
+              </w:rPr>
+              <w:t>த</w:t>
+            </w:r>
+            <w:r>
+              <w:rPr>
+                <w:rFonts w:ascii="Latha" w:hAnsi="Latha" w:cs="Latha"/>
+                <w:b/>
+                <w:bCs/>
+                <w:position w:val="-12"/>
+                <w:sz w:val="28"/>
+                <w:szCs w:val="28"/>
+                <w:highlight w:val="yellow"/>
+                <w:cs/>
+                <w:lang w:bidi="ta-IN"/>
+              </w:rPr>
+              <w:t>3</w:t>
+            </w:r>
+            <w:r>
+              <w:rPr>
+                <w:rFonts w:ascii="Latha" w:hAnsi="Latha" w:cs="Latha"/>
+                <w:sz w:val="28"/>
+                <w:szCs w:val="28"/>
+                <w:cs/>
+                <w:lang w:bidi="ta-IN"/>
+              </w:rPr>
+              <w:t>ஶ்யா</w:t>
+            </w:r>
+            <w:r>
+              <w:rPr>
+                <w:rFonts w:ascii="Latha" w:hAnsi="Latha" w:cs="Latha"/>
+                <w:sz w:val="28"/>
+                <w:szCs w:val="28"/>
+              </w:rPr>
+              <w:t>-</w:t>
+            </w:r>
+            <w:r>
+              <w:rPr>
+                <w:rFonts w:ascii="Latha" w:hAnsi="Latha" w:cs="Latha"/>
+                <w:sz w:val="28"/>
+                <w:szCs w:val="28"/>
+                <w:cs/>
+                <w:lang w:bidi="ta-IN"/>
+              </w:rPr>
+              <w:t>மா</w:t>
+            </w:r>
+            <w:r>
+              <w:rPr>
+                <w:rFonts w:ascii="BRH Tamil Tab Extra" w:hAnsi="BRH Tamil Tab Extra" w:cs="Latha"/>
+                <w:b/>
+                <w:sz w:val="36"/>
+                <w:szCs w:val="28"/>
+              </w:rPr>
+              <w:t>†</w:t>
+            </w:r>
+            <w:r>
+              <w:rPr>
+                <w:rFonts w:ascii="Latha" w:hAnsi="Latha" w:cs="Latha"/>
+                <w:sz w:val="28"/>
+                <w:szCs w:val="28"/>
+                <w:cs/>
+                <w:lang w:bidi="ta-IN"/>
+              </w:rPr>
+              <w:t>பூ</w:t>
+            </w:r>
+            <w:r>
+              <w:rPr>
+                <w:rFonts w:ascii="BRH Tamil Tab Extra" w:hAnsi="BRH Tamil Tab Extra" w:cs="Latha"/>
+                <w:b/>
+                <w:sz w:val="32"/>
+                <w:szCs w:val="28"/>
+              </w:rPr>
+              <w:t>…</w:t>
+            </w:r>
+            <w:r>
+              <w:rPr>
+                <w:rFonts w:ascii="Latha" w:hAnsi="Latha" w:cs="Latha"/>
+                <w:sz w:val="28"/>
+                <w:szCs w:val="28"/>
+                <w:cs/>
+                <w:lang w:bidi="ta-IN"/>
+              </w:rPr>
+              <w:t>ர்யதே</w:t>
+            </w:r>
+            <w:r>
+              <w:rPr>
+                <w:rFonts w:ascii="BRH Tamil Tab Extra" w:hAnsi="BRH Tamil Tab Extra" w:cs="Latha"/>
+                <w:b/>
+                <w:sz w:val="36"/>
+                <w:szCs w:val="28"/>
+              </w:rPr>
+              <w:t>‡</w:t>
+            </w:r>
+            <w:r>
+              <w:rPr>
+                <w:rFonts w:ascii="Latha" w:hAnsi="Latha" w:cs="Latha"/>
+                <w:sz w:val="28"/>
+                <w:szCs w:val="28"/>
+              </w:rPr>
+              <w:t xml:space="preserve"> |</w:t>
+            </w:r>
+          </w:p>
+        </w:tc>
+        <w:tc>
+          <w:tcPr>
+            <w:tcW w:w="5220" w:type="dxa"/>
+          </w:tcPr>
+          <w:p>
+            <w:pPr>
+              <w:autoSpaceDE w:val="0"/>
+              <w:autoSpaceDN w:val="0"/>
+              <w:adjustRightInd w:val="0"/>
+              <w:spacing w:before="0" w:line="252" w:lineRule="auto"/>
+              <w:rPr>
+                <w:rFonts w:ascii="BRH Malayalam Extra" w:hAnsi="BRH Malayalam Extra" w:cs="BRH Malayalam Extra"/>
+                <w:color w:val="000000"/>
+                <w:sz w:val="40"/>
+                <w:szCs w:val="40"/>
+              </w:rPr>
+            </w:pPr>
+            <w:r>
+              <w:rPr>
+                <w:rFonts w:ascii="Latha" w:hAnsi="Latha" w:cs="Latha"/>
+                <w:sz w:val="28"/>
+                <w:szCs w:val="28"/>
+                <w:cs/>
+                <w:lang w:bidi="ta-IN"/>
+              </w:rPr>
+              <w:t>ப</w:t>
+            </w:r>
+            <w:r>
+              <w:rPr>
+                <w:rFonts w:ascii="BRH Tamil Tab Extra" w:hAnsi="BRH Tamil Tab Extra" w:cs="Latha"/>
+                <w:b/>
+                <w:sz w:val="32"/>
+                <w:szCs w:val="28"/>
+              </w:rPr>
+              <w:t>…</w:t>
+            </w:r>
+            <w:r>
+              <w:rPr>
+                <w:rFonts w:ascii="Latha" w:hAnsi="Latha" w:cs="Latha"/>
+                <w:sz w:val="28"/>
+                <w:szCs w:val="28"/>
+                <w:cs/>
+                <w:lang w:bidi="ta-IN"/>
+              </w:rPr>
+              <w:t>ஞ்ச</w:t>
+            </w:r>
+            <w:r>
+              <w:rPr>
+                <w:rFonts w:ascii="BRH Tamil Tab Extra" w:hAnsi="BRH Tamil Tab Extra" w:cs="Latha"/>
+                <w:b/>
+                <w:sz w:val="32"/>
+                <w:szCs w:val="28"/>
+              </w:rPr>
+              <w:t>…</w:t>
+            </w:r>
+            <w:r>
+              <w:rPr>
+                <w:rFonts w:ascii="Latha" w:hAnsi="Latha" w:cs="Latha"/>
+                <w:sz w:val="28"/>
+                <w:szCs w:val="28"/>
+                <w:highlight w:val="green"/>
+                <w:cs/>
+                <w:lang w:bidi="ta-IN"/>
+              </w:rPr>
+              <w:t>த</w:t>
+            </w:r>
+            <w:r>
+              <w:rPr>
+                <w:rFonts w:ascii="BRH Tamil Tab Extra" w:hAnsi="BRH Tamil Tab Extra" w:cs="Latha"/>
+                <w:b/>
+                <w:sz w:val="32"/>
+                <w:szCs w:val="28"/>
+              </w:rPr>
+              <w:t>…</w:t>
+            </w:r>
+            <w:r>
+              <w:rPr>
+                <w:rFonts w:ascii="Latha" w:hAnsi="Latha" w:cs="Latha"/>
+                <w:b/>
+                <w:bCs/>
+                <w:position w:val="-12"/>
+                <w:sz w:val="28"/>
+                <w:szCs w:val="28"/>
+                <w:cs/>
+                <w:lang w:bidi="ta-IN"/>
+              </w:rPr>
+              <w:t>3</w:t>
+            </w:r>
+            <w:r>
+              <w:rPr>
+                <w:rFonts w:ascii="Latha" w:hAnsi="Latha" w:cs="Latha"/>
+                <w:sz w:val="28"/>
+                <w:szCs w:val="28"/>
+                <w:cs/>
+                <w:lang w:bidi="ta-IN"/>
+              </w:rPr>
+              <w:t>ஶ்யா</w:t>
+            </w:r>
+            <w:r>
+              <w:rPr>
+                <w:rFonts w:ascii="Latha" w:hAnsi="Latha" w:cs="Latha"/>
+                <w:sz w:val="28"/>
+                <w:szCs w:val="28"/>
+              </w:rPr>
+              <w:t>-</w:t>
+            </w:r>
+            <w:r>
+              <w:rPr>
+                <w:rFonts w:ascii="Latha" w:hAnsi="Latha" w:cs="Latha"/>
+                <w:sz w:val="28"/>
+                <w:szCs w:val="28"/>
+                <w:cs/>
+                <w:lang w:bidi="ta-IN"/>
+              </w:rPr>
+              <w:t>மா</w:t>
+            </w:r>
+            <w:r>
+              <w:rPr>
+                <w:rFonts w:ascii="BRH Tamil Tab Extra" w:hAnsi="BRH Tamil Tab Extra" w:cs="Latha"/>
+                <w:b/>
+                <w:sz w:val="36"/>
+                <w:szCs w:val="28"/>
+              </w:rPr>
+              <w:t>†</w:t>
+            </w:r>
+            <w:r>
+              <w:rPr>
+                <w:rFonts w:ascii="Latha" w:hAnsi="Latha" w:cs="Latha"/>
+                <w:sz w:val="28"/>
+                <w:szCs w:val="28"/>
+                <w:cs/>
+                <w:lang w:bidi="ta-IN"/>
+              </w:rPr>
+              <w:t>பூ</w:t>
+            </w:r>
+            <w:r>
+              <w:rPr>
+                <w:rFonts w:ascii="BRH Tamil Tab Extra" w:hAnsi="BRH Tamil Tab Extra" w:cs="Latha"/>
+                <w:b/>
+                <w:sz w:val="32"/>
+                <w:szCs w:val="28"/>
+              </w:rPr>
+              <w:t>…</w:t>
+            </w:r>
+            <w:r>
+              <w:rPr>
+                <w:rFonts w:ascii="Latha" w:hAnsi="Latha" w:cs="Latha"/>
+                <w:sz w:val="28"/>
+                <w:szCs w:val="28"/>
+                <w:cs/>
+                <w:lang w:bidi="ta-IN"/>
+              </w:rPr>
+              <w:t>ர்யதே</w:t>
+            </w:r>
+            <w:r>
+              <w:rPr>
+                <w:rFonts w:ascii="BRH Tamil Tab Extra" w:hAnsi="BRH Tamil Tab Extra" w:cs="Latha"/>
+                <w:b/>
+                <w:sz w:val="36"/>
+                <w:szCs w:val="28"/>
+              </w:rPr>
+              <w:t>‡</w:t>
+            </w:r>
+            <w:r>
+              <w:rPr>
+                <w:rFonts w:ascii="Latha" w:hAnsi="Latha" w:cs="Latha"/>
+                <w:sz w:val="28"/>
+                <w:szCs w:val="28"/>
+              </w:rPr>
+              <w:t xml:space="preserve"> |</w:t>
+            </w:r>
+          </w:p>
+        </w:tc>
+      </w:tr>
+    </w:tbl>
+    <w:p>
+      <w:pPr>
+        <w:spacing w:before="0" w:line="240" w:lineRule="auto"/>
+        <w:jc w:val="center"/>
+        <w:rPr>
+          <w:b/>
+          <w:bCs/>
+          <w:sz w:val="32"/>
+          <w:szCs w:val="32"/>
+          <w:u w:val="single"/>
+        </w:rPr>
+      </w:pPr>
+    </w:p>
     <w:p>
       <w:pPr>
         <w:jc w:val="center"/>
@@ -13,7 +1247,42 @@
           <w:u w:val="single"/>
         </w:rPr>
       </w:pPr>
-      <w:proofErr w:type="spellStart"/>
+    </w:p>
+    <w:p>
+      <w:pPr>
+        <w:jc w:val="center"/>
+        <w:rPr>
+          <w:b/>
+          <w:bCs/>
+          <w:sz w:val="32"/>
+          <w:szCs w:val="32"/>
+          <w:u w:val="single"/>
+        </w:rPr>
+      </w:pPr>
+    </w:p>
+    <w:p>
+      <w:pPr>
+        <w:jc w:val="center"/>
+        <w:rPr>
+          <w:b/>
+          <w:bCs/>
+          <w:sz w:val="32"/>
+          <w:szCs w:val="32"/>
+          <w:u w:val="single"/>
+        </w:rPr>
+      </w:pPr>
+    </w:p>
+    <w:p>
+      <w:pPr>
+        <w:jc w:val="center"/>
+        <w:rPr>
+          <w:b/>
+          <w:bCs/>
+          <w:sz w:val="32"/>
+          <w:szCs w:val="32"/>
+          <w:u w:val="single"/>
+        </w:rPr>
+      </w:pPr>
       <w:r>
         <w:rPr>
           <w:b/>
@@ -22,40 +1291,7 @@
           <w:szCs w:val="32"/>
           <w:u w:val="single"/>
         </w:rPr>
-        <w:t>TaittirIya</w:t>
-      </w:r>
-      <w:proofErr w:type="spellEnd"/>
-      <w:r>
-        <w:rPr>
-          <w:b/>
-          <w:bCs/>
-          <w:sz w:val="32"/>
-          <w:szCs w:val="32"/>
-          <w:u w:val="single"/>
-        </w:rPr>
-        <w:t xml:space="preserve"> </w:t>
-      </w:r>
-      <w:proofErr w:type="spellStart"/>
-      <w:r>
-        <w:rPr>
-          <w:b/>
-          <w:bCs/>
-          <w:sz w:val="32"/>
-          <w:szCs w:val="32"/>
-          <w:u w:val="single"/>
-        </w:rPr>
-        <w:t>BrAhmaNam</w:t>
-      </w:r>
-      <w:proofErr w:type="spellEnd"/>
-      <w:r>
-        <w:rPr>
-          <w:b/>
-          <w:bCs/>
-          <w:sz w:val="32"/>
-          <w:szCs w:val="32"/>
-          <w:u w:val="single"/>
-        </w:rPr>
-        <w:t xml:space="preserve"> TB 1.5 to </w:t>
+        <w:t xml:space="preserve">TaittirIya BrAhmaNam TB 1.5 to </w:t>
       </w:r>
       <w:proofErr w:type="gramStart"/>
       <w:r>
@@ -312,6 +1548,7 @@
                 <w:sz w:val="28"/>
                 <w:szCs w:val="32"/>
               </w:rPr>
+              <w:lastRenderedPageBreak/>
               <w:t>TB 1.7.9.5</w:t>
             </w:r>
           </w:p>
@@ -367,23 +1604,13 @@
                 <w:szCs w:val="36"/>
               </w:rPr>
             </w:pPr>
-            <w:proofErr w:type="spellStart"/>
-            <w:r>
-              <w:rPr>
-                <w:b/>
-                <w:sz w:val="28"/>
-                <w:szCs w:val="32"/>
-              </w:rPr>
-              <w:t>Dasini</w:t>
-            </w:r>
-            <w:proofErr w:type="spellEnd"/>
-            <w:r>
-              <w:rPr>
-                <w:b/>
-                <w:sz w:val="28"/>
-                <w:szCs w:val="32"/>
-              </w:rPr>
-              <w:t xml:space="preserve">  No. 57</w:t>
+            <w:r>
+              <w:rPr>
+                <w:b/>
+                <w:sz w:val="28"/>
+                <w:szCs w:val="32"/>
+              </w:rPr>
+              <w:t>Dasini  No. 57</w:t>
             </w:r>
           </w:p>
         </w:tc>
@@ -668,7 +1895,6 @@
           <w:u w:val="single"/>
         </w:rPr>
       </w:pPr>
-      <w:proofErr w:type="spellStart"/>
       <w:r>
         <w:rPr>
           <w:b/>
@@ -677,40 +1903,7 @@
           <w:szCs w:val="32"/>
           <w:u w:val="single"/>
         </w:rPr>
-        <w:t>TaittirIya</w:t>
-      </w:r>
-      <w:proofErr w:type="spellEnd"/>
-      <w:r>
-        <w:rPr>
-          <w:b/>
-          <w:bCs/>
-          <w:sz w:val="32"/>
-          <w:szCs w:val="32"/>
-          <w:u w:val="single"/>
-        </w:rPr>
-        <w:t xml:space="preserve"> </w:t>
-      </w:r>
-      <w:proofErr w:type="spellStart"/>
-      <w:r>
-        <w:rPr>
-          <w:b/>
-          <w:bCs/>
-          <w:sz w:val="32"/>
-          <w:szCs w:val="32"/>
-          <w:u w:val="single"/>
-        </w:rPr>
-        <w:t>BrAhmaNam</w:t>
-      </w:r>
-      <w:proofErr w:type="spellEnd"/>
-      <w:r>
-        <w:rPr>
-          <w:b/>
-          <w:bCs/>
-          <w:sz w:val="32"/>
-          <w:szCs w:val="32"/>
-          <w:u w:val="single"/>
-        </w:rPr>
-        <w:t xml:space="preserve"> TB 1.5 to </w:t>
+        <w:t xml:space="preserve">TaittirIya BrAhmaNam TB 1.5 to </w:t>
       </w:r>
       <w:proofErr w:type="gramStart"/>
       <w:r>
@@ -1042,25 +2235,14 @@
                 <w:szCs w:val="36"/>
               </w:rPr>
             </w:pPr>
-            <w:proofErr w:type="spellStart"/>
-            <w:r>
-              <w:rPr>
-                <w:b/>
-                <w:bCs/>
-                <w:sz w:val="28"/>
-                <w:szCs w:val="32"/>
-              </w:rPr>
-              <w:t>Dasini</w:t>
-            </w:r>
-            <w:proofErr w:type="spellEnd"/>
-            <w:r>
-              <w:rPr>
-                <w:b/>
-                <w:bCs/>
-                <w:sz w:val="28"/>
-                <w:szCs w:val="32"/>
-              </w:rPr>
-              <w:t xml:space="preserve">  No. 21</w:t>
+            <w:r>
+              <w:rPr>
+                <w:b/>
+                <w:bCs/>
+                <w:sz w:val="28"/>
+                <w:szCs w:val="32"/>
+              </w:rPr>
+              <w:t>Dasini  No. 21</w:t>
             </w:r>
           </w:p>
         </w:tc>
@@ -1496,25 +2678,14 @@
                 <w:szCs w:val="36"/>
               </w:rPr>
             </w:pPr>
-            <w:proofErr w:type="spellStart"/>
-            <w:r>
-              <w:rPr>
-                <w:b/>
-                <w:bCs/>
-                <w:sz w:val="28"/>
-                <w:szCs w:val="32"/>
-              </w:rPr>
-              <w:t>Dasini</w:t>
-            </w:r>
-            <w:proofErr w:type="spellEnd"/>
-            <w:r>
-              <w:rPr>
-                <w:b/>
-                <w:bCs/>
-                <w:sz w:val="28"/>
-                <w:szCs w:val="32"/>
-              </w:rPr>
-              <w:t xml:space="preserve">  No. 30</w:t>
+            <w:r>
+              <w:rPr>
+                <w:b/>
+                <w:bCs/>
+                <w:sz w:val="28"/>
+                <w:szCs w:val="32"/>
+              </w:rPr>
+              <w:t>Dasini  No. 30</w:t>
             </w:r>
           </w:p>
         </w:tc>
@@ -2013,7 +3184,6 @@
                 <w:szCs w:val="32"/>
               </w:rPr>
             </w:pPr>
-            <w:proofErr w:type="spellStart"/>
             <w:proofErr w:type="gramStart"/>
             <w:r>
               <w:rPr>
@@ -2022,17 +3192,7 @@
                 <w:sz w:val="28"/>
                 <w:szCs w:val="32"/>
               </w:rPr>
-              <w:t>Dasini</w:t>
-            </w:r>
-            <w:proofErr w:type="spellEnd"/>
-            <w:r>
-              <w:rPr>
-                <w:b/>
-                <w:bCs/>
-                <w:sz w:val="28"/>
-                <w:szCs w:val="32"/>
-              </w:rPr>
-              <w:t xml:space="preserve">  No.</w:t>
+              <w:t>Dasini  No.</w:t>
             </w:r>
             <w:proofErr w:type="gramEnd"/>
             <w:r>
@@ -2062,7 +3222,6 @@
                 <w:sz w:val="28"/>
                 <w:szCs w:val="32"/>
               </w:rPr>
-              <w:lastRenderedPageBreak/>
               <w:t>(at 3 places)</w:t>
             </w:r>
           </w:p>
@@ -2099,7 +3258,6 @@
                 <w:cs/>
                 <w:lang w:bidi="ta-IN"/>
               </w:rPr>
-              <w:lastRenderedPageBreak/>
               <w:t>தா</w:t>
             </w:r>
             <w:r>
@@ -2373,25 +3531,14 @@
                 <w:szCs w:val="36"/>
               </w:rPr>
             </w:pPr>
-            <w:proofErr w:type="spellStart"/>
-            <w:r>
-              <w:rPr>
-                <w:b/>
-                <w:bCs/>
-                <w:sz w:val="28"/>
-                <w:szCs w:val="32"/>
-              </w:rPr>
-              <w:t>Dasini</w:t>
-            </w:r>
-            <w:proofErr w:type="spellEnd"/>
-            <w:r>
-              <w:rPr>
-                <w:b/>
-                <w:bCs/>
-                <w:sz w:val="28"/>
-                <w:szCs w:val="32"/>
-              </w:rPr>
-              <w:t xml:space="preserve">  No. 38</w:t>
+            <w:r>
+              <w:rPr>
+                <w:b/>
+                <w:bCs/>
+                <w:sz w:val="28"/>
+                <w:szCs w:val="32"/>
+              </w:rPr>
+              <w:t>Dasini  No. 38</w:t>
             </w:r>
           </w:p>
         </w:tc>
@@ -2881,25 +4028,14 @@
                 <w:szCs w:val="36"/>
               </w:rPr>
             </w:pPr>
-            <w:proofErr w:type="spellStart"/>
-            <w:r>
-              <w:rPr>
-                <w:b/>
-                <w:bCs/>
-                <w:sz w:val="28"/>
-                <w:szCs w:val="32"/>
-              </w:rPr>
-              <w:t>Dasini</w:t>
-            </w:r>
-            <w:proofErr w:type="spellEnd"/>
-            <w:r>
-              <w:rPr>
-                <w:b/>
-                <w:bCs/>
-                <w:sz w:val="28"/>
-                <w:szCs w:val="32"/>
-              </w:rPr>
-              <w:t xml:space="preserve">  No. 43</w:t>
+            <w:r>
+              <w:rPr>
+                <w:b/>
+                <w:bCs/>
+                <w:sz w:val="28"/>
+                <w:szCs w:val="32"/>
+              </w:rPr>
+              <w:t>Dasini  No. 43</w:t>
             </w:r>
           </w:p>
         </w:tc>
@@ -2979,7 +4115,6 @@
               </w:rPr>
               <w:t>4</w:t>
             </w:r>
-            <w:proofErr w:type="spellStart"/>
             <w:r>
               <w:rPr>
                 <w:rFonts w:ascii="BRH Devanagari Extra" w:hAnsi="BRH Devanagari Extra" w:cs="Latha"/>
@@ -2990,7 +4125,6 @@
               </w:rPr>
               <w:t>óè</w:t>
             </w:r>
-            <w:proofErr w:type="spellEnd"/>
             <w:r>
               <w:rPr>
                 <w:rFonts w:ascii="BRH Tamil Tab Extra" w:hAnsi="BRH Tamil Tab Extra" w:cs="Latha"/>
@@ -3225,6 +4359,7 @@
                 <w:sz w:val="28"/>
                 <w:szCs w:val="32"/>
               </w:rPr>
+              <w:lastRenderedPageBreak/>
               <w:t>TB 1.5.12.5</w:t>
             </w:r>
           </w:p>
@@ -3276,25 +4411,14 @@
                 <w:szCs w:val="36"/>
               </w:rPr>
             </w:pPr>
-            <w:proofErr w:type="spellStart"/>
-            <w:r>
-              <w:rPr>
-                <w:b/>
-                <w:bCs/>
-                <w:sz w:val="28"/>
-                <w:szCs w:val="32"/>
-              </w:rPr>
-              <w:t>Dasini</w:t>
-            </w:r>
-            <w:proofErr w:type="spellEnd"/>
-            <w:r>
-              <w:rPr>
-                <w:b/>
-                <w:bCs/>
-                <w:sz w:val="28"/>
-                <w:szCs w:val="32"/>
-              </w:rPr>
-              <w:t xml:space="preserve">  No. 62</w:t>
+            <w:r>
+              <w:rPr>
+                <w:b/>
+                <w:bCs/>
+                <w:sz w:val="28"/>
+                <w:szCs w:val="32"/>
+              </w:rPr>
+              <w:t>Dasini  No. 62</w:t>
             </w:r>
           </w:p>
         </w:tc>
@@ -3772,25 +4896,14 @@
                 <w:szCs w:val="36"/>
               </w:rPr>
             </w:pPr>
-            <w:proofErr w:type="spellStart"/>
-            <w:r>
-              <w:rPr>
-                <w:b/>
-                <w:bCs/>
-                <w:sz w:val="28"/>
-                <w:szCs w:val="32"/>
-              </w:rPr>
-              <w:t>Dasini</w:t>
-            </w:r>
-            <w:proofErr w:type="spellEnd"/>
-            <w:r>
-              <w:rPr>
-                <w:b/>
-                <w:bCs/>
-                <w:sz w:val="28"/>
-                <w:szCs w:val="32"/>
-              </w:rPr>
-              <w:t xml:space="preserve">  No. 41</w:t>
+            <w:r>
+              <w:rPr>
+                <w:b/>
+                <w:bCs/>
+                <w:sz w:val="28"/>
+                <w:szCs w:val="32"/>
+              </w:rPr>
+              <w:t>Dasini  No. 41</w:t>
             </w:r>
           </w:p>
         </w:tc>
@@ -4152,25 +5265,14 @@
                 <w:szCs w:val="36"/>
               </w:rPr>
             </w:pPr>
-            <w:proofErr w:type="spellStart"/>
-            <w:r>
-              <w:rPr>
-                <w:b/>
-                <w:bCs/>
-                <w:sz w:val="28"/>
-                <w:szCs w:val="32"/>
-              </w:rPr>
-              <w:t>Dasini</w:t>
-            </w:r>
-            <w:proofErr w:type="spellEnd"/>
-            <w:r>
-              <w:rPr>
-                <w:b/>
-                <w:bCs/>
-                <w:sz w:val="28"/>
-                <w:szCs w:val="32"/>
-              </w:rPr>
-              <w:t xml:space="preserve">  No. 47</w:t>
+            <w:r>
+              <w:rPr>
+                <w:b/>
+                <w:bCs/>
+                <w:sz w:val="28"/>
+                <w:szCs w:val="32"/>
+              </w:rPr>
+              <w:t>Dasini  No. 47</w:t>
             </w:r>
           </w:p>
         </w:tc>
@@ -4367,17 +5469,8 @@
                 <w:b/>
                 <w:bCs/>
               </w:rPr>
-              <w:t>(</w:t>
-            </w:r>
-            <w:proofErr w:type="spellStart"/>
-            <w:r>
-              <w:rPr>
-                <w:b/>
-                <w:bCs/>
-              </w:rPr>
-              <w:t>anudattam</w:t>
-            </w:r>
-            <w:proofErr w:type="spellEnd"/>
+              <w:t>(anudattam</w:t>
+            </w:r>
             <w:r>
               <w:rPr>
                 <w:rFonts w:ascii="BRH Malayalam Extra" w:hAnsi="BRH Malayalam Extra" w:cs="BRH Malayalam Extra"/>
@@ -4470,25 +5563,14 @@
                 <w:szCs w:val="36"/>
               </w:rPr>
             </w:pPr>
-            <w:proofErr w:type="spellStart"/>
-            <w:r>
-              <w:rPr>
-                <w:b/>
-                <w:bCs/>
-                <w:sz w:val="28"/>
-                <w:szCs w:val="32"/>
-              </w:rPr>
-              <w:t>Dasini</w:t>
-            </w:r>
-            <w:proofErr w:type="spellEnd"/>
-            <w:r>
-              <w:rPr>
-                <w:b/>
-                <w:bCs/>
-                <w:sz w:val="28"/>
-                <w:szCs w:val="32"/>
-              </w:rPr>
-              <w:t xml:space="preserve">  No. 54</w:t>
+            <w:r>
+              <w:rPr>
+                <w:b/>
+                <w:bCs/>
+                <w:sz w:val="28"/>
+                <w:szCs w:val="32"/>
+              </w:rPr>
+              <w:t>Dasini  No. 54</w:t>
             </w:r>
           </w:p>
         </w:tc>
@@ -4855,25 +5937,14 @@
                 <w:szCs w:val="36"/>
               </w:rPr>
             </w:pPr>
-            <w:proofErr w:type="spellStart"/>
-            <w:r>
-              <w:rPr>
-                <w:b/>
-                <w:bCs/>
-                <w:sz w:val="28"/>
-                <w:szCs w:val="32"/>
-              </w:rPr>
-              <w:t>Dasini</w:t>
-            </w:r>
-            <w:proofErr w:type="spellEnd"/>
-            <w:r>
-              <w:rPr>
-                <w:b/>
-                <w:bCs/>
-                <w:sz w:val="28"/>
-                <w:szCs w:val="32"/>
-              </w:rPr>
-              <w:t xml:space="preserve">  No. 59</w:t>
+            <w:r>
+              <w:rPr>
+                <w:b/>
+                <w:bCs/>
+                <w:sz w:val="28"/>
+                <w:szCs w:val="32"/>
+              </w:rPr>
+              <w:t>Dasini  No. 59</w:t>
             </w:r>
           </w:p>
         </w:tc>
@@ -5191,25 +6262,14 @@
                 <w:szCs w:val="36"/>
               </w:rPr>
             </w:pPr>
-            <w:proofErr w:type="spellStart"/>
-            <w:r>
-              <w:rPr>
-                <w:b/>
-                <w:bCs/>
-                <w:sz w:val="28"/>
-                <w:szCs w:val="32"/>
-              </w:rPr>
-              <w:t>Dasini</w:t>
-            </w:r>
-            <w:proofErr w:type="spellEnd"/>
-            <w:r>
-              <w:rPr>
-                <w:b/>
-                <w:bCs/>
-                <w:sz w:val="28"/>
-                <w:szCs w:val="32"/>
-              </w:rPr>
-              <w:t xml:space="preserve">  No. 60</w:t>
+            <w:r>
+              <w:rPr>
+                <w:b/>
+                <w:bCs/>
+                <w:sz w:val="28"/>
+                <w:szCs w:val="32"/>
+              </w:rPr>
+              <w:t>Dasini  No. 60</w:t>
             </w:r>
           </w:p>
         </w:tc>
@@ -5296,7 +6356,6 @@
               </w:rPr>
               <w:t>ஷா</w:t>
             </w:r>
-            <w:proofErr w:type="spellStart"/>
             <w:r>
               <w:rPr>
                 <w:rFonts w:ascii="BRH Devanagari Extra" w:hAnsi="BRH Devanagari Extra" w:cs="Latha"/>
@@ -5306,7 +6365,6 @@
               </w:rPr>
               <w:t>óè</w:t>
             </w:r>
-            <w:proofErr w:type="spellEnd"/>
             <w:r>
               <w:rPr>
                 <w:rFonts w:ascii="Latha" w:hAnsi="Latha" w:cs="Latha"/>
@@ -5415,7 +6473,6 @@
               </w:rPr>
               <w:t>ஷா</w:t>
             </w:r>
-            <w:proofErr w:type="spellStart"/>
             <w:r>
               <w:rPr>
                 <w:rFonts w:ascii="BRH Devanagari Extra" w:hAnsi="BRH Devanagari Extra" w:cs="Latha"/>
@@ -5425,7 +6482,6 @@
               </w:rPr>
               <w:t>óè</w:t>
             </w:r>
-            <w:proofErr w:type="spellEnd"/>
             <w:r>
               <w:rPr>
                 <w:rFonts w:ascii="Latha" w:hAnsi="Latha" w:cs="Latha"/>
@@ -5497,7 +6553,6 @@
                 <w:sz w:val="28"/>
                 <w:szCs w:val="32"/>
               </w:rPr>
-              <w:lastRenderedPageBreak/>
               <w:t>TB 1.6.9.3</w:t>
             </w:r>
           </w:p>
@@ -5556,25 +6611,14 @@
                 <w:szCs w:val="36"/>
               </w:rPr>
             </w:pPr>
-            <w:proofErr w:type="spellStart"/>
-            <w:r>
-              <w:rPr>
-                <w:b/>
-                <w:bCs/>
-                <w:sz w:val="28"/>
-                <w:szCs w:val="32"/>
-              </w:rPr>
-              <w:t>Dasini</w:t>
-            </w:r>
-            <w:proofErr w:type="spellEnd"/>
-            <w:r>
-              <w:rPr>
-                <w:b/>
-                <w:bCs/>
-                <w:sz w:val="28"/>
-                <w:szCs w:val="32"/>
-              </w:rPr>
-              <w:t xml:space="preserve">  No. 63</w:t>
+            <w:r>
+              <w:rPr>
+                <w:b/>
+                <w:bCs/>
+                <w:sz w:val="28"/>
+                <w:szCs w:val="32"/>
+              </w:rPr>
+              <w:t>Dasini  No. 63</w:t>
             </w:r>
           </w:p>
         </w:tc>
@@ -5835,23 +6879,7 @@
                 <w:b/>
                 <w:bCs/>
               </w:rPr>
-              <w:t>(</w:t>
-            </w:r>
-            <w:proofErr w:type="spellStart"/>
-            <w:r>
-              <w:rPr>
-                <w:b/>
-                <w:bCs/>
-              </w:rPr>
-              <w:t>hraswam</w:t>
-            </w:r>
-            <w:proofErr w:type="spellEnd"/>
-            <w:r>
-              <w:rPr>
-                <w:b/>
-                <w:bCs/>
-              </w:rPr>
-              <w:t>)</w:t>
+              <w:t>(hraswam)</w:t>
             </w:r>
           </w:p>
         </w:tc>
@@ -5929,25 +6957,14 @@
                 <w:szCs w:val="36"/>
               </w:rPr>
             </w:pPr>
-            <w:proofErr w:type="spellStart"/>
-            <w:r>
-              <w:rPr>
-                <w:b/>
-                <w:bCs/>
-                <w:sz w:val="28"/>
-                <w:szCs w:val="32"/>
-              </w:rPr>
-              <w:t>Dasini</w:t>
-            </w:r>
-            <w:proofErr w:type="spellEnd"/>
-            <w:r>
-              <w:rPr>
-                <w:b/>
-                <w:bCs/>
-                <w:sz w:val="28"/>
-                <w:szCs w:val="32"/>
-              </w:rPr>
-              <w:t xml:space="preserve">  No. 69</w:t>
+            <w:r>
+              <w:rPr>
+                <w:b/>
+                <w:bCs/>
+                <w:sz w:val="28"/>
+                <w:szCs w:val="32"/>
+              </w:rPr>
+              <w:t>Dasini  No. 69</w:t>
             </w:r>
           </w:p>
         </w:tc>
@@ -6286,25 +7303,14 @@
                 <w:szCs w:val="36"/>
               </w:rPr>
             </w:pPr>
-            <w:proofErr w:type="spellStart"/>
-            <w:r>
-              <w:rPr>
-                <w:b/>
-                <w:bCs/>
-                <w:sz w:val="28"/>
-                <w:szCs w:val="32"/>
-              </w:rPr>
-              <w:t>Dasini</w:t>
-            </w:r>
-            <w:proofErr w:type="spellEnd"/>
-            <w:r>
-              <w:rPr>
-                <w:b/>
-                <w:bCs/>
-                <w:sz w:val="28"/>
-                <w:szCs w:val="32"/>
-              </w:rPr>
-              <w:t xml:space="preserve">  No. 17</w:t>
+            <w:r>
+              <w:rPr>
+                <w:b/>
+                <w:bCs/>
+                <w:sz w:val="28"/>
+                <w:szCs w:val="32"/>
+              </w:rPr>
+              <w:t>Dasini  No. 17</w:t>
             </w:r>
           </w:p>
         </w:tc>
@@ -6737,7 +7743,6 @@
                 <w:szCs w:val="32"/>
               </w:rPr>
             </w:pPr>
-            <w:proofErr w:type="spellStart"/>
             <w:proofErr w:type="gramStart"/>
             <w:r>
               <w:rPr>
@@ -6746,17 +7751,8 @@
                 <w:sz w:val="28"/>
                 <w:szCs w:val="32"/>
               </w:rPr>
-              <w:t>Dasini</w:t>
-            </w:r>
-            <w:proofErr w:type="spellEnd"/>
-            <w:r>
-              <w:rPr>
-                <w:b/>
-                <w:bCs/>
-                <w:sz w:val="28"/>
-                <w:szCs w:val="32"/>
-              </w:rPr>
-              <w:t xml:space="preserve">  No.</w:t>
+              <w:lastRenderedPageBreak/>
+              <w:t>Dasini  No.</w:t>
             </w:r>
             <w:proofErr w:type="gramEnd"/>
             <w:r>
@@ -6812,6 +7808,7 @@
                 <w:cs/>
                 <w:lang w:bidi="ta-IN"/>
               </w:rPr>
+              <w:lastRenderedPageBreak/>
               <w:t>த்</w:t>
             </w:r>
             <w:r>
@@ -7118,7 +8115,6 @@
               </w:rPr>
               <w:t>(</w:t>
             </w:r>
-            <w:proofErr w:type="spellStart"/>
             <w:r>
               <w:rPr>
                 <w:b/>
@@ -7126,7 +8122,6 @@
               </w:rPr>
               <w:t>deergham</w:t>
             </w:r>
-            <w:proofErr w:type="spellEnd"/>
             <w:r>
               <w:rPr>
                 <w:b/>
@@ -7210,25 +8205,14 @@
                 <w:szCs w:val="36"/>
               </w:rPr>
             </w:pPr>
-            <w:proofErr w:type="spellStart"/>
-            <w:r>
-              <w:rPr>
-                <w:b/>
-                <w:bCs/>
-                <w:sz w:val="28"/>
-                <w:szCs w:val="32"/>
-              </w:rPr>
-              <w:t>Dasini</w:t>
-            </w:r>
-            <w:proofErr w:type="spellEnd"/>
-            <w:r>
-              <w:rPr>
-                <w:b/>
-                <w:bCs/>
-                <w:sz w:val="28"/>
-                <w:szCs w:val="32"/>
-              </w:rPr>
-              <w:t xml:space="preserve">  No. 51</w:t>
+            <w:r>
+              <w:rPr>
+                <w:b/>
+                <w:bCs/>
+                <w:sz w:val="28"/>
+                <w:szCs w:val="32"/>
+              </w:rPr>
+              <w:t>Dasini  No. 51</w:t>
             </w:r>
           </w:p>
         </w:tc>
@@ -7633,7 +8617,6 @@
               </w:rPr>
               <w:t>(</w:t>
             </w:r>
-            <w:proofErr w:type="spellStart"/>
             <w:r>
               <w:rPr>
                 <w:b/>
@@ -7641,7 +8624,6 @@
               </w:rPr>
               <w:t>deergham</w:t>
             </w:r>
-            <w:proofErr w:type="spellEnd"/>
             <w:r>
               <w:rPr>
                 <w:b/>
@@ -7742,25 +8724,14 @@
                 <w:szCs w:val="36"/>
               </w:rPr>
             </w:pPr>
-            <w:proofErr w:type="spellStart"/>
-            <w:r>
-              <w:rPr>
-                <w:b/>
-                <w:bCs/>
-                <w:sz w:val="28"/>
-                <w:szCs w:val="32"/>
-              </w:rPr>
-              <w:t>Dasini</w:t>
-            </w:r>
-            <w:proofErr w:type="spellEnd"/>
-            <w:r>
-              <w:rPr>
-                <w:b/>
-                <w:bCs/>
-                <w:sz w:val="28"/>
-                <w:szCs w:val="32"/>
-              </w:rPr>
-              <w:t xml:space="preserve">  No. 1</w:t>
+            <w:r>
+              <w:rPr>
+                <w:b/>
+                <w:bCs/>
+                <w:sz w:val="28"/>
+                <w:szCs w:val="32"/>
+              </w:rPr>
+              <w:t>Dasini  No. 1</w:t>
             </w:r>
           </w:p>
         </w:tc>
@@ -8079,7 +9050,6 @@
               </w:rPr>
               <w:t xml:space="preserve"> </w:t>
             </w:r>
-            <w:proofErr w:type="spellStart"/>
             <w:r>
               <w:rPr>
                 <w:b/>
@@ -8087,7 +9057,6 @@
               </w:rPr>
               <w:t>deergham</w:t>
             </w:r>
-            <w:proofErr w:type="spellEnd"/>
           </w:p>
         </w:tc>
       </w:tr>
@@ -8181,25 +9150,14 @@
                 <w:szCs w:val="36"/>
               </w:rPr>
             </w:pPr>
-            <w:proofErr w:type="spellStart"/>
-            <w:r>
-              <w:rPr>
-                <w:b/>
-                <w:bCs/>
-                <w:sz w:val="28"/>
-                <w:szCs w:val="32"/>
-              </w:rPr>
-              <w:t>Dasini</w:t>
-            </w:r>
-            <w:proofErr w:type="spellEnd"/>
-            <w:r>
-              <w:rPr>
-                <w:b/>
-                <w:bCs/>
-                <w:sz w:val="28"/>
-                <w:szCs w:val="32"/>
-              </w:rPr>
-              <w:t xml:space="preserve">  No. 5</w:t>
+            <w:r>
+              <w:rPr>
+                <w:b/>
+                <w:bCs/>
+                <w:sz w:val="28"/>
+                <w:szCs w:val="32"/>
+              </w:rPr>
+              <w:t>Dasini  No. 5</w:t>
             </w:r>
           </w:p>
         </w:tc>
@@ -8701,23 +9659,7 @@
                 <w:b/>
                 <w:bCs/>
               </w:rPr>
-              <w:t>(</w:t>
-            </w:r>
-            <w:proofErr w:type="spellStart"/>
-            <w:r>
-              <w:rPr>
-                <w:b/>
-                <w:bCs/>
-              </w:rPr>
-              <w:t>Deergham</w:t>
-            </w:r>
-            <w:proofErr w:type="spellEnd"/>
-            <w:r>
-              <w:rPr>
-                <w:b/>
-                <w:bCs/>
-              </w:rPr>
-              <w:t>)</w:t>
+              <w:t>(Deergham)</w:t>
             </w:r>
           </w:p>
         </w:tc>
@@ -8795,25 +9737,14 @@
                 <w:szCs w:val="36"/>
               </w:rPr>
             </w:pPr>
-            <w:proofErr w:type="spellStart"/>
-            <w:r>
-              <w:rPr>
-                <w:b/>
-                <w:bCs/>
-                <w:sz w:val="28"/>
-                <w:szCs w:val="32"/>
-              </w:rPr>
-              <w:t>Dasini</w:t>
-            </w:r>
-            <w:proofErr w:type="spellEnd"/>
-            <w:r>
-              <w:rPr>
-                <w:b/>
-                <w:bCs/>
-                <w:sz w:val="28"/>
-                <w:szCs w:val="32"/>
-              </w:rPr>
-              <w:t xml:space="preserve">  No. 8</w:t>
+            <w:r>
+              <w:rPr>
+                <w:b/>
+                <w:bCs/>
+                <w:sz w:val="28"/>
+                <w:szCs w:val="32"/>
+              </w:rPr>
+              <w:t>Dasini  No. 8</w:t>
             </w:r>
           </w:p>
         </w:tc>
@@ -9299,7 +10230,6 @@
                 <w:sz w:val="28"/>
                 <w:szCs w:val="32"/>
               </w:rPr>
-              <w:lastRenderedPageBreak/>
               <w:t>TB 1.8.10.1</w:t>
             </w:r>
           </w:p>
@@ -9340,25 +10270,14 @@
                 <w:szCs w:val="36"/>
               </w:rPr>
             </w:pPr>
-            <w:proofErr w:type="spellStart"/>
-            <w:r>
-              <w:rPr>
-                <w:b/>
-                <w:bCs/>
-                <w:sz w:val="28"/>
-                <w:szCs w:val="32"/>
-              </w:rPr>
-              <w:t>Dasini</w:t>
-            </w:r>
-            <w:proofErr w:type="spellEnd"/>
-            <w:r>
-              <w:rPr>
-                <w:b/>
-                <w:bCs/>
-                <w:sz w:val="28"/>
-                <w:szCs w:val="32"/>
-              </w:rPr>
-              <w:t xml:space="preserve">  No. 35</w:t>
+            <w:r>
+              <w:rPr>
+                <w:b/>
+                <w:bCs/>
+                <w:sz w:val="28"/>
+                <w:szCs w:val="32"/>
+              </w:rPr>
+              <w:t>Dasini  No. 35</w:t>
             </w:r>
           </w:p>
         </w:tc>
@@ -9878,7 +10797,6 @@
               </w:rPr>
               <w:t xml:space="preserve"> </w:t>
             </w:r>
-            <w:proofErr w:type="spellStart"/>
             <w:r>
               <w:rPr>
                 <w:rFonts w:cs="Arial"/>
@@ -9886,17 +10804,7 @@
                 <w:sz w:val="36"/>
                 <w:szCs w:val="40"/>
               </w:rPr>
-              <w:t>whereever</w:t>
-            </w:r>
-            <w:proofErr w:type="spellEnd"/>
-            <w:r>
-              <w:rPr>
-                <w:rFonts w:cs="Arial"/>
-                <w:color w:val="000000"/>
-                <w:sz w:val="36"/>
-                <w:szCs w:val="40"/>
-              </w:rPr>
-              <w:t xml:space="preserve"> necessary</w:t>
+              <w:t>whereever necessary</w:t>
             </w:r>
           </w:p>
         </w:tc>
@@ -9966,7 +10874,6 @@
           <w:u w:val="single"/>
         </w:rPr>
       </w:pPr>
-      <w:proofErr w:type="spellStart"/>
       <w:r>
         <w:rPr>
           <w:b/>
@@ -9975,40 +10882,7 @@
           <w:szCs w:val="32"/>
           <w:u w:val="single"/>
         </w:rPr>
-        <w:t>TaittirIya</w:t>
-      </w:r>
-      <w:proofErr w:type="spellEnd"/>
-      <w:r>
-        <w:rPr>
-          <w:b/>
-          <w:bCs/>
-          <w:sz w:val="32"/>
-          <w:szCs w:val="32"/>
-          <w:u w:val="single"/>
-        </w:rPr>
-        <w:t xml:space="preserve"> </w:t>
-      </w:r>
-      <w:proofErr w:type="spellStart"/>
-      <w:r>
-        <w:rPr>
-          <w:b/>
-          <w:bCs/>
-          <w:sz w:val="32"/>
-          <w:szCs w:val="32"/>
-          <w:u w:val="single"/>
-        </w:rPr>
-        <w:t>BrAhmaNam</w:t>
-      </w:r>
-      <w:proofErr w:type="spellEnd"/>
-      <w:r>
-        <w:rPr>
-          <w:b/>
-          <w:bCs/>
-          <w:sz w:val="32"/>
-          <w:szCs w:val="32"/>
-          <w:u w:val="single"/>
-        </w:rPr>
-        <w:t xml:space="preserve"> TB </w:t>
+        <w:t xml:space="preserve">TaittirIya BrAhmaNam TB </w:t>
       </w:r>
       <w:r>
         <w:rPr>
@@ -10209,6 +11083,7 @@
           <w:b/>
           <w:bCs/>
         </w:rPr>
+        <w:lastRenderedPageBreak/>
         <w:t xml:space="preserve">(ignore those which are already incorporated in your book’s version and date). </w:t>
       </w:r>
       <w:r>
@@ -10417,27 +11292,7 @@
                 <w:sz w:val="28"/>
                 <w:szCs w:val="28"/>
               </w:rPr>
-              <w:t xml:space="preserve">th </w:t>
-            </w:r>
-            <w:proofErr w:type="spellStart"/>
-            <w:r>
-              <w:rPr>
-                <w:b/>
-                <w:bCs/>
-                <w:sz w:val="28"/>
-                <w:szCs w:val="28"/>
-              </w:rPr>
-              <w:t>Dasini</w:t>
-            </w:r>
-            <w:proofErr w:type="spellEnd"/>
-            <w:r>
-              <w:rPr>
-                <w:b/>
-                <w:bCs/>
-                <w:sz w:val="28"/>
-                <w:szCs w:val="28"/>
-              </w:rPr>
-              <w:t xml:space="preserve">  </w:t>
+              <w:t xml:space="preserve">th Dasini  </w:t>
             </w:r>
           </w:p>
           <w:p>
@@ -10477,7 +11332,6 @@
               </w:rPr>
               <w:t xml:space="preserve"> </w:t>
             </w:r>
-            <w:proofErr w:type="spellStart"/>
             <w:r>
               <w:rPr>
                 <w:b/>
@@ -10487,7 +11341,6 @@
               </w:rPr>
               <w:t>Vaakyam</w:t>
             </w:r>
-            <w:proofErr w:type="spellEnd"/>
           </w:p>
         </w:tc>
         <w:tc>
@@ -10958,27 +11811,7 @@
                 <w:sz w:val="28"/>
                 <w:szCs w:val="28"/>
               </w:rPr>
-              <w:t xml:space="preserve">54th </w:t>
-            </w:r>
-            <w:proofErr w:type="spellStart"/>
-            <w:r>
-              <w:rPr>
-                <w:b/>
-                <w:bCs/>
-                <w:sz w:val="28"/>
-                <w:szCs w:val="28"/>
-              </w:rPr>
-              <w:t>Dasini</w:t>
-            </w:r>
-            <w:proofErr w:type="spellEnd"/>
-            <w:r>
-              <w:rPr>
-                <w:b/>
-                <w:bCs/>
-                <w:sz w:val="28"/>
-                <w:szCs w:val="28"/>
-              </w:rPr>
-              <w:t xml:space="preserve">  </w:t>
+              <w:t xml:space="preserve">54th Dasini  </w:t>
             </w:r>
           </w:p>
           <w:p>
@@ -11680,7 +12513,6 @@
                 <w:sz w:val="28"/>
                 <w:szCs w:val="28"/>
               </w:rPr>
-              <w:lastRenderedPageBreak/>
               <w:t>TB 1.6.9.5</w:t>
             </w:r>
           </w:p>
@@ -11701,27 +12533,7 @@
                 <w:sz w:val="28"/>
                 <w:szCs w:val="28"/>
               </w:rPr>
-              <w:t xml:space="preserve">65th </w:t>
-            </w:r>
-            <w:proofErr w:type="spellStart"/>
-            <w:r>
-              <w:rPr>
-                <w:b/>
-                <w:bCs/>
-                <w:sz w:val="28"/>
-                <w:szCs w:val="28"/>
-              </w:rPr>
-              <w:t>Dasini</w:t>
-            </w:r>
-            <w:proofErr w:type="spellEnd"/>
-            <w:r>
-              <w:rPr>
-                <w:b/>
-                <w:bCs/>
-                <w:sz w:val="28"/>
-                <w:szCs w:val="28"/>
-              </w:rPr>
-              <w:t xml:space="preserve">  </w:t>
+              <w:t xml:space="preserve">65th Dasini  </w:t>
             </w:r>
           </w:p>
           <w:p>
@@ -12315,27 +13127,7 @@
                 <w:sz w:val="28"/>
                 <w:szCs w:val="28"/>
               </w:rPr>
-              <w:t xml:space="preserve">18th </w:t>
-            </w:r>
-            <w:proofErr w:type="spellStart"/>
-            <w:r>
-              <w:rPr>
-                <w:b/>
-                <w:bCs/>
-                <w:sz w:val="28"/>
-                <w:szCs w:val="28"/>
-              </w:rPr>
-              <w:t>Dasini</w:t>
-            </w:r>
-            <w:proofErr w:type="spellEnd"/>
-            <w:r>
-              <w:rPr>
-                <w:b/>
-                <w:bCs/>
-                <w:sz w:val="28"/>
-                <w:szCs w:val="28"/>
-              </w:rPr>
-              <w:t xml:space="preserve">  </w:t>
+              <w:t xml:space="preserve">18th Dasini  </w:t>
             </w:r>
           </w:p>
           <w:p>
@@ -12689,27 +13481,7 @@
                 <w:sz w:val="28"/>
                 <w:szCs w:val="28"/>
               </w:rPr>
-              <w:t xml:space="preserve">27th </w:t>
-            </w:r>
-            <w:proofErr w:type="spellStart"/>
-            <w:r>
-              <w:rPr>
-                <w:b/>
-                <w:bCs/>
-                <w:sz w:val="28"/>
-                <w:szCs w:val="28"/>
-              </w:rPr>
-              <w:t>Dasini</w:t>
-            </w:r>
-            <w:proofErr w:type="spellEnd"/>
-            <w:r>
-              <w:rPr>
-                <w:b/>
-                <w:bCs/>
-                <w:sz w:val="28"/>
-                <w:szCs w:val="28"/>
-              </w:rPr>
-              <w:t xml:space="preserve">  </w:t>
+              <w:t xml:space="preserve">27th Dasini  </w:t>
             </w:r>
           </w:p>
           <w:p>
@@ -13320,27 +14092,7 @@
                 <w:sz w:val="28"/>
                 <w:szCs w:val="28"/>
               </w:rPr>
-              <w:t xml:space="preserve">37th </w:t>
-            </w:r>
-            <w:proofErr w:type="spellStart"/>
-            <w:r>
-              <w:rPr>
-                <w:b/>
-                <w:bCs/>
-                <w:sz w:val="28"/>
-                <w:szCs w:val="28"/>
-              </w:rPr>
-              <w:t>Dasini</w:t>
-            </w:r>
-            <w:proofErr w:type="spellEnd"/>
-            <w:r>
-              <w:rPr>
-                <w:b/>
-                <w:bCs/>
-                <w:sz w:val="28"/>
-                <w:szCs w:val="28"/>
-              </w:rPr>
-              <w:t xml:space="preserve">  </w:t>
+              <w:t xml:space="preserve">37th Dasini  </w:t>
             </w:r>
           </w:p>
           <w:p>
@@ -13658,6 +14410,7 @@
           <w:b/>
           <w:sz w:val="32"/>
         </w:rPr>
+        <w:lastRenderedPageBreak/>
         <w:t>============================</w:t>
       </w:r>
     </w:p>
@@ -13708,7 +14461,6 @@
                 <w:u w:val="single"/>
               </w:rPr>
             </w:pPr>
-            <w:proofErr w:type="spellStart"/>
             <w:r>
               <w:rPr>
                 <w:b/>
@@ -13717,40 +14469,7 @@
                 <w:szCs w:val="32"/>
                 <w:u w:val="single"/>
               </w:rPr>
-              <w:t>TaittirIya</w:t>
-            </w:r>
-            <w:proofErr w:type="spellEnd"/>
-            <w:r>
-              <w:rPr>
-                <w:b/>
-                <w:bCs/>
-                <w:sz w:val="32"/>
-                <w:szCs w:val="32"/>
-                <w:u w:val="single"/>
-              </w:rPr>
-              <w:t xml:space="preserve"> </w:t>
-            </w:r>
-            <w:proofErr w:type="spellStart"/>
-            <w:r>
-              <w:rPr>
-                <w:b/>
-                <w:bCs/>
-                <w:sz w:val="32"/>
-                <w:szCs w:val="32"/>
-                <w:u w:val="single"/>
-              </w:rPr>
-              <w:t>BrAhmaNam</w:t>
-            </w:r>
-            <w:proofErr w:type="spellEnd"/>
-            <w:r>
-              <w:rPr>
-                <w:b/>
-                <w:bCs/>
-                <w:sz w:val="32"/>
-                <w:szCs w:val="32"/>
-                <w:u w:val="single"/>
-              </w:rPr>
-              <w:t xml:space="preserve"> TB 1.5 to </w:t>
+              <w:t xml:space="preserve">TaittirIya BrAhmaNam TB 1.5 to </w:t>
             </w:r>
             <w:proofErr w:type="gramStart"/>
             <w:r>
@@ -14088,8 +14807,6 @@
                 <w:u w:val="single"/>
               </w:rPr>
             </w:pPr>
-            <w:bookmarkStart w:id="0" w:name="_GoBack"/>
-            <w:bookmarkEnd w:id="0"/>
           </w:p>
           <w:p>
             <w:pPr>
@@ -14296,7 +15013,7 @@
 </file>
 
 <file path=word/endnotes.xml><?xml version="1.0" encoding="utf-8"?>
-<w:endnotes xmlns:wpc="http://schemas.microsoft.com/office/word/2010/wordprocessingCanvas" xmlns:cx="http://schemas.microsoft.com/office/drawing/2014/chartex" xmlns:cx1="http://schemas.microsoft.com/office/drawing/2015/9/8/chartex" xmlns:mc="http://schemas.openxmlformats.org/markup-compatibility/2006" xmlns:o="urn:schemas-microsoft-com:office:office" xmlns:r="http://schemas.openxmlformats.org/officeDocument/2006/relationships" xmlns:m="http://schemas.openxmlformats.org/officeDocument/2006/math" xmlns:v="urn:schemas-microsoft-com:vml" xmlns:wp14="http://schemas.microsoft.com/office/word/2010/wordprocessingDrawing" xmlns:wp="http://schemas.openxmlformats.org/drawingml/2006/wordprocessingDrawing" xmlns:w10="urn:schemas-microsoft-com:office:word" xmlns:w="http://schemas.openxmlformats.org/wordprocessingml/2006/main" xmlns:w14="http://schemas.microsoft.com/office/word/2010/wordml" xmlns:w15="http://schemas.microsoft.com/office/word/2012/wordml" xmlns:w16se="http://schemas.microsoft.com/office/word/2015/wordml/symex" xmlns:wpg="http://schemas.microsoft.com/office/word/2010/wordprocessingGroup" xmlns:wpi="http://schemas.microsoft.com/office/word/2010/wordprocessingInk" xmlns:wne="http://schemas.microsoft.com/office/word/2006/wordml" xmlns:wps="http://schemas.microsoft.com/office/word/2010/wordprocessingShape" mc:Ignorable="w14 w15 w16se wp14">
+<w:endnotes xmlns:wpc="http://schemas.microsoft.com/office/word/2010/wordprocessingCanvas" xmlns:cx="http://schemas.microsoft.com/office/drawing/2014/chartex" xmlns:cx1="http://schemas.microsoft.com/office/drawing/2015/9/8/chartex" xmlns:cx2="http://schemas.microsoft.com/office/drawing/2015/10/21/chartex" xmlns:cx3="http://schemas.microsoft.com/office/drawing/2016/5/9/chartex" xmlns:cx4="http://schemas.microsoft.com/office/drawing/2016/5/10/chartex" xmlns:cx5="http://schemas.microsoft.com/office/drawing/2016/5/11/chartex" xmlns:cx6="http://schemas.microsoft.com/office/drawing/2016/5/12/chartex" xmlns:cx7="http://schemas.microsoft.com/office/drawing/2016/5/13/chartex" xmlns:cx8="http://schemas.microsoft.com/office/drawing/2016/5/14/chartex" xmlns:mc="http://schemas.openxmlformats.org/markup-compatibility/2006" xmlns:aink="http://schemas.microsoft.com/office/drawing/2016/ink" xmlns:am3d="http://schemas.microsoft.com/office/drawing/2017/model3d" xmlns:o="urn:schemas-microsoft-com:office:office" xmlns:oel="http://schemas.microsoft.com/office/2019/extlst" xmlns:r="http://schemas.openxmlformats.org/officeDocument/2006/relationships" xmlns:m="http://schemas.openxmlformats.org/officeDocument/2006/math" xmlns:v="urn:schemas-microsoft-com:vml" xmlns:wp14="http://schemas.microsoft.com/office/word/2010/wordprocessingDrawing" xmlns:wp="http://schemas.openxmlformats.org/drawingml/2006/wordprocessingDrawing" xmlns:w10="urn:schemas-microsoft-com:office:word" xmlns:w="http://schemas.openxmlformats.org/wordprocessingml/2006/main" xmlns:w14="http://schemas.microsoft.com/office/word/2010/wordml" xmlns:w15="http://schemas.microsoft.com/office/word/2012/wordml" xmlns:w16cex="http://schemas.microsoft.com/office/word/2018/wordml/cex" xmlns:w16cid="http://schemas.microsoft.com/office/word/2016/wordml/cid" xmlns:w16="http://schemas.microsoft.com/office/word/2018/wordml" xmlns:w16du="http://schemas.microsoft.com/office/word/2023/wordml/word16du" xmlns:w16sdtdh="http://schemas.microsoft.com/office/word/2020/wordml/sdtdatahash" xmlns:w16se="http://schemas.microsoft.com/office/word/2015/wordml/symex" xmlns:wpg="http://schemas.microsoft.com/office/word/2010/wordprocessingGroup" xmlns:wpi="http://schemas.microsoft.com/office/word/2010/wordprocessingInk" xmlns:wne="http://schemas.microsoft.com/office/word/2006/wordml" xmlns:wps="http://schemas.microsoft.com/office/word/2010/wordprocessingShape" mc:Ignorable="w14 w15 w16se w16cid w16 w16cex w16sdtdh w16du wp14">
   <w:endnote w:type="separator" w:id="-1">
     <w:p>
       <w:pPr>
@@ -14321,7 +15038,7 @@
 </file>
 
 <file path=word/footer1.xml><?xml version="1.0" encoding="utf-8"?>
-<w:ftr xmlns:wpc="http://schemas.microsoft.com/office/word/2010/wordprocessingCanvas" xmlns:cx="http://schemas.microsoft.com/office/drawing/2014/chartex" xmlns:cx1="http://schemas.microsoft.com/office/drawing/2015/9/8/chartex" xmlns:mc="http://schemas.openxmlformats.org/markup-compatibility/2006" xmlns:o="urn:schemas-microsoft-com:office:office" xmlns:r="http://schemas.openxmlformats.org/officeDocument/2006/relationships" xmlns:m="http://schemas.openxmlformats.org/officeDocument/2006/math" xmlns:v="urn:schemas-microsoft-com:vml" xmlns:wp14="http://schemas.microsoft.com/office/word/2010/wordprocessingDrawing" xmlns:wp="http://schemas.openxmlformats.org/drawingml/2006/wordprocessingDrawing" xmlns:w10="urn:schemas-microsoft-com:office:word" xmlns:w="http://schemas.openxmlformats.org/wordprocessingml/2006/main" xmlns:w14="http://schemas.microsoft.com/office/word/2010/wordml" xmlns:w15="http://schemas.microsoft.com/office/word/2012/wordml" xmlns:w16se="http://schemas.microsoft.com/office/word/2015/wordml/symex" xmlns:wpg="http://schemas.microsoft.com/office/word/2010/wordprocessingGroup" xmlns:wpi="http://schemas.microsoft.com/office/word/2010/wordprocessingInk" xmlns:wne="http://schemas.microsoft.com/office/word/2006/wordml" xmlns:wps="http://schemas.microsoft.com/office/word/2010/wordprocessingShape" mc:Ignorable="w14 w15 w16se wp14">
+<w:ftr xmlns:wpc="http://schemas.microsoft.com/office/word/2010/wordprocessingCanvas" xmlns:cx="http://schemas.microsoft.com/office/drawing/2014/chartex" xmlns:cx1="http://schemas.microsoft.com/office/drawing/2015/9/8/chartex" xmlns:cx2="http://schemas.microsoft.com/office/drawing/2015/10/21/chartex" xmlns:cx3="http://schemas.microsoft.com/office/drawing/2016/5/9/chartex" xmlns:cx4="http://schemas.microsoft.com/office/drawing/2016/5/10/chartex" xmlns:cx5="http://schemas.microsoft.com/office/drawing/2016/5/11/chartex" xmlns:cx6="http://schemas.microsoft.com/office/drawing/2016/5/12/chartex" xmlns:cx7="http://schemas.microsoft.com/office/drawing/2016/5/13/chartex" xmlns:cx8="http://schemas.microsoft.com/office/drawing/2016/5/14/chartex" xmlns:mc="http://schemas.openxmlformats.org/markup-compatibility/2006" xmlns:aink="http://schemas.microsoft.com/office/drawing/2016/ink" xmlns:am3d="http://schemas.microsoft.com/office/drawing/2017/model3d" xmlns:o="urn:schemas-microsoft-com:office:office" xmlns:oel="http://schemas.microsoft.com/office/2019/extlst" xmlns:r="http://schemas.openxmlformats.org/officeDocument/2006/relationships" xmlns:m="http://schemas.openxmlformats.org/officeDocument/2006/math" xmlns:v="urn:schemas-microsoft-com:vml" xmlns:wp14="http://schemas.microsoft.com/office/word/2010/wordprocessingDrawing" xmlns:wp="http://schemas.openxmlformats.org/drawingml/2006/wordprocessingDrawing" xmlns:w10="urn:schemas-microsoft-com:office:word" xmlns:w="http://schemas.openxmlformats.org/wordprocessingml/2006/main" xmlns:w14="http://schemas.microsoft.com/office/word/2010/wordml" xmlns:w15="http://schemas.microsoft.com/office/word/2012/wordml" xmlns:w16cex="http://schemas.microsoft.com/office/word/2018/wordml/cex" xmlns:w16cid="http://schemas.microsoft.com/office/word/2016/wordml/cid" xmlns:w16="http://schemas.microsoft.com/office/word/2018/wordml" xmlns:w16du="http://schemas.microsoft.com/office/word/2023/wordml/word16du" xmlns:w16sdtdh="http://schemas.microsoft.com/office/word/2020/wordml/sdtdatahash" xmlns:w16se="http://schemas.microsoft.com/office/word/2015/wordml/symex" xmlns:wpg="http://schemas.microsoft.com/office/word/2010/wordprocessingGroup" xmlns:wpi="http://schemas.microsoft.com/office/word/2010/wordprocessingInk" xmlns:wne="http://schemas.microsoft.com/office/word/2006/wordml" xmlns:wps="http://schemas.microsoft.com/office/word/2010/wordprocessingShape" mc:Ignorable="w14 w15 w16se w16cid w16 w16cex w16sdtdh w16du wp14">
   <w:p>
     <w:pPr>
       <w:pBdr>
@@ -14482,7 +15199,7 @@
 </file>
 
 <file path=word/footer2.xml><?xml version="1.0" encoding="utf-8"?>
-<w:ftr xmlns:wpc="http://schemas.microsoft.com/office/word/2010/wordprocessingCanvas" xmlns:cx="http://schemas.microsoft.com/office/drawing/2014/chartex" xmlns:cx1="http://schemas.microsoft.com/office/drawing/2015/9/8/chartex" xmlns:mc="http://schemas.openxmlformats.org/markup-compatibility/2006" xmlns:o="urn:schemas-microsoft-com:office:office" xmlns:r="http://schemas.openxmlformats.org/officeDocument/2006/relationships" xmlns:m="http://schemas.openxmlformats.org/officeDocument/2006/math" xmlns:v="urn:schemas-microsoft-com:vml" xmlns:wp14="http://schemas.microsoft.com/office/word/2010/wordprocessingDrawing" xmlns:wp="http://schemas.openxmlformats.org/drawingml/2006/wordprocessingDrawing" xmlns:w10="urn:schemas-microsoft-com:office:word" xmlns:w="http://schemas.openxmlformats.org/wordprocessingml/2006/main" xmlns:w14="http://schemas.microsoft.com/office/word/2010/wordml" xmlns:w15="http://schemas.microsoft.com/office/word/2012/wordml" xmlns:w16se="http://schemas.microsoft.com/office/word/2015/wordml/symex" xmlns:wpg="http://schemas.microsoft.com/office/word/2010/wordprocessingGroup" xmlns:wpi="http://schemas.microsoft.com/office/word/2010/wordprocessingInk" xmlns:wne="http://schemas.microsoft.com/office/word/2006/wordml" xmlns:wps="http://schemas.microsoft.com/office/word/2010/wordprocessingShape" mc:Ignorable="w14 w15 w16se wp14">
+<w:ftr xmlns:wpc="http://schemas.microsoft.com/office/word/2010/wordprocessingCanvas" xmlns:cx="http://schemas.microsoft.com/office/drawing/2014/chartex" xmlns:cx1="http://schemas.microsoft.com/office/drawing/2015/9/8/chartex" xmlns:cx2="http://schemas.microsoft.com/office/drawing/2015/10/21/chartex" xmlns:cx3="http://schemas.microsoft.com/office/drawing/2016/5/9/chartex" xmlns:cx4="http://schemas.microsoft.com/office/drawing/2016/5/10/chartex" xmlns:cx5="http://schemas.microsoft.com/office/drawing/2016/5/11/chartex" xmlns:cx6="http://schemas.microsoft.com/office/drawing/2016/5/12/chartex" xmlns:cx7="http://schemas.microsoft.com/office/drawing/2016/5/13/chartex" xmlns:cx8="http://schemas.microsoft.com/office/drawing/2016/5/14/chartex" xmlns:mc="http://schemas.openxmlformats.org/markup-compatibility/2006" xmlns:aink="http://schemas.microsoft.com/office/drawing/2016/ink" xmlns:am3d="http://schemas.microsoft.com/office/drawing/2017/model3d" xmlns:o="urn:schemas-microsoft-com:office:office" xmlns:oel="http://schemas.microsoft.com/office/2019/extlst" xmlns:r="http://schemas.openxmlformats.org/officeDocument/2006/relationships" xmlns:m="http://schemas.openxmlformats.org/officeDocument/2006/math" xmlns:v="urn:schemas-microsoft-com:vml" xmlns:wp14="http://schemas.microsoft.com/office/word/2010/wordprocessingDrawing" xmlns:wp="http://schemas.openxmlformats.org/drawingml/2006/wordprocessingDrawing" xmlns:w10="urn:schemas-microsoft-com:office:word" xmlns:w="http://schemas.openxmlformats.org/wordprocessingml/2006/main" xmlns:w14="http://schemas.microsoft.com/office/word/2010/wordml" xmlns:w15="http://schemas.microsoft.com/office/word/2012/wordml" xmlns:w16cex="http://schemas.microsoft.com/office/word/2018/wordml/cex" xmlns:w16cid="http://schemas.microsoft.com/office/word/2016/wordml/cid" xmlns:w16="http://schemas.microsoft.com/office/word/2018/wordml" xmlns:w16du="http://schemas.microsoft.com/office/word/2023/wordml/word16du" xmlns:w16sdtdh="http://schemas.microsoft.com/office/word/2020/wordml/sdtdatahash" xmlns:w16se="http://schemas.microsoft.com/office/word/2015/wordml/symex" xmlns:wpg="http://schemas.microsoft.com/office/word/2010/wordprocessingGroup" xmlns:wpi="http://schemas.microsoft.com/office/word/2010/wordprocessingInk" xmlns:wne="http://schemas.microsoft.com/office/word/2006/wordml" xmlns:wps="http://schemas.microsoft.com/office/word/2010/wordprocessingShape" mc:Ignorable="w14 w15 w16se w16cid w16 w16cex w16sdtdh w16du wp14">
   <w:p>
     <w:pPr>
       <w:pBdr>
@@ -14675,7 +15392,7 @@
 </file>
 
 <file path=word/footer3.xml><?xml version="1.0" encoding="utf-8"?>
-<w:ftr xmlns:wpc="http://schemas.microsoft.com/office/word/2010/wordprocessingCanvas" xmlns:cx="http://schemas.microsoft.com/office/drawing/2014/chartex" xmlns:cx1="http://schemas.microsoft.com/office/drawing/2015/9/8/chartex" xmlns:mc="http://schemas.openxmlformats.org/markup-compatibility/2006" xmlns:o="urn:schemas-microsoft-com:office:office" xmlns:r="http://schemas.openxmlformats.org/officeDocument/2006/relationships" xmlns:m="http://schemas.openxmlformats.org/officeDocument/2006/math" xmlns:v="urn:schemas-microsoft-com:vml" xmlns:wp14="http://schemas.microsoft.com/office/word/2010/wordprocessingDrawing" xmlns:wp="http://schemas.openxmlformats.org/drawingml/2006/wordprocessingDrawing" xmlns:w10="urn:schemas-microsoft-com:office:word" xmlns:w="http://schemas.openxmlformats.org/wordprocessingml/2006/main" xmlns:w14="http://schemas.microsoft.com/office/word/2010/wordml" xmlns:w15="http://schemas.microsoft.com/office/word/2012/wordml" xmlns:w16se="http://schemas.microsoft.com/office/word/2015/wordml/symex" xmlns:wpg="http://schemas.microsoft.com/office/word/2010/wordprocessingGroup" xmlns:wpi="http://schemas.microsoft.com/office/word/2010/wordprocessingInk" xmlns:wne="http://schemas.microsoft.com/office/word/2006/wordml" xmlns:wps="http://schemas.microsoft.com/office/word/2010/wordprocessingShape" mc:Ignorable="w14 w15 w16se wp14">
+<w:ftr xmlns:wpc="http://schemas.microsoft.com/office/word/2010/wordprocessingCanvas" xmlns:cx="http://schemas.microsoft.com/office/drawing/2014/chartex" xmlns:cx1="http://schemas.microsoft.com/office/drawing/2015/9/8/chartex" xmlns:cx2="http://schemas.microsoft.com/office/drawing/2015/10/21/chartex" xmlns:cx3="http://schemas.microsoft.com/office/drawing/2016/5/9/chartex" xmlns:cx4="http://schemas.microsoft.com/office/drawing/2016/5/10/chartex" xmlns:cx5="http://schemas.microsoft.com/office/drawing/2016/5/11/chartex" xmlns:cx6="http://schemas.microsoft.com/office/drawing/2016/5/12/chartex" xmlns:cx7="http://schemas.microsoft.com/office/drawing/2016/5/13/chartex" xmlns:cx8="http://schemas.microsoft.com/office/drawing/2016/5/14/chartex" xmlns:mc="http://schemas.openxmlformats.org/markup-compatibility/2006" xmlns:aink="http://schemas.microsoft.com/office/drawing/2016/ink" xmlns:am3d="http://schemas.microsoft.com/office/drawing/2017/model3d" xmlns:o="urn:schemas-microsoft-com:office:office" xmlns:oel="http://schemas.microsoft.com/office/2019/extlst" xmlns:r="http://schemas.openxmlformats.org/officeDocument/2006/relationships" xmlns:m="http://schemas.openxmlformats.org/officeDocument/2006/math" xmlns:v="urn:schemas-microsoft-com:vml" xmlns:wp14="http://schemas.microsoft.com/office/word/2010/wordprocessingDrawing" xmlns:wp="http://schemas.openxmlformats.org/drawingml/2006/wordprocessingDrawing" xmlns:w10="urn:schemas-microsoft-com:office:word" xmlns:w="http://schemas.openxmlformats.org/wordprocessingml/2006/main" xmlns:w14="http://schemas.microsoft.com/office/word/2010/wordml" xmlns:w15="http://schemas.microsoft.com/office/word/2012/wordml" xmlns:w16cex="http://schemas.microsoft.com/office/word/2018/wordml/cex" xmlns:w16cid="http://schemas.microsoft.com/office/word/2016/wordml/cid" xmlns:w16="http://schemas.microsoft.com/office/word/2018/wordml" xmlns:w16du="http://schemas.microsoft.com/office/word/2023/wordml/word16du" xmlns:w16sdtdh="http://schemas.microsoft.com/office/word/2020/wordml/sdtdatahash" xmlns:w16se="http://schemas.microsoft.com/office/word/2015/wordml/symex" xmlns:wpg="http://schemas.microsoft.com/office/word/2010/wordprocessingGroup" xmlns:wpi="http://schemas.microsoft.com/office/word/2010/wordprocessingInk" xmlns:wne="http://schemas.microsoft.com/office/word/2006/wordml" xmlns:wps="http://schemas.microsoft.com/office/word/2010/wordprocessingShape" mc:Ignorable="w14 w15 w16se w16cid w16 w16cex w16sdtdh w16du wp14">
   <w:p>
     <w:pPr>
       <w:pStyle w:val="Footer"/>
@@ -14685,7 +15402,7 @@
 </file>
 
 <file path=word/footnotes.xml><?xml version="1.0" encoding="utf-8"?>
-<w:footnotes xmlns:wpc="http://schemas.microsoft.com/office/word/2010/wordprocessingCanvas" xmlns:cx="http://schemas.microsoft.com/office/drawing/2014/chartex" xmlns:cx1="http://schemas.microsoft.com/office/drawing/2015/9/8/chartex" xmlns:mc="http://schemas.openxmlformats.org/markup-compatibility/2006" xmlns:o="urn:schemas-microsoft-com:office:office" xmlns:r="http://schemas.openxmlformats.org/officeDocument/2006/relationships" xmlns:m="http://schemas.openxmlformats.org/officeDocument/2006/math" xmlns:v="urn:schemas-microsoft-com:vml" xmlns:wp14="http://schemas.microsoft.com/office/word/2010/wordprocessingDrawing" xmlns:wp="http://schemas.openxmlformats.org/drawingml/2006/wordprocessingDrawing" xmlns:w10="urn:schemas-microsoft-com:office:word" xmlns:w="http://schemas.openxmlformats.org/wordprocessingml/2006/main" xmlns:w14="http://schemas.microsoft.com/office/word/2010/wordml" xmlns:w15="http://schemas.microsoft.com/office/word/2012/wordml" xmlns:w16se="http://schemas.microsoft.com/office/word/2015/wordml/symex" xmlns:wpg="http://schemas.microsoft.com/office/word/2010/wordprocessingGroup" xmlns:wpi="http://schemas.microsoft.com/office/word/2010/wordprocessingInk" xmlns:wne="http://schemas.microsoft.com/office/word/2006/wordml" xmlns:wps="http://schemas.microsoft.com/office/word/2010/wordprocessingShape" mc:Ignorable="w14 w15 w16se wp14">
+<w:footnotes xmlns:wpc="http://schemas.microsoft.com/office/word/2010/wordprocessingCanvas" xmlns:cx="http://schemas.microsoft.com/office/drawing/2014/chartex" xmlns:cx1="http://schemas.microsoft.com/office/drawing/2015/9/8/chartex" xmlns:cx2="http://schemas.microsoft.com/office/drawing/2015/10/21/chartex" xmlns:cx3="http://schemas.microsoft.com/office/drawing/2016/5/9/chartex" xmlns:cx4="http://schemas.microsoft.com/office/drawing/2016/5/10/chartex" xmlns:cx5="http://schemas.microsoft.com/office/drawing/2016/5/11/chartex" xmlns:cx6="http://schemas.microsoft.com/office/drawing/2016/5/12/chartex" xmlns:cx7="http://schemas.microsoft.com/office/drawing/2016/5/13/chartex" xmlns:cx8="http://schemas.microsoft.com/office/drawing/2016/5/14/chartex" xmlns:mc="http://schemas.openxmlformats.org/markup-compatibility/2006" xmlns:aink="http://schemas.microsoft.com/office/drawing/2016/ink" xmlns:am3d="http://schemas.microsoft.com/office/drawing/2017/model3d" xmlns:o="urn:schemas-microsoft-com:office:office" xmlns:oel="http://schemas.microsoft.com/office/2019/extlst" xmlns:r="http://schemas.openxmlformats.org/officeDocument/2006/relationships" xmlns:m="http://schemas.openxmlformats.org/officeDocument/2006/math" xmlns:v="urn:schemas-microsoft-com:vml" xmlns:wp14="http://schemas.microsoft.com/office/word/2010/wordprocessingDrawing" xmlns:wp="http://schemas.openxmlformats.org/drawingml/2006/wordprocessingDrawing" xmlns:w10="urn:schemas-microsoft-com:office:word" xmlns:w="http://schemas.openxmlformats.org/wordprocessingml/2006/main" xmlns:w14="http://schemas.microsoft.com/office/word/2010/wordml" xmlns:w15="http://schemas.microsoft.com/office/word/2012/wordml" xmlns:w16cex="http://schemas.microsoft.com/office/word/2018/wordml/cex" xmlns:w16cid="http://schemas.microsoft.com/office/word/2016/wordml/cid" xmlns:w16="http://schemas.microsoft.com/office/word/2018/wordml" xmlns:w16du="http://schemas.microsoft.com/office/word/2023/wordml/word16du" xmlns:w16sdtdh="http://schemas.microsoft.com/office/word/2020/wordml/sdtdatahash" xmlns:w16se="http://schemas.microsoft.com/office/word/2015/wordml/symex" xmlns:wpg="http://schemas.microsoft.com/office/word/2010/wordprocessingGroup" xmlns:wpi="http://schemas.microsoft.com/office/word/2010/wordprocessingInk" xmlns:wne="http://schemas.microsoft.com/office/word/2006/wordml" xmlns:wps="http://schemas.microsoft.com/office/word/2010/wordprocessingShape" mc:Ignorable="w14 w15 w16se w16cid w16 w16cex w16sdtdh w16du wp14">
   <w:footnote w:type="separator" w:id="-1">
     <w:p>
       <w:pPr>
@@ -14710,7 +15427,7 @@
 </file>
 
 <file path=word/header1.xml><?xml version="1.0" encoding="utf-8"?>
-<w:hdr xmlns:wpc="http://schemas.microsoft.com/office/word/2010/wordprocessingCanvas" xmlns:cx="http://schemas.microsoft.com/office/drawing/2014/chartex" xmlns:cx1="http://schemas.microsoft.com/office/drawing/2015/9/8/chartex" xmlns:mc="http://schemas.openxmlformats.org/markup-compatibility/2006" xmlns:o="urn:schemas-microsoft-com:office:office" xmlns:r="http://schemas.openxmlformats.org/officeDocument/2006/relationships" xmlns:m="http://schemas.openxmlformats.org/officeDocument/2006/math" xmlns:v="urn:schemas-microsoft-com:vml" xmlns:wp14="http://schemas.microsoft.com/office/word/2010/wordprocessingDrawing" xmlns:wp="http://schemas.openxmlformats.org/drawingml/2006/wordprocessingDrawing" xmlns:w10="urn:schemas-microsoft-com:office:word" xmlns:w="http://schemas.openxmlformats.org/wordprocessingml/2006/main" xmlns:w14="http://schemas.microsoft.com/office/word/2010/wordml" xmlns:w15="http://schemas.microsoft.com/office/word/2012/wordml" xmlns:w16se="http://schemas.microsoft.com/office/word/2015/wordml/symex" xmlns:wpg="http://schemas.microsoft.com/office/word/2010/wordprocessingGroup" xmlns:wpi="http://schemas.microsoft.com/office/word/2010/wordprocessingInk" xmlns:wne="http://schemas.microsoft.com/office/word/2006/wordml" xmlns:wps="http://schemas.microsoft.com/office/word/2010/wordprocessingShape" mc:Ignorable="w14 w15 w16se wp14">
+<w:hdr xmlns:wpc="http://schemas.microsoft.com/office/word/2010/wordprocessingCanvas" xmlns:cx="http://schemas.microsoft.com/office/drawing/2014/chartex" xmlns:cx1="http://schemas.microsoft.com/office/drawing/2015/9/8/chartex" xmlns:cx2="http://schemas.microsoft.com/office/drawing/2015/10/21/chartex" xmlns:cx3="http://schemas.microsoft.com/office/drawing/2016/5/9/chartex" xmlns:cx4="http://schemas.microsoft.com/office/drawing/2016/5/10/chartex" xmlns:cx5="http://schemas.microsoft.com/office/drawing/2016/5/11/chartex" xmlns:cx6="http://schemas.microsoft.com/office/drawing/2016/5/12/chartex" xmlns:cx7="http://schemas.microsoft.com/office/drawing/2016/5/13/chartex" xmlns:cx8="http://schemas.microsoft.com/office/drawing/2016/5/14/chartex" xmlns:mc="http://schemas.openxmlformats.org/markup-compatibility/2006" xmlns:aink="http://schemas.microsoft.com/office/drawing/2016/ink" xmlns:am3d="http://schemas.microsoft.com/office/drawing/2017/model3d" xmlns:o="urn:schemas-microsoft-com:office:office" xmlns:oel="http://schemas.microsoft.com/office/2019/extlst" xmlns:r="http://schemas.openxmlformats.org/officeDocument/2006/relationships" xmlns:m="http://schemas.openxmlformats.org/officeDocument/2006/math" xmlns:v="urn:schemas-microsoft-com:vml" xmlns:wp14="http://schemas.microsoft.com/office/word/2010/wordprocessingDrawing" xmlns:wp="http://schemas.openxmlformats.org/drawingml/2006/wordprocessingDrawing" xmlns:w10="urn:schemas-microsoft-com:office:word" xmlns:w="http://schemas.openxmlformats.org/wordprocessingml/2006/main" xmlns:w14="http://schemas.microsoft.com/office/word/2010/wordml" xmlns:w15="http://schemas.microsoft.com/office/word/2012/wordml" xmlns:w16cex="http://schemas.microsoft.com/office/word/2018/wordml/cex" xmlns:w16cid="http://schemas.microsoft.com/office/word/2016/wordml/cid" xmlns:w16="http://schemas.microsoft.com/office/word/2018/wordml" xmlns:w16du="http://schemas.microsoft.com/office/word/2023/wordml/word16du" xmlns:w16sdtdh="http://schemas.microsoft.com/office/word/2020/wordml/sdtdatahash" xmlns:w16se="http://schemas.microsoft.com/office/word/2015/wordml/symex" xmlns:wpg="http://schemas.microsoft.com/office/word/2010/wordprocessingGroup" xmlns:wpi="http://schemas.microsoft.com/office/word/2010/wordprocessingInk" xmlns:wne="http://schemas.microsoft.com/office/word/2006/wordml" xmlns:wps="http://schemas.microsoft.com/office/word/2010/wordprocessingShape" mc:Ignorable="w14 w15 w16se w16cid w16 w16cex w16sdtdh w16du wp14">
   <w:p>
     <w:pPr>
       <w:pStyle w:val="Header"/>
@@ -14723,7 +15440,7 @@
 </file>
 
 <file path=word/header2.xml><?xml version="1.0" encoding="utf-8"?>
-<w:hdr xmlns:wpc="http://schemas.microsoft.com/office/word/2010/wordprocessingCanvas" xmlns:cx="http://schemas.microsoft.com/office/drawing/2014/chartex" xmlns:cx1="http://schemas.microsoft.com/office/drawing/2015/9/8/chartex" xmlns:mc="http://schemas.openxmlformats.org/markup-compatibility/2006" xmlns:o="urn:schemas-microsoft-com:office:office" xmlns:r="http://schemas.openxmlformats.org/officeDocument/2006/relationships" xmlns:m="http://schemas.openxmlformats.org/officeDocument/2006/math" xmlns:v="urn:schemas-microsoft-com:vml" xmlns:wp14="http://schemas.microsoft.com/office/word/2010/wordprocessingDrawing" xmlns:wp="http://schemas.openxmlformats.org/drawingml/2006/wordprocessingDrawing" xmlns:w10="urn:schemas-microsoft-com:office:word" xmlns:w="http://schemas.openxmlformats.org/wordprocessingml/2006/main" xmlns:w14="http://schemas.microsoft.com/office/word/2010/wordml" xmlns:w15="http://schemas.microsoft.com/office/word/2012/wordml" xmlns:w16se="http://schemas.microsoft.com/office/word/2015/wordml/symex" xmlns:wpg="http://schemas.microsoft.com/office/word/2010/wordprocessingGroup" xmlns:wpi="http://schemas.microsoft.com/office/word/2010/wordprocessingInk" xmlns:wne="http://schemas.microsoft.com/office/word/2006/wordml" xmlns:wps="http://schemas.microsoft.com/office/word/2010/wordprocessingShape" mc:Ignorable="w14 w15 w16se wp14">
+<w:hdr xmlns:wpc="http://schemas.microsoft.com/office/word/2010/wordprocessingCanvas" xmlns:cx="http://schemas.microsoft.com/office/drawing/2014/chartex" xmlns:cx1="http://schemas.microsoft.com/office/drawing/2015/9/8/chartex" xmlns:cx2="http://schemas.microsoft.com/office/drawing/2015/10/21/chartex" xmlns:cx3="http://schemas.microsoft.com/office/drawing/2016/5/9/chartex" xmlns:cx4="http://schemas.microsoft.com/office/drawing/2016/5/10/chartex" xmlns:cx5="http://schemas.microsoft.com/office/drawing/2016/5/11/chartex" xmlns:cx6="http://schemas.microsoft.com/office/drawing/2016/5/12/chartex" xmlns:cx7="http://schemas.microsoft.com/office/drawing/2016/5/13/chartex" xmlns:cx8="http://schemas.microsoft.com/office/drawing/2016/5/14/chartex" xmlns:mc="http://schemas.openxmlformats.org/markup-compatibility/2006" xmlns:aink="http://schemas.microsoft.com/office/drawing/2016/ink" xmlns:am3d="http://schemas.microsoft.com/office/drawing/2017/model3d" xmlns:o="urn:schemas-microsoft-com:office:office" xmlns:oel="http://schemas.microsoft.com/office/2019/extlst" xmlns:r="http://schemas.openxmlformats.org/officeDocument/2006/relationships" xmlns:m="http://schemas.openxmlformats.org/officeDocument/2006/math" xmlns:v="urn:schemas-microsoft-com:vml" xmlns:wp14="http://schemas.microsoft.com/office/word/2010/wordprocessingDrawing" xmlns:wp="http://schemas.openxmlformats.org/drawingml/2006/wordprocessingDrawing" xmlns:w10="urn:schemas-microsoft-com:office:word" xmlns:w="http://schemas.openxmlformats.org/wordprocessingml/2006/main" xmlns:w14="http://schemas.microsoft.com/office/word/2010/wordml" xmlns:w15="http://schemas.microsoft.com/office/word/2012/wordml" xmlns:w16cex="http://schemas.microsoft.com/office/word/2018/wordml/cex" xmlns:w16cid="http://schemas.microsoft.com/office/word/2016/wordml/cid" xmlns:w16="http://schemas.microsoft.com/office/word/2018/wordml" xmlns:w16du="http://schemas.microsoft.com/office/word/2023/wordml/word16du" xmlns:w16sdtdh="http://schemas.microsoft.com/office/word/2020/wordml/sdtdatahash" xmlns:w16se="http://schemas.microsoft.com/office/word/2015/wordml/symex" xmlns:wpg="http://schemas.microsoft.com/office/word/2010/wordprocessingGroup" xmlns:wpi="http://schemas.microsoft.com/office/word/2010/wordprocessingInk" xmlns:wne="http://schemas.microsoft.com/office/word/2006/wordml" xmlns:wps="http://schemas.microsoft.com/office/word/2010/wordprocessingShape" mc:Ignorable="w14 w15 w16se w16cid w16 w16cex w16sdtdh w16du wp14">
   <w:p>
     <w:pPr>
       <w:pStyle w:val="Header"/>
@@ -14736,7 +15453,7 @@
 </file>
 
 <file path=word/header3.xml><?xml version="1.0" encoding="utf-8"?>
-<w:hdr xmlns:wpc="http://schemas.microsoft.com/office/word/2010/wordprocessingCanvas" xmlns:cx="http://schemas.microsoft.com/office/drawing/2014/chartex" xmlns:cx1="http://schemas.microsoft.com/office/drawing/2015/9/8/chartex" xmlns:mc="http://schemas.openxmlformats.org/markup-compatibility/2006" xmlns:o="urn:schemas-microsoft-com:office:office" xmlns:r="http://schemas.openxmlformats.org/officeDocument/2006/relationships" xmlns:m="http://schemas.openxmlformats.org/officeDocument/2006/math" xmlns:v="urn:schemas-microsoft-com:vml" xmlns:wp14="http://schemas.microsoft.com/office/word/2010/wordprocessingDrawing" xmlns:wp="http://schemas.openxmlformats.org/drawingml/2006/wordprocessingDrawing" xmlns:w10="urn:schemas-microsoft-com:office:word" xmlns:w="http://schemas.openxmlformats.org/wordprocessingml/2006/main" xmlns:w14="http://schemas.microsoft.com/office/word/2010/wordml" xmlns:w15="http://schemas.microsoft.com/office/word/2012/wordml" xmlns:w16se="http://schemas.microsoft.com/office/word/2015/wordml/symex" xmlns:wpg="http://schemas.microsoft.com/office/word/2010/wordprocessingGroup" xmlns:wpi="http://schemas.microsoft.com/office/word/2010/wordprocessingInk" xmlns:wne="http://schemas.microsoft.com/office/word/2006/wordml" xmlns:wps="http://schemas.microsoft.com/office/word/2010/wordprocessingShape" mc:Ignorable="w14 w15 w16se wp14">
+<w:hdr xmlns:wpc="http://schemas.microsoft.com/office/word/2010/wordprocessingCanvas" xmlns:cx="http://schemas.microsoft.com/office/drawing/2014/chartex" xmlns:cx1="http://schemas.microsoft.com/office/drawing/2015/9/8/chartex" xmlns:cx2="http://schemas.microsoft.com/office/drawing/2015/10/21/chartex" xmlns:cx3="http://schemas.microsoft.com/office/drawing/2016/5/9/chartex" xmlns:cx4="http://schemas.microsoft.com/office/drawing/2016/5/10/chartex" xmlns:cx5="http://schemas.microsoft.com/office/drawing/2016/5/11/chartex" xmlns:cx6="http://schemas.microsoft.com/office/drawing/2016/5/12/chartex" xmlns:cx7="http://schemas.microsoft.com/office/drawing/2016/5/13/chartex" xmlns:cx8="http://schemas.microsoft.com/office/drawing/2016/5/14/chartex" xmlns:mc="http://schemas.openxmlformats.org/markup-compatibility/2006" xmlns:aink="http://schemas.microsoft.com/office/drawing/2016/ink" xmlns:am3d="http://schemas.microsoft.com/office/drawing/2017/model3d" xmlns:o="urn:schemas-microsoft-com:office:office" xmlns:oel="http://schemas.microsoft.com/office/2019/extlst" xmlns:r="http://schemas.openxmlformats.org/officeDocument/2006/relationships" xmlns:m="http://schemas.openxmlformats.org/officeDocument/2006/math" xmlns:v="urn:schemas-microsoft-com:vml" xmlns:wp14="http://schemas.microsoft.com/office/word/2010/wordprocessingDrawing" xmlns:wp="http://schemas.openxmlformats.org/drawingml/2006/wordprocessingDrawing" xmlns:w10="urn:schemas-microsoft-com:office:word" xmlns:w="http://schemas.openxmlformats.org/wordprocessingml/2006/main" xmlns:w14="http://schemas.microsoft.com/office/word/2010/wordml" xmlns:w15="http://schemas.microsoft.com/office/word/2012/wordml" xmlns:w16cex="http://schemas.microsoft.com/office/word/2018/wordml/cex" xmlns:w16cid="http://schemas.microsoft.com/office/word/2016/wordml/cid" xmlns:w16="http://schemas.microsoft.com/office/word/2018/wordml" xmlns:w16du="http://schemas.microsoft.com/office/word/2023/wordml/word16du" xmlns:w16sdtdh="http://schemas.microsoft.com/office/word/2020/wordml/sdtdatahash" xmlns:w16se="http://schemas.microsoft.com/office/word/2015/wordml/symex" xmlns:wpg="http://schemas.microsoft.com/office/word/2010/wordprocessingGroup" xmlns:wpi="http://schemas.microsoft.com/office/word/2010/wordprocessingInk" xmlns:wne="http://schemas.microsoft.com/office/word/2006/wordml" xmlns:wps="http://schemas.microsoft.com/office/word/2010/wordprocessingShape" mc:Ignorable="w14 w15 w16se w16cid w16 w16cex w16sdtdh w16du wp14">
   <w:p>
     <w:pPr>
       <w:pStyle w:val="Header"/>
@@ -14746,7 +15463,7 @@
 </file>
 
 <file path=word/numbering.xml><?xml version="1.0" encoding="utf-8"?>
-<w:numbering xmlns:wpc="http://schemas.microsoft.com/office/word/2010/wordprocessingCanvas" xmlns:cx="http://schemas.microsoft.com/office/drawing/2014/chartex" xmlns:cx1="http://schemas.microsoft.com/office/drawing/2015/9/8/chartex" xmlns:mc="http://schemas.openxmlformats.org/markup-compatibility/2006" xmlns:o="urn:schemas-microsoft-com:office:office" xmlns:r="http://schemas.openxmlformats.org/officeDocument/2006/relationships" xmlns:m="http://schemas.openxmlformats.org/officeDocument/2006/math" xmlns:v="urn:schemas-microsoft-com:vml" xmlns:wp14="http://schemas.microsoft.com/office/word/2010/wordprocessingDrawing" xmlns:wp="http://schemas.openxmlformats.org/drawingml/2006/wordprocessingDrawing" xmlns:w10="urn:schemas-microsoft-com:office:word" xmlns:w="http://schemas.openxmlformats.org/wordprocessingml/2006/main" xmlns:w14="http://schemas.microsoft.com/office/word/2010/wordml" xmlns:w15="http://schemas.microsoft.com/office/word/2012/wordml" xmlns:w16se="http://schemas.microsoft.com/office/word/2015/wordml/symex" xmlns:wpg="http://schemas.microsoft.com/office/word/2010/wordprocessingGroup" xmlns:wpi="http://schemas.microsoft.com/office/word/2010/wordprocessingInk" xmlns:wne="http://schemas.microsoft.com/office/word/2006/wordml" xmlns:wps="http://schemas.microsoft.com/office/word/2010/wordprocessingShape" mc:Ignorable="w14 w15 w16se wp14">
+<w:numbering xmlns:wpc="http://schemas.microsoft.com/office/word/2010/wordprocessingCanvas" xmlns:cx="http://schemas.microsoft.com/office/drawing/2014/chartex" xmlns:cx1="http://schemas.microsoft.com/office/drawing/2015/9/8/chartex" xmlns:cx2="http://schemas.microsoft.com/office/drawing/2015/10/21/chartex" xmlns:cx3="http://schemas.microsoft.com/office/drawing/2016/5/9/chartex" xmlns:cx4="http://schemas.microsoft.com/office/drawing/2016/5/10/chartex" xmlns:cx5="http://schemas.microsoft.com/office/drawing/2016/5/11/chartex" xmlns:cx6="http://schemas.microsoft.com/office/drawing/2016/5/12/chartex" xmlns:cx7="http://schemas.microsoft.com/office/drawing/2016/5/13/chartex" xmlns:cx8="http://schemas.microsoft.com/office/drawing/2016/5/14/chartex" xmlns:mc="http://schemas.openxmlformats.org/markup-compatibility/2006" xmlns:aink="http://schemas.microsoft.com/office/drawing/2016/ink" xmlns:am3d="http://schemas.microsoft.com/office/drawing/2017/model3d" xmlns:o="urn:schemas-microsoft-com:office:office" xmlns:oel="http://schemas.microsoft.com/office/2019/extlst" xmlns:r="http://schemas.openxmlformats.org/officeDocument/2006/relationships" xmlns:m="http://schemas.openxmlformats.org/officeDocument/2006/math" xmlns:v="urn:schemas-microsoft-com:vml" xmlns:wp14="http://schemas.microsoft.com/office/word/2010/wordprocessingDrawing" xmlns:wp="http://schemas.openxmlformats.org/drawingml/2006/wordprocessingDrawing" xmlns:w10="urn:schemas-microsoft-com:office:word" xmlns:w="http://schemas.openxmlformats.org/wordprocessingml/2006/main" xmlns:w14="http://schemas.microsoft.com/office/word/2010/wordml" xmlns:w15="http://schemas.microsoft.com/office/word/2012/wordml" xmlns:w16cex="http://schemas.microsoft.com/office/word/2018/wordml/cex" xmlns:w16cid="http://schemas.microsoft.com/office/word/2016/wordml/cid" xmlns:w16="http://schemas.microsoft.com/office/word/2018/wordml" xmlns:w16du="http://schemas.microsoft.com/office/word/2023/wordml/word16du" xmlns:w16sdtdh="http://schemas.microsoft.com/office/word/2020/wordml/sdtdatahash" xmlns:w16se="http://schemas.microsoft.com/office/word/2015/wordml/symex" xmlns:wpg="http://schemas.microsoft.com/office/word/2010/wordprocessingGroup" xmlns:wpi="http://schemas.microsoft.com/office/word/2010/wordprocessingInk" xmlns:wne="http://schemas.microsoft.com/office/word/2006/wordml" xmlns:wps="http://schemas.microsoft.com/office/word/2010/wordprocessingShape" mc:Ignorable="w14 w15 w16se w16cid w16 w16cex w16sdtdh w16du wp14">
   <w:abstractNum w:abstractNumId="0" w15:restartNumberingAfterBreak="0">
     <w:nsid w:val="00E33B39"/>
     <w:multiLevelType w:val="hybridMultilevel"/>
@@ -14836,14 +15553,14 @@
       </w:pPr>
     </w:lvl>
   </w:abstractNum>
-  <w:num w:numId="1">
+  <w:num w:numId="1" w16cid:durableId="440614892">
     <w:abstractNumId w:val="0"/>
   </w:num>
 </w:numbering>
 </file>
 
 <file path=word/styles.xml><?xml version="1.0" encoding="utf-8"?>
-<w:styles xmlns:mc="http://schemas.openxmlformats.org/markup-compatibility/2006" xmlns:r="http://schemas.openxmlformats.org/officeDocument/2006/relationships" xmlns:w="http://schemas.openxmlformats.org/wordprocessingml/2006/main" xmlns:w14="http://schemas.microsoft.com/office/word/2010/wordml" xmlns:w15="http://schemas.microsoft.com/office/word/2012/wordml" xmlns:w16se="http://schemas.microsoft.com/office/word/2015/wordml/symex" mc:Ignorable="w14 w15 w16se">
+<w:styles xmlns:mc="http://schemas.openxmlformats.org/markup-compatibility/2006" xmlns:r="http://schemas.openxmlformats.org/officeDocument/2006/relationships" xmlns:w="http://schemas.openxmlformats.org/wordprocessingml/2006/main" xmlns:w14="http://schemas.microsoft.com/office/word/2010/wordml" xmlns:w15="http://schemas.microsoft.com/office/word/2012/wordml" xmlns:w16cex="http://schemas.microsoft.com/office/word/2018/wordml/cex" xmlns:w16cid="http://schemas.microsoft.com/office/word/2016/wordml/cid" xmlns:w16="http://schemas.microsoft.com/office/word/2018/wordml" xmlns:w16du="http://schemas.microsoft.com/office/word/2023/wordml/word16du" xmlns:w16sdtdh="http://schemas.microsoft.com/office/word/2020/wordml/sdtdatahash" xmlns:w16se="http://schemas.microsoft.com/office/word/2015/wordml/symex" mc:Ignorable="w14 w15 w16se w16cid w16 w16cex w16sdtdh w16du">
   <w:docDefaults>
     <w:rPrDefault>
       <w:rPr>
@@ -14853,7 +15570,7 @@
     </w:rPrDefault>
     <w:pPrDefault/>
   </w:docDefaults>
-  <w:latentStyles w:defLockedState="0" w:defUIPriority="99" w:defSemiHidden="0" w:defUnhideWhenUsed="0" w:defQFormat="0" w:count="371">
+  <w:latentStyles w:defLockedState="0" w:defUIPriority="99" w:defSemiHidden="0" w:defUnhideWhenUsed="0" w:defQFormat="0" w:count="376">
     <w:lsdException w:name="Normal" w:uiPriority="0" w:qFormat="1"/>
     <w:lsdException w:name="heading 1" w:uiPriority="9" w:qFormat="1"/>
     <w:lsdException w:name="heading 2" w:semiHidden="1" w:uiPriority="9" w:unhideWhenUsed="1" w:qFormat="1"/>
@@ -15225,6 +15942,11 @@
     <w:lsdException w:name="List Table 5 Dark Accent 6" w:uiPriority="50"/>
     <w:lsdException w:name="List Table 6 Colorful Accent 6" w:uiPriority="51"/>
     <w:lsdException w:name="List Table 7 Colorful Accent 6" w:uiPriority="52"/>
+    <w:lsdException w:name="Mention" w:semiHidden="1" w:unhideWhenUsed="1"/>
+    <w:lsdException w:name="Smart Hyperlink" w:semiHidden="1" w:unhideWhenUsed="1"/>
+    <w:lsdException w:name="Hashtag" w:semiHidden="1" w:unhideWhenUsed="1"/>
+    <w:lsdException w:name="Unresolved Mention" w:semiHidden="1" w:unhideWhenUsed="1"/>
+    <w:lsdException w:name="Smart Link" w:semiHidden="1" w:unhideWhenUsed="1"/>
   </w:latentStyles>
   <w:style w:type="paragraph" w:default="1" w:styleId="Normal">
     <w:name w:val="Normal"/>

</xml_diff>

<commit_message>
TB 1.5-1.8 Tamil V 2.0 Loaded June 2024
</commit_message>
<xml_diff>
--- a/brAhmaNa/TB 1.5-1.8 Tamil Corrections.docx
+++ b/brAhmaNa/TB 1.5-1.8 Tamil Corrections.docx
@@ -22,20 +22,8 @@
           <w:szCs w:val="32"/>
           <w:u w:val="single"/>
         </w:rPr>
-        <w:t xml:space="preserve">TaittirIya BrAhmaNam TB 1.5 to </w:t>
+        <w:t>TaittirIya BrAhmaNam TB 1.5 to 1.8  Book</w:t>
       </w:r>
-      <w:proofErr w:type="gramStart"/>
-      <w:r>
-        <w:rPr>
-          <w:b/>
-          <w:bCs/>
-          <w:sz w:val="32"/>
-          <w:szCs w:val="32"/>
-          <w:u w:val="single"/>
-        </w:rPr>
-        <w:t>1.8  Book</w:t>
-      </w:r>
-      <w:proofErr w:type="gramEnd"/>
       <w:r>
         <w:rPr>
           <w:b/>
@@ -97,9 +85,8 @@
           <w:szCs w:val="32"/>
           <w:u w:val="single"/>
         </w:rPr>
-        <w:t xml:space="preserve">Observed </w:t>
+        <w:t xml:space="preserve">Observed till </w:t>
       </w:r>
-      <w:proofErr w:type="gramStart"/>
       <w:r>
         <w:rPr>
           <w:b/>
@@ -108,7 +95,7 @@
           <w:szCs w:val="32"/>
           <w:u w:val="single"/>
         </w:rPr>
-        <w:t xml:space="preserve">till </w:t>
+        <w:t>30</w:t>
       </w:r>
       <w:r>
         <w:rPr>
@@ -116,12 +103,21 @@
           <w:bCs/>
           <w:sz w:val="32"/>
           <w:szCs w:val="32"/>
-          <w:highlight w:val="red"/>
+          <w:u w:val="single"/>
+          <w:vertAlign w:val="superscript"/>
+        </w:rPr>
+        <w:t>th</w:t>
+      </w:r>
+      <w:r>
+        <w:rPr>
+          <w:b/>
+          <w:bCs/>
+          <w:sz w:val="32"/>
+          <w:szCs w:val="32"/>
           <w:u w:val="single"/>
         </w:rPr>
-        <w:t>??????</w:t>
+        <w:t xml:space="preserve"> June 2024</w:t>
       </w:r>
-      <w:proofErr w:type="gramEnd"/>
     </w:p>
     <w:p>
       <w:pPr>
@@ -176,12 +172,16 @@
               <w:spacing w:before="0" w:line="240" w:lineRule="auto"/>
               <w:jc w:val="center"/>
               <w:rPr>
-                <w:sz w:val="32"/>
-                <w:szCs w:val="32"/>
-              </w:rPr>
-            </w:pPr>
-            <w:r>
-              <w:rPr>
+                <w:b/>
+                <w:bCs/>
+                <w:sz w:val="32"/>
+                <w:szCs w:val="32"/>
+              </w:rPr>
+            </w:pPr>
+            <w:r>
+              <w:rPr>
+                <w:b/>
+                <w:bCs/>
                 <w:sz w:val="32"/>
                 <w:szCs w:val="32"/>
               </w:rPr>
@@ -193,12 +193,16 @@
               <w:spacing w:before="0" w:line="240" w:lineRule="auto"/>
               <w:jc w:val="center"/>
               <w:rPr>
-                <w:sz w:val="32"/>
-                <w:szCs w:val="32"/>
-              </w:rPr>
-            </w:pPr>
-            <w:r>
-              <w:rPr>
+                <w:b/>
+                <w:bCs/>
+                <w:sz w:val="32"/>
+                <w:szCs w:val="32"/>
+              </w:rPr>
+            </w:pPr>
+            <w:r>
+              <w:rPr>
+                <w:b/>
+                <w:bCs/>
                 <w:sz w:val="32"/>
                 <w:szCs w:val="32"/>
               </w:rPr>
@@ -215,12 +219,16 @@
               <w:spacing w:before="0" w:line="240" w:lineRule="auto"/>
               <w:jc w:val="center"/>
               <w:rPr>
-                <w:sz w:val="32"/>
-                <w:szCs w:val="32"/>
-              </w:rPr>
-            </w:pPr>
-            <w:r>
-              <w:rPr>
+                <w:b/>
+                <w:bCs/>
+                <w:sz w:val="32"/>
+                <w:szCs w:val="32"/>
+              </w:rPr>
+            </w:pPr>
+            <w:r>
+              <w:rPr>
+                <w:b/>
+                <w:bCs/>
                 <w:sz w:val="32"/>
                 <w:szCs w:val="32"/>
               </w:rPr>
@@ -238,12 +246,16 @@
               <w:ind w:right="-18"/>
               <w:jc w:val="center"/>
               <w:rPr>
-                <w:sz w:val="32"/>
-                <w:szCs w:val="32"/>
-              </w:rPr>
-            </w:pPr>
-            <w:r>
-              <w:rPr>
+                <w:b/>
+                <w:bCs/>
+                <w:sz w:val="32"/>
+                <w:szCs w:val="32"/>
+              </w:rPr>
+            </w:pPr>
+            <w:r>
+              <w:rPr>
+                <w:b/>
+                <w:bCs/>
                 <w:sz w:val="32"/>
                 <w:szCs w:val="32"/>
               </w:rPr>
@@ -256,12 +268,16 @@
               <w:ind w:right="-18"/>
               <w:jc w:val="center"/>
               <w:rPr>
-                <w:sz w:val="32"/>
-                <w:szCs w:val="32"/>
-              </w:rPr>
-            </w:pPr>
-            <w:r>
-              <w:rPr>
+                <w:b/>
+                <w:bCs/>
+                <w:sz w:val="32"/>
+                <w:szCs w:val="32"/>
+              </w:rPr>
+            </w:pPr>
+            <w:r>
+              <w:rPr>
+                <w:b/>
+                <w:bCs/>
                 <w:sz w:val="32"/>
                 <w:szCs w:val="32"/>
               </w:rPr>
@@ -313,23 +329,13 @@
                 <w:szCs w:val="32"/>
               </w:rPr>
             </w:pPr>
-            <w:proofErr w:type="gramStart"/>
-            <w:r>
-              <w:rPr>
-                <w:b/>
-                <w:sz w:val="28"/>
-                <w:szCs w:val="32"/>
-              </w:rPr>
-              <w:t>Statement  No.</w:t>
-            </w:r>
-            <w:proofErr w:type="gramEnd"/>
-            <w:r>
-              <w:rPr>
-                <w:b/>
-                <w:sz w:val="28"/>
-                <w:szCs w:val="32"/>
-              </w:rPr>
-              <w:t xml:space="preserve"> </w:t>
+            <w:r>
+              <w:rPr>
+                <w:b/>
+                <w:sz w:val="28"/>
+                <w:szCs w:val="32"/>
+              </w:rPr>
+              <w:t xml:space="preserve">Statement  No. </w:t>
             </w:r>
             <w:r>
               <w:rPr>
@@ -348,23 +354,13 @@
                 <w:szCs w:val="36"/>
               </w:rPr>
             </w:pPr>
-            <w:proofErr w:type="gramStart"/>
-            <w:r>
-              <w:rPr>
-                <w:b/>
-                <w:sz w:val="28"/>
-                <w:szCs w:val="32"/>
-              </w:rPr>
-              <w:t>Dasini  No.</w:t>
-            </w:r>
-            <w:proofErr w:type="gramEnd"/>
-            <w:r>
-              <w:rPr>
-                <w:b/>
-                <w:sz w:val="28"/>
-                <w:szCs w:val="32"/>
-              </w:rPr>
-              <w:t xml:space="preserve"> </w:t>
+            <w:r>
+              <w:rPr>
+                <w:b/>
+                <w:sz w:val="28"/>
+                <w:szCs w:val="32"/>
+              </w:rPr>
+              <w:t xml:space="preserve">Dasini  No. </w:t>
             </w:r>
             <w:r>
               <w:rPr>
@@ -818,23 +814,13 @@
                 <w:szCs w:val="32"/>
               </w:rPr>
             </w:pPr>
-            <w:proofErr w:type="gramStart"/>
-            <w:r>
-              <w:rPr>
-                <w:b/>
-                <w:sz w:val="28"/>
-                <w:szCs w:val="32"/>
-              </w:rPr>
-              <w:t>Statement  No.</w:t>
-            </w:r>
-            <w:proofErr w:type="gramEnd"/>
-            <w:r>
-              <w:rPr>
-                <w:b/>
-                <w:sz w:val="28"/>
-                <w:szCs w:val="32"/>
-              </w:rPr>
-              <w:t xml:space="preserve"> </w:t>
+            <w:r>
+              <w:rPr>
+                <w:b/>
+                <w:sz w:val="28"/>
+                <w:szCs w:val="32"/>
+              </w:rPr>
+              <w:t xml:space="preserve">Statement  No. </w:t>
             </w:r>
             <w:r>
               <w:rPr>
@@ -854,23 +840,13 @@
                 <w:szCs w:val="32"/>
               </w:rPr>
             </w:pPr>
-            <w:proofErr w:type="gramStart"/>
-            <w:r>
-              <w:rPr>
-                <w:b/>
-                <w:sz w:val="28"/>
-                <w:szCs w:val="32"/>
-              </w:rPr>
-              <w:t>Dasini  No.</w:t>
-            </w:r>
-            <w:proofErr w:type="gramEnd"/>
-            <w:r>
-              <w:rPr>
-                <w:b/>
-                <w:sz w:val="28"/>
-                <w:szCs w:val="32"/>
-              </w:rPr>
-              <w:t xml:space="preserve"> </w:t>
+            <w:r>
+              <w:rPr>
+                <w:b/>
+                <w:sz w:val="28"/>
+                <w:szCs w:val="32"/>
+              </w:rPr>
+              <w:t xml:space="preserve">Dasini  No. </w:t>
             </w:r>
             <w:r>
               <w:rPr>
@@ -1223,55 +1199,6 @@
         </w:tc>
       </w:tr>
     </w:tbl>
-    <w:p>
-      <w:pPr>
-        <w:spacing w:before="0" w:line="240" w:lineRule="auto"/>
-        <w:jc w:val="center"/>
-        <w:rPr>
-          <w:b/>
-          <w:bCs/>
-          <w:sz w:val="32"/>
-          <w:szCs w:val="32"/>
-          <w:u w:val="single"/>
-        </w:rPr>
-      </w:pPr>
-    </w:p>
-    <w:p>
-      <w:pPr>
-        <w:jc w:val="center"/>
-        <w:rPr>
-          <w:b/>
-          <w:bCs/>
-          <w:sz w:val="32"/>
-          <w:szCs w:val="32"/>
-          <w:u w:val="single"/>
-        </w:rPr>
-      </w:pPr>
-    </w:p>
-    <w:p>
-      <w:pPr>
-        <w:jc w:val="center"/>
-        <w:rPr>
-          <w:b/>
-          <w:bCs/>
-          <w:sz w:val="32"/>
-          <w:szCs w:val="32"/>
-          <w:u w:val="single"/>
-        </w:rPr>
-      </w:pPr>
-    </w:p>
-    <w:p>
-      <w:pPr>
-        <w:jc w:val="center"/>
-        <w:rPr>
-          <w:b/>
-          <w:bCs/>
-          <w:sz w:val="32"/>
-          <w:szCs w:val="32"/>
-          <w:u w:val="single"/>
-        </w:rPr>
-      </w:pPr>
-    </w:p>
     <w:p>
       <w:pPr>
         <w:jc w:val="center"/>
@@ -1291,20 +1218,8 @@
           <w:szCs w:val="32"/>
           <w:u w:val="single"/>
         </w:rPr>
-        <w:t xml:space="preserve">TaittirIya BrAhmaNam TB 1.5 to </w:t>
+        <w:t>TaittirIya BrAhmaNam TB 1.5 to 1.8  Book</w:t>
       </w:r>
-      <w:proofErr w:type="gramStart"/>
-      <w:r>
-        <w:rPr>
-          <w:b/>
-          <w:bCs/>
-          <w:sz w:val="32"/>
-          <w:szCs w:val="32"/>
-          <w:u w:val="single"/>
-        </w:rPr>
-        <w:t>1.8  Book</w:t>
-      </w:r>
-      <w:proofErr w:type="gramEnd"/>
       <w:r>
         <w:rPr>
           <w:b/>
@@ -1431,12 +1346,16 @@
               <w:spacing w:before="0" w:line="240" w:lineRule="auto"/>
               <w:jc w:val="center"/>
               <w:rPr>
-                <w:sz w:val="32"/>
-                <w:szCs w:val="32"/>
-              </w:rPr>
-            </w:pPr>
-            <w:r>
-              <w:rPr>
+                <w:b/>
+                <w:bCs/>
+                <w:sz w:val="32"/>
+                <w:szCs w:val="32"/>
+              </w:rPr>
+            </w:pPr>
+            <w:r>
+              <w:rPr>
+                <w:b/>
+                <w:bCs/>
                 <w:sz w:val="32"/>
                 <w:szCs w:val="32"/>
               </w:rPr>
@@ -1448,12 +1367,16 @@
               <w:spacing w:before="0" w:line="240" w:lineRule="auto"/>
               <w:jc w:val="center"/>
               <w:rPr>
-                <w:sz w:val="32"/>
-                <w:szCs w:val="32"/>
-              </w:rPr>
-            </w:pPr>
-            <w:r>
-              <w:rPr>
+                <w:b/>
+                <w:bCs/>
+                <w:sz w:val="32"/>
+                <w:szCs w:val="32"/>
+              </w:rPr>
+            </w:pPr>
+            <w:r>
+              <w:rPr>
+                <w:b/>
+                <w:bCs/>
                 <w:sz w:val="32"/>
                 <w:szCs w:val="32"/>
               </w:rPr>
@@ -1470,12 +1393,16 @@
               <w:spacing w:before="0" w:line="240" w:lineRule="auto"/>
               <w:jc w:val="center"/>
               <w:rPr>
-                <w:sz w:val="32"/>
-                <w:szCs w:val="32"/>
-              </w:rPr>
-            </w:pPr>
-            <w:r>
-              <w:rPr>
+                <w:b/>
+                <w:bCs/>
+                <w:sz w:val="32"/>
+                <w:szCs w:val="32"/>
+              </w:rPr>
+            </w:pPr>
+            <w:r>
+              <w:rPr>
+                <w:b/>
+                <w:bCs/>
                 <w:sz w:val="32"/>
                 <w:szCs w:val="32"/>
               </w:rPr>
@@ -1493,12 +1420,16 @@
               <w:ind w:right="-18"/>
               <w:jc w:val="center"/>
               <w:rPr>
-                <w:sz w:val="32"/>
-                <w:szCs w:val="32"/>
-              </w:rPr>
-            </w:pPr>
-            <w:r>
-              <w:rPr>
+                <w:b/>
+                <w:bCs/>
+                <w:sz w:val="32"/>
+                <w:szCs w:val="32"/>
+              </w:rPr>
+            </w:pPr>
+            <w:r>
+              <w:rPr>
+                <w:b/>
+                <w:bCs/>
                 <w:sz w:val="32"/>
                 <w:szCs w:val="32"/>
               </w:rPr>
@@ -1511,12 +1442,16 @@
               <w:ind w:right="-18"/>
               <w:jc w:val="center"/>
               <w:rPr>
-                <w:sz w:val="32"/>
-                <w:szCs w:val="32"/>
-              </w:rPr>
-            </w:pPr>
-            <w:r>
-              <w:rPr>
+                <w:b/>
+                <w:bCs/>
+                <w:sz w:val="32"/>
+                <w:szCs w:val="32"/>
+              </w:rPr>
+            </w:pPr>
+            <w:r>
+              <w:rPr>
+                <w:b/>
+                <w:bCs/>
                 <w:sz w:val="32"/>
                 <w:szCs w:val="32"/>
               </w:rPr>
@@ -1548,7 +1483,6 @@
                 <w:sz w:val="28"/>
                 <w:szCs w:val="32"/>
               </w:rPr>
-              <w:lastRenderedPageBreak/>
               <w:t>TB 1.7.9.5</w:t>
             </w:r>
           </w:p>
@@ -1862,6 +1796,21 @@
         </w:tc>
       </w:tr>
     </w:tbl>
+    <w:p>
+      <w:pPr>
+        <w:pBdr>
+          <w:bottom w:val="double" w:sz="6" w:space="1" w:color="auto"/>
+        </w:pBdr>
+        <w:jc w:val="center"/>
+        <w:rPr>
+          <w:b/>
+          <w:bCs/>
+          <w:sz w:val="32"/>
+          <w:szCs w:val="32"/>
+          <w:u w:val="single"/>
+        </w:rPr>
+      </w:pPr>
+    </w:p>
     <w:p>
       <w:pPr>
         <w:jc w:val="center"/>
@@ -1873,16 +1822,6 @@
           <w:u w:val="single"/>
         </w:rPr>
       </w:pPr>
-      <w:r>
-        <w:rPr>
-          <w:b/>
-          <w:bCs/>
-          <w:sz w:val="32"/>
-          <w:szCs w:val="32"/>
-          <w:u w:val="single"/>
-        </w:rPr>
-        <w:t>===============</w:t>
-      </w:r>
     </w:p>
     <w:p>
       <w:pPr>
@@ -1903,20 +1842,9 @@
           <w:szCs w:val="32"/>
           <w:u w:val="single"/>
         </w:rPr>
-        <w:t xml:space="preserve">TaittirIya BrAhmaNam TB 1.5 to </w:t>
+        <w:lastRenderedPageBreak/>
+        <w:t>TaittirIya BrAhmaNam TB 1.5 to 1.8  Book</w:t>
       </w:r>
-      <w:proofErr w:type="gramStart"/>
-      <w:r>
-        <w:rPr>
-          <w:b/>
-          <w:bCs/>
-          <w:sz w:val="32"/>
-          <w:szCs w:val="32"/>
-          <w:u w:val="single"/>
-        </w:rPr>
-        <w:t>1.8  Book</w:t>
-      </w:r>
-      <w:proofErr w:type="gramEnd"/>
       <w:r>
         <w:rPr>
           <w:b/>
@@ -3184,25 +3112,14 @@
                 <w:szCs w:val="32"/>
               </w:rPr>
             </w:pPr>
-            <w:proofErr w:type="gramStart"/>
-            <w:r>
-              <w:rPr>
-                <w:b/>
-                <w:bCs/>
-                <w:sz w:val="28"/>
-                <w:szCs w:val="32"/>
-              </w:rPr>
-              <w:t>Dasini  No.</w:t>
-            </w:r>
-            <w:proofErr w:type="gramEnd"/>
-            <w:r>
-              <w:rPr>
-                <w:b/>
-                <w:bCs/>
-                <w:sz w:val="28"/>
-                <w:szCs w:val="32"/>
-              </w:rPr>
-              <w:t xml:space="preserve"> 30</w:t>
+            <w:r>
+              <w:rPr>
+                <w:b/>
+                <w:bCs/>
+                <w:sz w:val="28"/>
+                <w:szCs w:val="32"/>
+              </w:rPr>
+              <w:t>Dasini  No. 30</w:t>
             </w:r>
           </w:p>
           <w:p>
@@ -4359,7 +4276,6 @@
                 <w:sz w:val="28"/>
                 <w:szCs w:val="32"/>
               </w:rPr>
-              <w:lastRenderedPageBreak/>
               <w:t>TB 1.5.12.5</w:t>
             </w:r>
           </w:p>
@@ -4854,6 +4770,7 @@
                 <w:sz w:val="28"/>
                 <w:szCs w:val="32"/>
               </w:rPr>
+              <w:lastRenderedPageBreak/>
               <w:t>TB 1.6.6.2</w:t>
             </w:r>
           </w:p>
@@ -7743,26 +7660,14 @@
                 <w:szCs w:val="32"/>
               </w:rPr>
             </w:pPr>
-            <w:proofErr w:type="gramStart"/>
-            <w:r>
-              <w:rPr>
-                <w:b/>
-                <w:bCs/>
-                <w:sz w:val="28"/>
-                <w:szCs w:val="32"/>
-              </w:rPr>
-              <w:lastRenderedPageBreak/>
-              <w:t>Dasini  No.</w:t>
-            </w:r>
-            <w:proofErr w:type="gramEnd"/>
-            <w:r>
-              <w:rPr>
-                <w:b/>
-                <w:bCs/>
-                <w:sz w:val="28"/>
-                <w:szCs w:val="32"/>
-              </w:rPr>
-              <w:t xml:space="preserve"> 36</w:t>
+            <w:r>
+              <w:rPr>
+                <w:b/>
+                <w:bCs/>
+                <w:sz w:val="28"/>
+                <w:szCs w:val="32"/>
+              </w:rPr>
+              <w:t>Dasini  No. 36</w:t>
             </w:r>
           </w:p>
           <w:p>
@@ -7808,7 +7713,6 @@
                 <w:cs/>
                 <w:lang w:bidi="ta-IN"/>
               </w:rPr>
-              <w:lastRenderedPageBreak/>
               <w:t>த்</w:t>
             </w:r>
             <w:r>
@@ -8163,6 +8067,7 @@
                 <w:sz w:val="28"/>
                 <w:szCs w:val="32"/>
               </w:rPr>
+              <w:lastRenderedPageBreak/>
               <w:t>TB 1.7.8.6</w:t>
             </w:r>
           </w:p>
@@ -10874,6 +10779,54 @@
           <w:u w:val="single"/>
         </w:rPr>
       </w:pPr>
+    </w:p>
+    <w:p>
+      <w:pPr>
+        <w:jc w:val="center"/>
+        <w:rPr>
+          <w:b/>
+          <w:bCs/>
+          <w:sz w:val="32"/>
+          <w:szCs w:val="32"/>
+          <w:u w:val="single"/>
+        </w:rPr>
+      </w:pPr>
+    </w:p>
+    <w:p>
+      <w:pPr>
+        <w:jc w:val="center"/>
+        <w:rPr>
+          <w:b/>
+          <w:bCs/>
+          <w:sz w:val="32"/>
+          <w:szCs w:val="32"/>
+          <w:u w:val="single"/>
+        </w:rPr>
+      </w:pPr>
+    </w:p>
+    <w:p>
+      <w:pPr>
+        <w:jc w:val="center"/>
+        <w:rPr>
+          <w:b/>
+          <w:bCs/>
+          <w:sz w:val="32"/>
+          <w:szCs w:val="32"/>
+          <w:u w:val="single"/>
+        </w:rPr>
+      </w:pPr>
+    </w:p>
+    <w:p>
+      <w:pPr>
+        <w:jc w:val="center"/>
+        <w:rPr>
+          <w:b/>
+          <w:bCs/>
+          <w:sz w:val="32"/>
+          <w:szCs w:val="32"/>
+          <w:u w:val="single"/>
+        </w:rPr>
+      </w:pPr>
       <w:r>
         <w:rPr>
           <w:b/>
@@ -10882,6 +10835,7 @@
           <w:szCs w:val="32"/>
           <w:u w:val="single"/>
         </w:rPr>
+        <w:lastRenderedPageBreak/>
         <w:t xml:space="preserve">TaittirIya BrAhmaNam TB </w:t>
       </w:r>
       <w:r>
@@ -10902,18 +10856,7 @@
           <w:szCs w:val="32"/>
           <w:u w:val="single"/>
         </w:rPr>
-        <w:t xml:space="preserve">5 to </w:t>
-      </w:r>
-      <w:proofErr w:type="gramStart"/>
-      <w:r>
-        <w:rPr>
-          <w:b/>
-          <w:bCs/>
-          <w:sz w:val="32"/>
-          <w:szCs w:val="32"/>
-          <w:u w:val="single"/>
-        </w:rPr>
-        <w:t>1.8</w:t>
+        <w:t>5 to 1.8</w:t>
       </w:r>
       <w:r>
         <w:rPr>
@@ -10925,7 +10868,6 @@
         </w:rPr>
         <w:t xml:space="preserve">  Book</w:t>
       </w:r>
-      <w:proofErr w:type="gramEnd"/>
     </w:p>
     <w:p>
       <w:pPr>
@@ -11083,7 +11025,6 @@
           <w:b/>
           <w:bCs/>
         </w:rPr>
-        <w:lastRenderedPageBreak/>
         <w:t xml:space="preserve">(ignore those which are already incorporated in your book’s version and date). </w:t>
       </w:r>
       <w:r>
@@ -14072,6 +14013,7 @@
                 <w:sz w:val="28"/>
                 <w:szCs w:val="28"/>
               </w:rPr>
+              <w:lastRenderedPageBreak/>
               <w:t>TB 1.8.10.3</w:t>
             </w:r>
           </w:p>
@@ -14410,7 +14352,6 @@
           <w:b/>
           <w:sz w:val="32"/>
         </w:rPr>
-        <w:lastRenderedPageBreak/>
         <w:t>============================</w:t>
       </w:r>
     </w:p>
@@ -14469,9 +14410,8 @@
                 <w:szCs w:val="32"/>
                 <w:u w:val="single"/>
               </w:rPr>
-              <w:t xml:space="preserve">TaittirIya BrAhmaNam TB 1.5 to </w:t>
-            </w:r>
-            <w:proofErr w:type="gramStart"/>
+              <w:t>TaittirIya BrAhmaNam TB 1.5 to 1.8</w:t>
+            </w:r>
             <w:r>
               <w:rPr>
                 <w:b/>
@@ -14480,28 +14420,7 @@
                 <w:szCs w:val="32"/>
                 <w:u w:val="single"/>
               </w:rPr>
-              <w:t>1.8</w:t>
-            </w:r>
-            <w:r>
-              <w:rPr>
-                <w:b/>
-                <w:bCs/>
-                <w:sz w:val="32"/>
-                <w:szCs w:val="32"/>
-                <w:u w:val="single"/>
-              </w:rPr>
-              <w:t xml:space="preserve">  Book</w:t>
-            </w:r>
-            <w:proofErr w:type="gramEnd"/>
-            <w:r>
-              <w:rPr>
-                <w:b/>
-                <w:bCs/>
-                <w:sz w:val="32"/>
-                <w:szCs w:val="32"/>
-                <w:u w:val="single"/>
-              </w:rPr>
-              <w:t xml:space="preserve">  </w:t>
+              <w:t xml:space="preserve">  Book  </w:t>
             </w:r>
           </w:p>
           <w:p>
@@ -14609,12 +14528,16 @@
                     <w:spacing w:before="0" w:line="240" w:lineRule="auto"/>
                     <w:jc w:val="center"/>
                     <w:rPr>
+                      <w:b/>
+                      <w:bCs/>
                       <w:sz w:val="32"/>
                       <w:szCs w:val="32"/>
                     </w:rPr>
                   </w:pPr>
                   <w:r>
                     <w:rPr>
+                      <w:b/>
+                      <w:bCs/>
                       <w:sz w:val="32"/>
                       <w:szCs w:val="32"/>
                     </w:rPr>
@@ -14626,12 +14549,16 @@
                     <w:spacing w:before="0" w:line="240" w:lineRule="auto"/>
                     <w:jc w:val="center"/>
                     <w:rPr>
+                      <w:b/>
+                      <w:bCs/>
                       <w:sz w:val="32"/>
                       <w:szCs w:val="32"/>
                     </w:rPr>
                   </w:pPr>
                   <w:r>
                     <w:rPr>
+                      <w:b/>
+                      <w:bCs/>
                       <w:sz w:val="32"/>
                       <w:szCs w:val="32"/>
                     </w:rPr>
@@ -14648,12 +14575,16 @@
                     <w:spacing w:before="0" w:line="240" w:lineRule="auto"/>
                     <w:jc w:val="center"/>
                     <w:rPr>
+                      <w:b/>
+                      <w:bCs/>
                       <w:sz w:val="32"/>
                       <w:szCs w:val="32"/>
                     </w:rPr>
                   </w:pPr>
                   <w:r>
                     <w:rPr>
+                      <w:b/>
+                      <w:bCs/>
                       <w:sz w:val="32"/>
                       <w:szCs w:val="32"/>
                     </w:rPr>
@@ -14671,12 +14602,16 @@
                     <w:ind w:right="-18"/>
                     <w:jc w:val="center"/>
                     <w:rPr>
+                      <w:b/>
+                      <w:bCs/>
                       <w:sz w:val="32"/>
                       <w:szCs w:val="32"/>
                     </w:rPr>
                   </w:pPr>
                   <w:r>
                     <w:rPr>
+                      <w:b/>
+                      <w:bCs/>
                       <w:sz w:val="32"/>
                       <w:szCs w:val="32"/>
                     </w:rPr>
@@ -14689,12 +14624,16 @@
                     <w:ind w:right="-18"/>
                     <w:jc w:val="center"/>
                     <w:rPr>
+                      <w:b/>
+                      <w:bCs/>
                       <w:sz w:val="32"/>
                       <w:szCs w:val="32"/>
                     </w:rPr>
                   </w:pPr>
                   <w:r>
                     <w:rPr>
+                      <w:b/>
+                      <w:bCs/>
                       <w:sz w:val="32"/>
                       <w:szCs w:val="32"/>
                     </w:rPr>
@@ -14795,42 +14734,6 @@
               </w:rPr>
               <w:t>=======================</w:t>
             </w:r>
-          </w:p>
-          <w:p>
-            <w:pPr>
-              <w:jc w:val="center"/>
-              <w:rPr>
-                <w:b/>
-                <w:bCs/>
-                <w:sz w:val="32"/>
-                <w:szCs w:val="32"/>
-                <w:u w:val="single"/>
-              </w:rPr>
-            </w:pPr>
-          </w:p>
-          <w:p>
-            <w:pPr>
-              <w:jc w:val="center"/>
-              <w:rPr>
-                <w:b/>
-                <w:bCs/>
-                <w:sz w:val="32"/>
-                <w:szCs w:val="32"/>
-                <w:u w:val="single"/>
-              </w:rPr>
-            </w:pPr>
-          </w:p>
-          <w:p>
-            <w:pPr>
-              <w:jc w:val="center"/>
-              <w:rPr>
-                <w:b/>
-                <w:bCs/>
-                <w:sz w:val="32"/>
-                <w:szCs w:val="32"/>
-                <w:u w:val="single"/>
-              </w:rPr>
-            </w:pPr>
           </w:p>
         </w:tc>
         <w:tc>

</xml_diff>

<commit_message>
TB 1.1-1.8 Tamil final loaded
</commit_message>
<xml_diff>
--- a/brAhmaNa/TB 1.5-1.8 Tamil Corrections.docx
+++ b/brAhmaNa/TB 1.5-1.8 Tamil Corrections.docx
@@ -22,20 +22,8 @@
           <w:szCs w:val="32"/>
           <w:u w:val="single"/>
         </w:rPr>
-        <w:t xml:space="preserve">TaittirIya BrAhmaNam TB 1.5 to </w:t>
+        <w:t>TaittirIya BrAhmaNam TB 1.5 to 1.8  Book</w:t>
       </w:r>
-      <w:proofErr w:type="gramStart"/>
-      <w:r>
-        <w:rPr>
-          <w:b/>
-          <w:bCs/>
-          <w:sz w:val="32"/>
-          <w:szCs w:val="32"/>
-          <w:u w:val="single"/>
-        </w:rPr>
-        <w:t>1.8  Book</w:t>
-      </w:r>
-      <w:proofErr w:type="gramEnd"/>
       <w:r>
         <w:rPr>
           <w:b/>
@@ -97,9 +85,8 @@
           <w:szCs w:val="32"/>
           <w:u w:val="single"/>
         </w:rPr>
-        <w:t xml:space="preserve">Observed </w:t>
+        <w:t xml:space="preserve">Observed till </w:t>
       </w:r>
-      <w:proofErr w:type="gramStart"/>
       <w:r>
         <w:rPr>
           <w:b/>
@@ -108,20 +95,8 @@
           <w:szCs w:val="32"/>
           <w:u w:val="single"/>
         </w:rPr>
-        <w:t xml:space="preserve">till </w:t>
+        <w:t>30th April 2025</w:t>
       </w:r>
-      <w:r>
-        <w:rPr>
-          <w:b/>
-          <w:bCs/>
-          <w:sz w:val="32"/>
-          <w:szCs w:val="32"/>
-          <w:highlight w:val="red"/>
-          <w:u w:val="single"/>
-        </w:rPr>
-        <w:t>????</w:t>
-      </w:r>
-      <w:proofErr w:type="gramEnd"/>
     </w:p>
     <w:p>
       <w:pPr>
@@ -176,12 +151,16 @@
               <w:spacing w:before="0" w:line="240" w:lineRule="auto"/>
               <w:jc w:val="center"/>
               <w:rPr>
-                <w:sz w:val="32"/>
-                <w:szCs w:val="32"/>
-              </w:rPr>
-            </w:pPr>
-            <w:r>
-              <w:rPr>
+                <w:b/>
+                <w:bCs/>
+                <w:sz w:val="32"/>
+                <w:szCs w:val="32"/>
+              </w:rPr>
+            </w:pPr>
+            <w:r>
+              <w:rPr>
+                <w:b/>
+                <w:bCs/>
                 <w:sz w:val="32"/>
                 <w:szCs w:val="32"/>
               </w:rPr>
@@ -193,12 +172,16 @@
               <w:spacing w:before="0" w:line="240" w:lineRule="auto"/>
               <w:jc w:val="center"/>
               <w:rPr>
-                <w:sz w:val="32"/>
-                <w:szCs w:val="32"/>
-              </w:rPr>
-            </w:pPr>
-            <w:r>
-              <w:rPr>
+                <w:b/>
+                <w:bCs/>
+                <w:sz w:val="32"/>
+                <w:szCs w:val="32"/>
+              </w:rPr>
+            </w:pPr>
+            <w:r>
+              <w:rPr>
+                <w:b/>
+                <w:bCs/>
                 <w:sz w:val="32"/>
                 <w:szCs w:val="32"/>
               </w:rPr>
@@ -215,12 +198,16 @@
               <w:spacing w:before="0" w:line="240" w:lineRule="auto"/>
               <w:jc w:val="center"/>
               <w:rPr>
-                <w:sz w:val="32"/>
-                <w:szCs w:val="32"/>
-              </w:rPr>
-            </w:pPr>
-            <w:r>
-              <w:rPr>
+                <w:b/>
+                <w:bCs/>
+                <w:sz w:val="32"/>
+                <w:szCs w:val="32"/>
+              </w:rPr>
+            </w:pPr>
+            <w:r>
+              <w:rPr>
+                <w:b/>
+                <w:bCs/>
                 <w:sz w:val="32"/>
                 <w:szCs w:val="32"/>
               </w:rPr>
@@ -238,12 +225,16 @@
               <w:ind w:right="-18"/>
               <w:jc w:val="center"/>
               <w:rPr>
-                <w:sz w:val="32"/>
-                <w:szCs w:val="32"/>
-              </w:rPr>
-            </w:pPr>
-            <w:r>
-              <w:rPr>
+                <w:b/>
+                <w:bCs/>
+                <w:sz w:val="32"/>
+                <w:szCs w:val="32"/>
+              </w:rPr>
+            </w:pPr>
+            <w:r>
+              <w:rPr>
+                <w:b/>
+                <w:bCs/>
                 <w:sz w:val="32"/>
                 <w:szCs w:val="32"/>
               </w:rPr>
@@ -256,12 +247,16 @@
               <w:ind w:right="-18"/>
               <w:jc w:val="center"/>
               <w:rPr>
-                <w:sz w:val="32"/>
-                <w:szCs w:val="32"/>
-              </w:rPr>
-            </w:pPr>
-            <w:r>
-              <w:rPr>
+                <w:b/>
+                <w:bCs/>
+                <w:sz w:val="32"/>
+                <w:szCs w:val="32"/>
+              </w:rPr>
+            </w:pPr>
+            <w:r>
+              <w:rPr>
+                <w:b/>
+                <w:bCs/>
                 <w:sz w:val="32"/>
                 <w:szCs w:val="32"/>
               </w:rPr>
@@ -313,23 +308,13 @@
                 <w:szCs w:val="32"/>
               </w:rPr>
             </w:pPr>
-            <w:proofErr w:type="gramStart"/>
-            <w:r>
-              <w:rPr>
-                <w:b/>
-                <w:sz w:val="28"/>
-                <w:szCs w:val="32"/>
-              </w:rPr>
-              <w:t>Statement  No.</w:t>
-            </w:r>
-            <w:proofErr w:type="gramEnd"/>
-            <w:r>
-              <w:rPr>
-                <w:b/>
-                <w:sz w:val="28"/>
-                <w:szCs w:val="32"/>
-              </w:rPr>
-              <w:t xml:space="preserve"> </w:t>
+            <w:r>
+              <w:rPr>
+                <w:b/>
+                <w:sz w:val="28"/>
+                <w:szCs w:val="32"/>
+              </w:rPr>
+              <w:t xml:space="preserve">Statement  No. </w:t>
             </w:r>
             <w:r>
               <w:rPr>
@@ -349,23 +334,13 @@
                 <w:szCs w:val="32"/>
               </w:rPr>
             </w:pPr>
-            <w:proofErr w:type="gramStart"/>
-            <w:r>
-              <w:rPr>
-                <w:b/>
-                <w:sz w:val="28"/>
-                <w:szCs w:val="32"/>
-              </w:rPr>
-              <w:t>Dasini  No.</w:t>
-            </w:r>
-            <w:proofErr w:type="gramEnd"/>
-            <w:r>
-              <w:rPr>
-                <w:b/>
-                <w:sz w:val="28"/>
-                <w:szCs w:val="32"/>
-              </w:rPr>
-              <w:t xml:space="preserve"> </w:t>
+            <w:r>
+              <w:rPr>
+                <w:b/>
+                <w:sz w:val="28"/>
+                <w:szCs w:val="32"/>
+              </w:rPr>
+              <w:t xml:space="preserve">Dasini  No. </w:t>
             </w:r>
             <w:r>
               <w:rPr>
@@ -397,88 +372,183 @@
             </w:pPr>
             <w:r>
               <w:rPr>
-                <w:rFonts w:ascii="BRH Devanagari Extra" w:hAnsi="BRH Devanagari Extra" w:cs="BRH Devanagari Extra"/>
-                <w:sz w:val="40"/>
-                <w:szCs w:val="40"/>
-                <w:lang w:bidi="ml-IN"/>
-              </w:rPr>
-              <w:t>iÉÉ-</w:t>
-            </w:r>
-            <w:r>
-              <w:rPr>
-                <w:rFonts w:ascii="BRH Devanagari Extra" w:hAnsi="BRH Devanagari Extra" w:cs="BRH Devanagari Extra"/>
-                <w:sz w:val="40"/>
-                <w:szCs w:val="40"/>
+                <w:rFonts w:ascii="Latha" w:hAnsi="Latha" w:cs="Latha"/>
+                <w:sz w:val="28"/>
+                <w:szCs w:val="28"/>
+                <w:cs/>
+                <w:lang w:bidi="ta-IN"/>
+              </w:rPr>
+              <w:t>தா</w:t>
+            </w:r>
+            <w:r>
+              <w:rPr>
+                <w:rFonts w:ascii="Latha" w:hAnsi="Latha" w:cs="Latha"/>
+                <w:sz w:val="28"/>
+                <w:szCs w:val="28"/>
+                <w:lang w:bidi="ta-IN"/>
+              </w:rPr>
+              <w:t>-</w:t>
+            </w:r>
+            <w:r>
+              <w:rPr>
+                <w:rFonts w:ascii="Latha" w:hAnsi="Latha" w:cs="Latha" w:hint="cs"/>
+                <w:sz w:val="28"/>
+                <w:szCs w:val="28"/>
                 <w:highlight w:val="yellow"/>
-                <w:lang w:bidi="ml-IN"/>
-              </w:rPr>
-              <w:t>gN</w:t>
-            </w:r>
-            <w:r>
-              <w:rPr>
-                <w:rFonts w:ascii="BRH Malayalam Extra" w:hAnsi="BRH Malayalam Extra" w:cs="BRH Malayalam Extra"/>
-                <w:color w:val="000000"/>
-                <w:sz w:val="34"/>
-                <w:szCs w:val="40"/>
+                <w:cs/>
+                <w:lang w:bidi="ta-IN"/>
+              </w:rPr>
+              <w:t>ஞ்</w:t>
+            </w:r>
+            <w:r>
+              <w:rPr>
+                <w:rFonts w:ascii="Latha" w:hAnsi="Latha" w:cs="Latha"/>
+                <w:sz w:val="28"/>
+                <w:szCs w:val="28"/>
                 <w:highlight w:val="yellow"/>
-              </w:rPr>
-              <w:t>–</w:t>
-            </w:r>
-            <w:r>
-              <w:rPr>
-                <w:rFonts w:ascii="BRH Devanagari Extra" w:hAnsi="BRH Devanagari Extra" w:cs="BRH Devanagari Extra"/>
-                <w:sz w:val="40"/>
-                <w:szCs w:val="40"/>
+                <w:cs/>
+                <w:lang w:bidi="ta-IN"/>
+              </w:rPr>
+              <w:t>ச</w:t>
+            </w:r>
+            <w:r>
+              <w:rPr>
+                <w:rFonts w:ascii="BRH Tamil Tab Extra" w:hAnsi="BRH Tamil Tab Extra" w:cs="Latha"/>
+                <w:b/>
+                <w:sz w:val="32"/>
+                <w:szCs w:val="28"/>
                 <w:highlight w:val="yellow"/>
-                <w:lang w:bidi="ml-IN"/>
-              </w:rPr>
-              <w:t>ûqÉç</w:t>
-            </w:r>
-            <w:r>
-              <w:rPr>
-                <w:rFonts w:ascii="BRH Devanagari Extra" w:hAnsi="BRH Devanagari Extra" w:cs="BRH Devanagari Extra"/>
-                <w:sz w:val="40"/>
-                <w:szCs w:val="40"/>
-                <w:lang w:bidi="ml-IN"/>
+              </w:rPr>
+              <w:t>…</w:t>
+            </w:r>
+            <w:r>
+              <w:rPr>
+                <w:rFonts w:ascii="Latha" w:hAnsi="Latha" w:cs="Latha"/>
+                <w:b/>
+                <w:bCs/>
+                <w:position w:val="-12"/>
+                <w:sz w:val="28"/>
+                <w:szCs w:val="28"/>
+                <w:highlight w:val="yellow"/>
+                <w:cs/>
+                <w:lang w:bidi="ta-IN"/>
+              </w:rPr>
+              <w:t>2</w:t>
+            </w:r>
+            <w:r>
+              <w:rPr>
+                <w:rFonts w:ascii="Latha" w:hAnsi="Latha" w:cs="Latha" w:hint="cs"/>
+                <w:sz w:val="28"/>
+                <w:szCs w:val="28"/>
+                <w:highlight w:val="yellow"/>
+                <w:cs/>
+                <w:lang w:bidi="ta-IN"/>
+              </w:rPr>
+              <w:t>ம்</w:t>
+            </w:r>
+            <w:r>
+              <w:rPr>
+                <w:rFonts w:ascii="BRH Devanagari Extra" w:hAnsi="BRH Devanagari Extra" w:cs="Latha"/>
+                <w:b/>
+                <w:sz w:val="36"/>
+                <w:szCs w:val="28"/>
+                <w:highlight w:val="yellow"/>
               </w:rPr>
               <w:t>Æ</w:t>
             </w:r>
             <w:r>
               <w:rPr>
-                <w:rFonts w:ascii="BRH Devanagari Extra" w:hAnsi="BRH Devanagari Extra" w:cs="BRH Devanagari Extra"/>
-                <w:sz w:val="40"/>
-                <w:szCs w:val="40"/>
+                <w:rFonts w:ascii="Latha" w:hAnsi="Latha" w:cs="Latha"/>
+                <w:sz w:val="28"/>
+                <w:szCs w:val="28"/>
                 <w:highlight w:val="yellow"/>
-                <w:lang w:bidi="ml-IN"/>
-              </w:rPr>
-              <w:t>rrÉ</w:t>
-            </w:r>
-            <w:r>
-              <w:rPr>
-                <w:rFonts w:ascii="BRH Devanagari Extra" w:hAnsi="BRH Devanagari Extra" w:cs="BRH Devanagari Extra"/>
-                <w:sz w:val="40"/>
-                <w:szCs w:val="40"/>
-                <w:lang w:bidi="ml-IN"/>
-              </w:rPr>
-              <w:t>þliÉ</w:t>
-            </w:r>
-            <w:r>
-              <w:rPr>
-                <w:rFonts w:ascii="BRH Malayalam Extra" w:hAnsi="BRH Malayalam Extra" w:cs="BRH Malayalam Extra"/>
-                <w:color w:val="000000"/>
-                <w:sz w:val="34"/>
-                <w:szCs w:val="40"/>
-              </w:rPr>
-              <w:t>–</w:t>
-            </w:r>
-            <w:r>
-              <w:rPr>
-                <w:rFonts w:ascii="BRH Devanagari Extra" w:hAnsi="BRH Devanagari Extra" w:cs="BRH Devanagari Extra"/>
-                <w:sz w:val="40"/>
-                <w:szCs w:val="40"/>
-                <w:lang w:bidi="ml-IN"/>
-              </w:rPr>
-              <w:t xml:space="preserve"> EmÉÉþlÉrÉ³Éç |</w:t>
+                <w:cs/>
+                <w:lang w:bidi="ta-IN"/>
+              </w:rPr>
+              <w:t>ய்ய்</w:t>
+            </w:r>
+            <w:r>
+              <w:rPr>
+                <w:rFonts w:ascii="Latha" w:hAnsi="Latha" w:cs="Latha"/>
+                <w:sz w:val="28"/>
+                <w:szCs w:val="28"/>
+                <w:cs/>
+                <w:lang w:bidi="ta-IN"/>
+              </w:rPr>
+              <w:t>வ</w:t>
+            </w:r>
+            <w:r>
+              <w:rPr>
+                <w:rFonts w:ascii="BRH Tamil Tab Extra" w:hAnsi="BRH Tamil Tab Extra" w:cs="Latha"/>
+                <w:b/>
+                <w:sz w:val="36"/>
+                <w:szCs w:val="28"/>
+              </w:rPr>
+              <w:t>†</w:t>
+            </w:r>
+            <w:r>
+              <w:rPr>
+                <w:rFonts w:ascii="Latha" w:hAnsi="Latha" w:cs="Latha"/>
+                <w:sz w:val="28"/>
+                <w:szCs w:val="28"/>
+                <w:cs/>
+                <w:lang w:bidi="ta-IN"/>
+              </w:rPr>
+              <w:t>ந்த</w:t>
+            </w:r>
+            <w:r>
+              <w:rPr>
+                <w:rFonts w:ascii="BRH Tamil Tab Extra" w:hAnsi="BRH Tamil Tab Extra" w:cs="Latha"/>
+                <w:b/>
+                <w:sz w:val="32"/>
+                <w:szCs w:val="28"/>
+              </w:rPr>
+              <w:t>…</w:t>
+            </w:r>
+            <w:r>
+              <w:rPr>
+                <w:rFonts w:ascii="Latha" w:hAnsi="Latha" w:cs="Latha"/>
+                <w:sz w:val="28"/>
+                <w:szCs w:val="28"/>
+              </w:rPr>
+              <w:t xml:space="preserve"> </w:t>
+            </w:r>
+            <w:r>
+              <w:rPr>
+                <w:rFonts w:ascii="Latha" w:hAnsi="Latha" w:cs="Latha"/>
+                <w:sz w:val="28"/>
+                <w:szCs w:val="28"/>
+                <w:cs/>
+                <w:lang w:bidi="ta-IN"/>
+              </w:rPr>
+              <w:t>உபா</w:t>
+            </w:r>
+            <w:r>
+              <w:rPr>
+                <w:rFonts w:ascii="BRH Tamil Tab Extra" w:hAnsi="BRH Tamil Tab Extra" w:cs="Latha"/>
+                <w:b/>
+                <w:sz w:val="36"/>
+                <w:szCs w:val="28"/>
+              </w:rPr>
+              <w:t>†</w:t>
+            </w:r>
+            <w:r>
+              <w:rPr>
+                <w:rFonts w:ascii="Latha" w:hAnsi="Latha" w:cs="Latha"/>
+                <w:sz w:val="28"/>
+                <w:szCs w:val="28"/>
+                <w:cs/>
+                <w:lang w:bidi="ta-IN"/>
+              </w:rPr>
+              <w:t xml:space="preserve">னயன்ன் </w:t>
+            </w:r>
+            <w:r>
+              <w:rPr>
+                <w:rFonts w:ascii="Latha" w:hAnsi="Latha" w:cs="Latha"/>
+                <w:sz w:val="28"/>
+                <w:szCs w:val="28"/>
+              </w:rPr>
+              <w:t>|</w:t>
             </w:r>
           </w:p>
         </w:tc>
@@ -501,90 +571,174 @@
             </w:pPr>
             <w:r>
               <w:rPr>
-                <w:rFonts w:ascii="BRH Devanagari Extra" w:hAnsi="BRH Devanagari Extra" w:cs="BRH Devanagari Extra"/>
-                <w:sz w:val="40"/>
-                <w:szCs w:val="40"/>
-                <w:lang w:bidi="ml-IN"/>
-              </w:rPr>
-              <w:t>iÉÉ</w:t>
-            </w:r>
-            <w:r>
-              <w:rPr>
-                <w:rFonts w:ascii="BRH Devanagari Extra" w:hAnsi="BRH Devanagari Extra" w:cs="BRH Devanagari Extra"/>
-                <w:sz w:val="40"/>
-                <w:szCs w:val="40"/>
+                <w:rFonts w:ascii="Latha" w:hAnsi="Latha" w:cs="Latha"/>
+                <w:sz w:val="28"/>
+                <w:szCs w:val="28"/>
                 <w:highlight w:val="green"/>
-                <w:lang w:bidi="ml-IN"/>
+                <w:cs/>
+                <w:lang w:bidi="ta-IN"/>
+              </w:rPr>
+              <w:t>தா</w:t>
+            </w:r>
+            <w:r>
+              <w:rPr>
+                <w:rFonts w:ascii="Latha" w:hAnsi="Latha" w:cs="Latha"/>
+                <w:sz w:val="28"/>
+                <w:szCs w:val="28"/>
+                <w:highlight w:val="green"/>
+                <w:lang w:bidi="ta-IN"/>
               </w:rPr>
               <w:t>-</w:t>
             </w:r>
             <w:r>
               <w:rPr>
-                <w:rFonts w:ascii="BRH Devanagari Extra" w:hAnsi="BRH Devanagari Extra" w:cs="BRH Devanagari Extra"/>
-                <w:sz w:val="40"/>
-                <w:szCs w:val="40"/>
+                <w:rFonts w:ascii="Latha" w:hAnsi="Latha" w:cs="Latha" w:hint="cs"/>
+                <w:sz w:val="28"/>
+                <w:szCs w:val="28"/>
                 <w:highlight w:val="green"/>
-              </w:rPr>
-              <w:t>g</w:t>
-            </w:r>
-            <w:r>
-              <w:rPr>
-                <w:rFonts w:ascii="BRH Devanagari Extra" w:hAnsi="BRH Devanagari Extra" w:cs="BRH Devanagari Extra"/>
-                <w:sz w:val="40"/>
-                <w:szCs w:val="40"/>
+                <w:cs/>
+                <w:lang w:bidi="ta-IN"/>
+              </w:rPr>
+              <w:t>ஞ்</w:t>
+            </w:r>
+            <w:r>
+              <w:rPr>
+                <w:rFonts w:ascii="Latha" w:hAnsi="Latha" w:cs="Latha"/>
+                <w:sz w:val="28"/>
+                <w:szCs w:val="28"/>
                 <w:highlight w:val="green"/>
-                <w:lang w:bidi="ml-IN"/>
-              </w:rPr>
-              <w:t>Nû</w:t>
-            </w:r>
-            <w:r>
-              <w:rPr>
-                <w:rFonts w:ascii="BRH Malayalam Extra" w:hAnsi="BRH Malayalam Extra" w:cs="BRH Devanagari Extra"/>
-                <w:sz w:val="32"/>
-                <w:szCs w:val="40"/>
+                <w:cs/>
+                <w:lang w:bidi="ta-IN"/>
+              </w:rPr>
+              <w:t>ச</w:t>
+            </w:r>
+            <w:r>
+              <w:rPr>
+                <w:rFonts w:ascii="BRH Tamil Tab Extra" w:hAnsi="BRH Tamil Tab Extra" w:cs="Latha"/>
+                <w:b/>
+                <w:sz w:val="32"/>
+                <w:szCs w:val="28"/>
                 <w:highlight w:val="green"/>
-                <w:lang w:bidi="ml-IN"/>
-              </w:rPr>
-              <w:t>–</w:t>
-            </w:r>
-            <w:r>
-              <w:rPr>
-                <w:rFonts w:ascii="BRH Devanagari Extra" w:hAnsi="BRH Devanagari Extra" w:cs="BRH Devanagari Extra"/>
-                <w:sz w:val="40"/>
-                <w:szCs w:val="40"/>
+              </w:rPr>
+              <w:t>…</w:t>
+            </w:r>
+            <w:r>
+              <w:rPr>
+                <w:rFonts w:ascii="Latha" w:hAnsi="Latha" w:cs="Latha"/>
+                <w:b/>
+                <w:bCs/>
+                <w:position w:val="-12"/>
+                <w:sz w:val="28"/>
+                <w:szCs w:val="28"/>
                 <w:highlight w:val="green"/>
-                <w:lang w:bidi="ml-IN"/>
-              </w:rPr>
-              <w:t>ÆrruÉþliÉ</w:t>
-            </w:r>
-            <w:r>
-              <w:rPr>
-                <w:rFonts w:ascii="BRH Malayalam Extra" w:hAnsi="BRH Malayalam Extra" w:cs="BRH Devanagari Extra"/>
-                <w:sz w:val="32"/>
-                <w:szCs w:val="40"/>
+                <w:cs/>
+                <w:lang w:bidi="ta-IN"/>
+              </w:rPr>
+              <w:t>2</w:t>
+            </w:r>
+            <w:r>
+              <w:rPr>
+                <w:rFonts w:ascii="BRH Devanagari Extra" w:hAnsi="BRH Devanagari Extra" w:cs="Latha"/>
+                <w:b/>
+                <w:sz w:val="36"/>
+                <w:szCs w:val="28"/>
                 <w:highlight w:val="green"/>
-                <w:lang w:bidi="ml-IN"/>
-              </w:rPr>
-              <w:t>–</w:t>
-            </w:r>
-            <w:r>
-              <w:rPr>
-                <w:rFonts w:ascii="BRH Devanagari Extra" w:hAnsi="BRH Devanagari Extra" w:cs="BRH Devanagari Extra"/>
-                <w:sz w:val="40"/>
-                <w:szCs w:val="40"/>
+              </w:rPr>
+              <w:t>Æ</w:t>
+            </w:r>
+            <w:r>
+              <w:rPr>
+                <w:rFonts w:ascii="Latha" w:hAnsi="Latha" w:cs="Latha"/>
+                <w:sz w:val="28"/>
+                <w:szCs w:val="28"/>
                 <w:highlight w:val="green"/>
-                <w:lang w:bidi="ml-IN"/>
-              </w:rPr>
-              <w:t xml:space="preserve"> EmÉÉþlÉrÉ³Éç</w:t>
-            </w:r>
-            <w:r>
-              <w:rPr>
-                <w:rFonts w:ascii="BRH Devanagari Extra" w:hAnsi="BRH Devanagari Extra" w:cs="BRH Devanagari Extra"/>
-                <w:sz w:val="40"/>
-                <w:szCs w:val="40"/>
-                <w:lang w:bidi="ml-IN"/>
-              </w:rPr>
-              <w:t xml:space="preserve"> |</w:t>
+                <w:cs/>
+                <w:lang w:bidi="ta-IN"/>
+              </w:rPr>
+              <w:t>ய்ய்</w:t>
+            </w:r>
+            <w:r>
+              <w:rPr>
+                <w:rFonts w:ascii="Latha" w:hAnsi="Latha" w:cs="Latha"/>
+                <w:sz w:val="28"/>
+                <w:szCs w:val="28"/>
+                <w:cs/>
+                <w:lang w:bidi="ta-IN"/>
+              </w:rPr>
+              <w:t>வ</w:t>
+            </w:r>
+            <w:r>
+              <w:rPr>
+                <w:rFonts w:ascii="BRH Tamil Tab Extra" w:hAnsi="BRH Tamil Tab Extra" w:cs="Latha"/>
+                <w:b/>
+                <w:sz w:val="36"/>
+                <w:szCs w:val="28"/>
+              </w:rPr>
+              <w:t>†</w:t>
+            </w:r>
+            <w:r>
+              <w:rPr>
+                <w:rFonts w:ascii="Latha" w:hAnsi="Latha" w:cs="Latha"/>
+                <w:sz w:val="28"/>
+                <w:szCs w:val="28"/>
+                <w:cs/>
+                <w:lang w:bidi="ta-IN"/>
+              </w:rPr>
+              <w:t>ந்த</w:t>
+            </w:r>
+            <w:r>
+              <w:rPr>
+                <w:rFonts w:ascii="BRH Tamil Tab Extra" w:hAnsi="BRH Tamil Tab Extra" w:cs="Latha"/>
+                <w:b/>
+                <w:sz w:val="32"/>
+                <w:szCs w:val="28"/>
+              </w:rPr>
+              <w:t>…</w:t>
+            </w:r>
+            <w:r>
+              <w:rPr>
+                <w:rFonts w:ascii="Latha" w:hAnsi="Latha" w:cs="Latha"/>
+                <w:sz w:val="28"/>
+                <w:szCs w:val="28"/>
+              </w:rPr>
+              <w:t xml:space="preserve"> </w:t>
+            </w:r>
+            <w:r>
+              <w:rPr>
+                <w:rFonts w:ascii="Latha" w:hAnsi="Latha" w:cs="Latha"/>
+                <w:sz w:val="28"/>
+                <w:szCs w:val="28"/>
+                <w:cs/>
+                <w:lang w:bidi="ta-IN"/>
+              </w:rPr>
+              <w:t>உபா</w:t>
+            </w:r>
+            <w:r>
+              <w:rPr>
+                <w:rFonts w:ascii="BRH Tamil Tab Extra" w:hAnsi="BRH Tamil Tab Extra" w:cs="Latha"/>
+                <w:b/>
+                <w:sz w:val="36"/>
+                <w:szCs w:val="28"/>
+              </w:rPr>
+              <w:t>†</w:t>
+            </w:r>
+            <w:r>
+              <w:rPr>
+                <w:rFonts w:ascii="Latha" w:hAnsi="Latha" w:cs="Latha"/>
+                <w:sz w:val="28"/>
+                <w:szCs w:val="28"/>
+                <w:cs/>
+                <w:lang w:bidi="ta-IN"/>
+              </w:rPr>
+              <w:t xml:space="preserve">னயன்ன் </w:t>
+            </w:r>
+            <w:r>
+              <w:rPr>
+                <w:rFonts w:ascii="Latha" w:hAnsi="Latha" w:cs="Latha"/>
+                <w:sz w:val="28"/>
+                <w:szCs w:val="28"/>
+              </w:rPr>
+              <w:t>|</w:t>
             </w:r>
           </w:p>
         </w:tc>
@@ -632,23 +786,13 @@
                 <w:szCs w:val="32"/>
               </w:rPr>
             </w:pPr>
-            <w:proofErr w:type="gramStart"/>
-            <w:r>
-              <w:rPr>
-                <w:b/>
-                <w:sz w:val="28"/>
-                <w:szCs w:val="32"/>
-              </w:rPr>
-              <w:t>Statement  No.</w:t>
-            </w:r>
-            <w:proofErr w:type="gramEnd"/>
-            <w:r>
-              <w:rPr>
-                <w:b/>
-                <w:sz w:val="28"/>
-                <w:szCs w:val="32"/>
-              </w:rPr>
-              <w:t xml:space="preserve"> </w:t>
+            <w:r>
+              <w:rPr>
+                <w:b/>
+                <w:sz w:val="28"/>
+                <w:szCs w:val="32"/>
+              </w:rPr>
+              <w:t xml:space="preserve">Statement  No. </w:t>
             </w:r>
             <w:r>
               <w:rPr>
@@ -668,23 +812,13 @@
                 <w:szCs w:val="32"/>
               </w:rPr>
             </w:pPr>
-            <w:proofErr w:type="gramStart"/>
-            <w:r>
-              <w:rPr>
-                <w:b/>
-                <w:sz w:val="28"/>
-                <w:szCs w:val="32"/>
-              </w:rPr>
-              <w:t>Dasini  No.</w:t>
-            </w:r>
-            <w:proofErr w:type="gramEnd"/>
-            <w:r>
-              <w:rPr>
-                <w:b/>
-                <w:sz w:val="28"/>
-                <w:szCs w:val="32"/>
-              </w:rPr>
-              <w:t xml:space="preserve"> </w:t>
+            <w:r>
+              <w:rPr>
+                <w:b/>
+                <w:sz w:val="28"/>
+                <w:szCs w:val="32"/>
+              </w:rPr>
+              <w:t xml:space="preserve">Dasini  No. </w:t>
             </w:r>
             <w:r>
               <w:rPr>
@@ -716,44 +850,108 @@
             </w:pPr>
             <w:r>
               <w:rPr>
-                <w:rFonts w:ascii="BRH Devanagari Extra" w:hAnsi="BRH Devanagari Extra" w:cs="BRH Devanagari Extra"/>
-                <w:sz w:val="40"/>
-                <w:szCs w:val="40"/>
-              </w:rPr>
-              <w:t>uÉ</w:t>
-            </w:r>
-            <w:r>
-              <w:rPr>
-                <w:rFonts w:ascii="BRH Devanagari Extra" w:hAnsi="BRH Devanagari Extra" w:cs="BRH Devanagari Extra"/>
-                <w:sz w:val="40"/>
-                <w:szCs w:val="40"/>
+                <w:rFonts w:ascii="Latha" w:hAnsi="Latha" w:cs="Latha"/>
+                <w:sz w:val="28"/>
+                <w:szCs w:val="28"/>
                 <w:highlight w:val="yellow"/>
-              </w:rPr>
-              <w:t>Âþ</w:t>
-            </w:r>
-            <w:r>
-              <w:rPr>
-                <w:rFonts w:ascii="BRH Devanagari Extra" w:hAnsi="BRH Devanagari Extra" w:cs="BRH Devanagari Extra"/>
-                <w:sz w:val="40"/>
-                <w:szCs w:val="40"/>
-              </w:rPr>
-              <w:t>hÉmÉÉ</w:t>
-            </w:r>
-            <w:r>
-              <w:rPr>
-                <w:rFonts w:ascii="BRH Malayalam Extra" w:hAnsi="BRH Malayalam Extra" w:cs="BRH Devanagari Extra"/>
-                <w:sz w:val="32"/>
-                <w:szCs w:val="40"/>
-              </w:rPr>
-              <w:t>–</w:t>
-            </w:r>
-            <w:r>
-              <w:rPr>
-                <w:rFonts w:ascii="BRH Devanagari Extra" w:hAnsi="BRH Devanagari Extra" w:cs="BRH Devanagari Extra"/>
-                <w:sz w:val="40"/>
-                <w:szCs w:val="40"/>
-              </w:rPr>
-              <w:t>zÉÉlÉç-ÌlÉqÉÑïþcrÉiÉå |</w:t>
+                <w:cs/>
+                <w:lang w:bidi="ta-IN"/>
+              </w:rPr>
+              <w:t>வரு</w:t>
+            </w:r>
+            <w:r>
+              <w:rPr>
+                <w:rFonts w:ascii="BRH Tamil Tab Extra" w:hAnsi="BRH Tamil Tab Extra" w:cs="Latha"/>
+                <w:b/>
+                <w:sz w:val="36"/>
+                <w:szCs w:val="28"/>
+                <w:highlight w:val="green"/>
+              </w:rPr>
+              <w:t>†</w:t>
+            </w:r>
+            <w:r>
+              <w:rPr>
+                <w:rFonts w:ascii="Latha" w:hAnsi="Latha" w:cs="Latha"/>
+                <w:sz w:val="28"/>
+                <w:szCs w:val="28"/>
+                <w:cs/>
+                <w:lang w:bidi="ta-IN"/>
+              </w:rPr>
+              <w:t>ணபா</w:t>
+            </w:r>
+            <w:r>
+              <w:rPr>
+                <w:rFonts w:ascii="BRH Tamil Tab Extra" w:hAnsi="BRH Tamil Tab Extra" w:cs="Latha"/>
+                <w:b/>
+                <w:sz w:val="32"/>
+                <w:szCs w:val="28"/>
+              </w:rPr>
+              <w:t>…</w:t>
+            </w:r>
+            <w:r>
+              <w:rPr>
+                <w:rFonts w:ascii="Latha" w:hAnsi="Latha" w:cs="Latha"/>
+                <w:sz w:val="28"/>
+                <w:szCs w:val="28"/>
+                <w:cs/>
+                <w:lang w:bidi="ta-IN"/>
+              </w:rPr>
+              <w:t>ஶான்</w:t>
+            </w:r>
+            <w:r>
+              <w:rPr>
+                <w:rFonts w:ascii="Latha" w:hAnsi="Latha" w:cs="Latha"/>
+                <w:sz w:val="28"/>
+                <w:szCs w:val="28"/>
+              </w:rPr>
+              <w:t>-</w:t>
+            </w:r>
+            <w:r>
+              <w:rPr>
+                <w:rFonts w:ascii="Latha" w:hAnsi="Latha" w:cs="Latha" w:hint="cs"/>
+                <w:sz w:val="28"/>
+                <w:szCs w:val="28"/>
+                <w:cs/>
+                <w:lang w:bidi="ta-IN"/>
+              </w:rPr>
+              <w:t>நி</w:t>
+            </w:r>
+            <w:r>
+              <w:rPr>
+                <w:rFonts w:ascii="Latha" w:hAnsi="Latha" w:cs="Latha"/>
+                <w:sz w:val="28"/>
+                <w:szCs w:val="28"/>
+                <w:cs/>
+                <w:lang w:bidi="ta-IN"/>
+              </w:rPr>
+              <w:t>ர்மு</w:t>
+            </w:r>
+            <w:r>
+              <w:rPr>
+                <w:rFonts w:ascii="BRH Tamil Tab Extra" w:hAnsi="BRH Tamil Tab Extra" w:cs="Latha"/>
+                <w:b/>
+                <w:sz w:val="36"/>
+                <w:szCs w:val="28"/>
+              </w:rPr>
+              <w:t>†</w:t>
+            </w:r>
+            <w:r>
+              <w:rPr>
+                <w:rFonts w:ascii="Latha" w:hAnsi="Latha" w:cs="Latha"/>
+                <w:sz w:val="28"/>
+                <w:szCs w:val="28"/>
+                <w:cs/>
+                <w:lang w:bidi="ta-IN"/>
+              </w:rPr>
+              <w:t xml:space="preserve">ச்யதே </w:t>
+            </w:r>
+            <w:r>
+              <w:rPr>
+                <w:rFonts w:ascii="Latha" w:hAnsi="Latha" w:cs="Latha"/>
+                <w:sz w:val="28"/>
+                <w:szCs w:val="28"/>
+              </w:rPr>
+              <w:t>|</w:t>
             </w:r>
           </w:p>
         </w:tc>
@@ -776,36 +974,108 @@
             </w:pPr>
             <w:r>
               <w:rPr>
-                <w:rFonts w:ascii="BRH Devanagari Extra" w:hAnsi="BRH Devanagari Extra" w:cs="BRH Devanagari Extra"/>
-                <w:sz w:val="40"/>
-                <w:szCs w:val="40"/>
+                <w:rFonts w:ascii="Latha" w:hAnsi="Latha" w:cs="Latha"/>
+                <w:sz w:val="28"/>
+                <w:szCs w:val="28"/>
                 <w:highlight w:val="green"/>
-              </w:rPr>
-              <w:t>uÉþ</w:t>
-            </w:r>
-            <w:r>
-              <w:rPr>
-                <w:rFonts w:ascii="BRH Devanagari Extra" w:hAnsi="BRH Devanagari Extra" w:cs="BRH Devanagari Extra"/>
-                <w:sz w:val="40"/>
-                <w:szCs w:val="40"/>
-              </w:rPr>
-              <w:t>ÂhÉmÉÉ</w:t>
-            </w:r>
-            <w:r>
-              <w:rPr>
-                <w:rFonts w:ascii="BRH Malayalam Extra" w:hAnsi="BRH Malayalam Extra" w:cs="BRH Devanagari Extra"/>
-                <w:sz w:val="32"/>
-                <w:szCs w:val="40"/>
-              </w:rPr>
-              <w:t>–</w:t>
-            </w:r>
-            <w:r>
-              <w:rPr>
-                <w:rFonts w:ascii="BRH Devanagari Extra" w:hAnsi="BRH Devanagari Extra" w:cs="BRH Devanagari Extra"/>
-                <w:sz w:val="40"/>
-                <w:szCs w:val="40"/>
-              </w:rPr>
-              <w:t>zÉÉlÉç-ÌlÉqÉÑïþcrÉiÉå |</w:t>
+                <w:cs/>
+                <w:lang w:bidi="ta-IN"/>
+              </w:rPr>
+              <w:t>வ</w:t>
+            </w:r>
+            <w:r>
+              <w:rPr>
+                <w:rFonts w:ascii="BRH Tamil Tab Extra" w:hAnsi="BRH Tamil Tab Extra" w:cs="Latha"/>
+                <w:b/>
+                <w:sz w:val="36"/>
+                <w:szCs w:val="28"/>
+                <w:highlight w:val="green"/>
+              </w:rPr>
+              <w:t>†</w:t>
+            </w:r>
+            <w:r>
+              <w:rPr>
+                <w:rFonts w:ascii="Latha" w:hAnsi="Latha" w:cs="Latha"/>
+                <w:sz w:val="28"/>
+                <w:szCs w:val="28"/>
+                <w:cs/>
+                <w:lang w:bidi="ta-IN"/>
+              </w:rPr>
+              <w:t>ருணபா</w:t>
+            </w:r>
+            <w:r>
+              <w:rPr>
+                <w:rFonts w:ascii="BRH Tamil Tab Extra" w:hAnsi="BRH Tamil Tab Extra" w:cs="Latha"/>
+                <w:b/>
+                <w:sz w:val="32"/>
+                <w:szCs w:val="28"/>
+              </w:rPr>
+              <w:t>…</w:t>
+            </w:r>
+            <w:r>
+              <w:rPr>
+                <w:rFonts w:ascii="Latha" w:hAnsi="Latha" w:cs="Latha"/>
+                <w:sz w:val="28"/>
+                <w:szCs w:val="28"/>
+                <w:cs/>
+                <w:lang w:bidi="ta-IN"/>
+              </w:rPr>
+              <w:t>ஶான்</w:t>
+            </w:r>
+            <w:r>
+              <w:rPr>
+                <w:rFonts w:ascii="Latha" w:hAnsi="Latha" w:cs="Latha"/>
+                <w:sz w:val="28"/>
+                <w:szCs w:val="28"/>
+              </w:rPr>
+              <w:t>-</w:t>
+            </w:r>
+            <w:r>
+              <w:rPr>
+                <w:rFonts w:ascii="Latha" w:hAnsi="Latha" w:cs="Latha" w:hint="cs"/>
+                <w:sz w:val="28"/>
+                <w:szCs w:val="28"/>
+                <w:cs/>
+                <w:lang w:bidi="ta-IN"/>
+              </w:rPr>
+              <w:t>நி</w:t>
+            </w:r>
+            <w:r>
+              <w:rPr>
+                <w:rFonts w:ascii="Latha" w:hAnsi="Latha" w:cs="Latha"/>
+                <w:sz w:val="28"/>
+                <w:szCs w:val="28"/>
+                <w:cs/>
+                <w:lang w:bidi="ta-IN"/>
+              </w:rPr>
+              <w:t>ர்மு</w:t>
+            </w:r>
+            <w:r>
+              <w:rPr>
+                <w:rFonts w:ascii="BRH Tamil Tab Extra" w:hAnsi="BRH Tamil Tab Extra" w:cs="Latha"/>
+                <w:b/>
+                <w:sz w:val="36"/>
+                <w:szCs w:val="28"/>
+              </w:rPr>
+              <w:t>†</w:t>
+            </w:r>
+            <w:r>
+              <w:rPr>
+                <w:rFonts w:ascii="Latha" w:hAnsi="Latha" w:cs="Latha"/>
+                <w:sz w:val="28"/>
+                <w:szCs w:val="28"/>
+                <w:cs/>
+                <w:lang w:bidi="ta-IN"/>
+              </w:rPr>
+              <w:t xml:space="preserve">ச்யதே </w:t>
+            </w:r>
+            <w:r>
+              <w:rPr>
+                <w:rFonts w:ascii="Latha" w:hAnsi="Latha" w:cs="Latha"/>
+                <w:sz w:val="28"/>
+                <w:szCs w:val="28"/>
+              </w:rPr>
+              <w:t>|</w:t>
             </w:r>
           </w:p>
         </w:tc>
@@ -853,23 +1123,13 @@
                 <w:szCs w:val="32"/>
               </w:rPr>
             </w:pPr>
-            <w:proofErr w:type="gramStart"/>
-            <w:r>
-              <w:rPr>
-                <w:b/>
-                <w:sz w:val="28"/>
-                <w:szCs w:val="32"/>
-              </w:rPr>
-              <w:t>Statement  No.</w:t>
-            </w:r>
-            <w:proofErr w:type="gramEnd"/>
-            <w:r>
-              <w:rPr>
-                <w:b/>
-                <w:sz w:val="28"/>
-                <w:szCs w:val="32"/>
-              </w:rPr>
-              <w:t xml:space="preserve"> </w:t>
+            <w:r>
+              <w:rPr>
+                <w:b/>
+                <w:sz w:val="28"/>
+                <w:szCs w:val="32"/>
+              </w:rPr>
+              <w:t xml:space="preserve">Statement  No. </w:t>
             </w:r>
             <w:r>
               <w:rPr>
@@ -889,23 +1149,13 @@
                 <w:szCs w:val="32"/>
               </w:rPr>
             </w:pPr>
-            <w:proofErr w:type="gramStart"/>
-            <w:r>
-              <w:rPr>
-                <w:b/>
-                <w:sz w:val="28"/>
-                <w:szCs w:val="32"/>
-              </w:rPr>
-              <w:t>Dasini  No.</w:t>
-            </w:r>
-            <w:proofErr w:type="gramEnd"/>
-            <w:r>
-              <w:rPr>
-                <w:b/>
-                <w:sz w:val="28"/>
-                <w:szCs w:val="32"/>
-              </w:rPr>
-              <w:t xml:space="preserve"> </w:t>
+            <w:r>
+              <w:rPr>
+                <w:b/>
+                <w:sz w:val="28"/>
+                <w:szCs w:val="32"/>
+              </w:rPr>
+              <w:t xml:space="preserve">Dasini  No. </w:t>
             </w:r>
             <w:r>
               <w:rPr>
@@ -937,77 +1187,89 @@
             </w:pPr>
             <w:r>
               <w:rPr>
-                <w:rFonts w:ascii="BRH Devanagari Extra" w:hAnsi="BRH Devanagari Extra" w:cs="BRH Devanagari Extra"/>
-                <w:sz w:val="40"/>
-                <w:szCs w:val="40"/>
-                <w:lang w:bidi="ml-IN"/>
-              </w:rPr>
-              <w:t>uÉÏ</w:t>
-            </w:r>
-            <w:r>
-              <w:rPr>
-                <w:rFonts w:ascii="BRH Malayalam Extra" w:hAnsi="BRH Malayalam Extra" w:cs="BRH Devanagari Extra"/>
-                <w:sz w:val="32"/>
-                <w:szCs w:val="40"/>
-                <w:lang w:bidi="ml-IN"/>
-              </w:rPr>
-              <w:t>–</w:t>
-            </w:r>
-            <w:r>
-              <w:rPr>
-                <w:rFonts w:ascii="BRH Devanagari Extra" w:hAnsi="BRH Devanagari Extra" w:cs="BRH Devanagari Extra"/>
-                <w:sz w:val="40"/>
-                <w:szCs w:val="40"/>
+                <w:rFonts w:ascii="Latha" w:hAnsi="Latha" w:cs="Latha"/>
+                <w:sz w:val="28"/>
+                <w:szCs w:val="28"/>
+                <w:cs/>
+                <w:lang w:bidi="ta-IN"/>
+              </w:rPr>
+              <w:t>வீ</w:t>
+            </w:r>
+            <w:r>
+              <w:rPr>
+                <w:rFonts w:ascii="BRH Tamil Tab Extra" w:hAnsi="BRH Tamil Tab Extra" w:cs="Latha"/>
+                <w:b/>
+                <w:sz w:val="32"/>
+                <w:szCs w:val="28"/>
                 <w:highlight w:val="yellow"/>
-                <w:lang w:bidi="ml-IN"/>
-              </w:rPr>
-              <w:t>rÉ</w:t>
-            </w:r>
-            <w:r>
-              <w:rPr>
-                <w:rFonts w:ascii="BRH Malayalam Extra" w:hAnsi="BRH Malayalam Extra" w:cs="BRH Devanagari Extra"/>
-                <w:sz w:val="32"/>
-                <w:szCs w:val="40"/>
+              </w:rPr>
+              <w:t>…</w:t>
+            </w:r>
+            <w:r>
+              <w:rPr>
+                <w:rFonts w:ascii="Latha" w:hAnsi="Latha" w:cs="Latha"/>
+                <w:sz w:val="28"/>
+                <w:szCs w:val="28"/>
                 <w:highlight w:val="yellow"/>
-                <w:lang w:bidi="ml-IN"/>
-              </w:rPr>
-              <w:t>–</w:t>
-            </w:r>
-            <w:r>
-              <w:rPr>
-                <w:rFonts w:ascii="BRH Devanagari Extra" w:hAnsi="BRH Devanagari Extra" w:cs="BRH Devanagari Extra"/>
-                <w:sz w:val="40"/>
-                <w:szCs w:val="40"/>
-                <w:lang w:bidi="ml-IN"/>
-              </w:rPr>
-              <w:t>ï</w:t>
-            </w:r>
-            <w:r>
-              <w:rPr>
-                <w:rFonts w:ascii="BRH Devanagari Extra" w:hAnsi="BRH Devanagari Extra" w:cs="BRH Devanagari Extra"/>
-                <w:sz w:val="36"/>
-                <w:szCs w:val="40"/>
-                <w:lang w:bidi="ml-IN"/>
+                <w:cs/>
+                <w:lang w:bidi="ta-IN"/>
+              </w:rPr>
+              <w:t>ர்ய</w:t>
+            </w:r>
+            <w:r>
+              <w:rPr>
+                <w:rFonts w:ascii="BRH Tamil Tab Extra" w:hAnsi="BRH Tamil Tab Extra" w:cs="Latha"/>
+                <w:b/>
+                <w:sz w:val="32"/>
+                <w:szCs w:val="28"/>
+                <w:highlight w:val="yellow"/>
+              </w:rPr>
+              <w:t>…</w:t>
+            </w:r>
+            <w:r>
+              <w:rPr>
+                <w:rFonts w:ascii="BRH Devanagari Extra" w:hAnsi="BRH Devanagari Extra" w:cs="Latha"/>
+                <w:b/>
+                <w:sz w:val="36"/>
+                <w:szCs w:val="28"/>
+                <w:highlight w:val="yellow"/>
               </w:rPr>
               <w:t>ò</w:t>
             </w:r>
             <w:r>
               <w:rPr>
-                <w:rFonts w:ascii="BRH Devanagari Extra" w:hAnsi="BRH Devanagari Extra" w:cs="BRH Devanagari Extra"/>
-                <w:sz w:val="40"/>
-                <w:szCs w:val="40"/>
-                <w:lang w:bidi="ml-IN"/>
-              </w:rPr>
-              <w:t>þ</w:t>
-            </w:r>
-            <w:r>
-              <w:rPr>
-                <w:rFonts w:ascii="BRH Devanagari Extra" w:hAnsi="BRH Devanagari Extra" w:cs="BRH Devanagari Extra"/>
-                <w:sz w:val="40"/>
-                <w:szCs w:val="40"/>
-                <w:lang w:bidi="ml-IN"/>
-              </w:rPr>
-              <w:t xml:space="preserve"> ´ÉrÉÌiÉ |</w:t>
+                <w:rFonts w:ascii="BRH Tamil Tab Extra" w:hAnsi="BRH Tamil Tab Extra" w:cs="Latha"/>
+                <w:b/>
+                <w:sz w:val="36"/>
+                <w:szCs w:val="28"/>
+              </w:rPr>
+              <w:t>†</w:t>
+            </w:r>
+            <w:r>
+              <w:rPr>
+                <w:rFonts w:ascii="Latha" w:hAnsi="Latha" w:cs="Latha"/>
+                <w:sz w:val="28"/>
+                <w:szCs w:val="28"/>
+              </w:rPr>
+              <w:t xml:space="preserve"> </w:t>
+            </w:r>
+            <w:r>
+              <w:rPr>
+                <w:rFonts w:ascii="Latha" w:hAnsi="Latha" w:cs="Latha"/>
+                <w:sz w:val="28"/>
+                <w:szCs w:val="28"/>
+                <w:cs/>
+                <w:lang w:bidi="ta-IN"/>
+              </w:rPr>
+              <w:t xml:space="preserve">ஶ்ரயதி </w:t>
+            </w:r>
+            <w:r>
+              <w:rPr>
+                <w:rFonts w:ascii="Latha" w:hAnsi="Latha" w:cs="Latha"/>
+                <w:sz w:val="28"/>
+                <w:szCs w:val="28"/>
+              </w:rPr>
+              <w:t>|</w:t>
             </w:r>
           </w:p>
         </w:tc>
@@ -1030,60 +1292,87 @@
             </w:pPr>
             <w:r>
               <w:rPr>
-                <w:rFonts w:ascii="BRH Devanagari Extra" w:hAnsi="BRH Devanagari Extra" w:cs="BRH Devanagari Extra"/>
-                <w:sz w:val="40"/>
-                <w:szCs w:val="40"/>
-                <w:lang w:bidi="ml-IN"/>
-              </w:rPr>
-              <w:t>uÉÏ</w:t>
-            </w:r>
-            <w:r>
-              <w:rPr>
-                <w:rFonts w:ascii="BRH Malayalam Extra" w:hAnsi="BRH Malayalam Extra" w:cs="BRH Devanagari Extra"/>
-                <w:sz w:val="32"/>
-                <w:szCs w:val="40"/>
+                <w:rFonts w:ascii="Latha" w:hAnsi="Latha" w:cs="Latha"/>
+                <w:sz w:val="28"/>
+                <w:szCs w:val="28"/>
+                <w:cs/>
+                <w:lang w:bidi="ta-IN"/>
+              </w:rPr>
+              <w:t>வீ</w:t>
+            </w:r>
+            <w:r>
+              <w:rPr>
+                <w:rFonts w:ascii="BRH Tamil Tab Extra" w:hAnsi="BRH Tamil Tab Extra" w:cs="Latha"/>
+                <w:b/>
+                <w:sz w:val="32"/>
+                <w:szCs w:val="28"/>
+              </w:rPr>
+              <w:t>…</w:t>
+            </w:r>
+            <w:r>
+              <w:rPr>
+                <w:rFonts w:ascii="Latha" w:hAnsi="Latha" w:cs="Latha"/>
+                <w:sz w:val="28"/>
+                <w:szCs w:val="28"/>
+                <w:cs/>
+                <w:lang w:bidi="ta-IN"/>
+              </w:rPr>
+              <w:t>ர்</w:t>
+            </w:r>
+            <w:r>
+              <w:rPr>
+                <w:rFonts w:ascii="Latha" w:hAnsi="Latha" w:cs="Latha"/>
+                <w:sz w:val="28"/>
+                <w:szCs w:val="28"/>
                 <w:highlight w:val="green"/>
-                <w:lang w:bidi="ml-IN"/>
-              </w:rPr>
-              <w:t>–</w:t>
-            </w:r>
-            <w:r>
-              <w:rPr>
-                <w:rFonts w:ascii="BRH Devanagari Extra" w:hAnsi="BRH Devanagari Extra" w:cs="BRH Devanagari Extra"/>
-                <w:sz w:val="40"/>
-                <w:szCs w:val="40"/>
-                <w:highlight w:val="green"/>
-                <w:lang w:bidi="ml-IN"/>
-              </w:rPr>
-              <w:t>rÉ</w:t>
-            </w:r>
-            <w:r>
-              <w:rPr>
-                <w:rFonts w:ascii="BRH Devanagari Extra" w:hAnsi="BRH Devanagari Extra" w:cs="BRH Devanagari Extra"/>
-                <w:sz w:val="40"/>
-                <w:szCs w:val="40"/>
-                <w:highlight w:val="cyan"/>
-                <w:lang w:bidi="ml-IN"/>
-              </w:rPr>
-              <w:t>ï</w:t>
-            </w:r>
-            <w:r>
-              <w:rPr>
-                <w:rFonts w:ascii="BRH Devanagari Extra" w:hAnsi="BRH Devanagari Extra" w:cs="BRH Devanagari Extra"/>
-                <w:sz w:val="36"/>
-                <w:szCs w:val="40"/>
-                <w:lang w:bidi="ml-IN"/>
+                <w:cs/>
+                <w:lang w:bidi="ta-IN"/>
+              </w:rPr>
+              <w:t>ய</w:t>
+            </w:r>
+            <w:r>
+              <w:rPr>
+                <w:rFonts w:ascii="BRH Devanagari Extra" w:hAnsi="BRH Devanagari Extra" w:cs="Latha"/>
+                <w:b/>
+                <w:sz w:val="36"/>
+                <w:szCs w:val="28"/>
               </w:rPr>
               <w:t>ò</w:t>
             </w:r>
             <w:r>
               <w:rPr>
-                <w:rFonts w:ascii="BRH Devanagari Extra" w:hAnsi="BRH Devanagari Extra" w:cs="BRH Devanagari Extra"/>
-                <w:sz w:val="40"/>
-                <w:szCs w:val="40"/>
-                <w:lang w:bidi="ml-IN"/>
-              </w:rPr>
-              <w:t>þ ´ÉrÉÌiÉ |</w:t>
+                <w:rFonts w:ascii="BRH Tamil Tab Extra" w:hAnsi="BRH Tamil Tab Extra" w:cs="Latha"/>
+                <w:b/>
+                <w:sz w:val="36"/>
+                <w:szCs w:val="28"/>
+              </w:rPr>
+              <w:t>†</w:t>
+            </w:r>
+            <w:r>
+              <w:rPr>
+                <w:rFonts w:ascii="Latha" w:hAnsi="Latha" w:cs="Latha"/>
+                <w:sz w:val="28"/>
+                <w:szCs w:val="28"/>
+              </w:rPr>
+              <w:t xml:space="preserve"> </w:t>
+            </w:r>
+            <w:r>
+              <w:rPr>
+                <w:rFonts w:ascii="Latha" w:hAnsi="Latha" w:cs="Latha"/>
+                <w:sz w:val="28"/>
+                <w:szCs w:val="28"/>
+                <w:cs/>
+                <w:lang w:bidi="ta-IN"/>
+              </w:rPr>
+              <w:t xml:space="preserve">ஶ்ரயதி </w:t>
+            </w:r>
+            <w:r>
+              <w:rPr>
+                <w:rFonts w:ascii="Latha" w:hAnsi="Latha" w:cs="Latha"/>
+                <w:sz w:val="28"/>
+                <w:szCs w:val="28"/>
+              </w:rPr>
+              <w:t>|</w:t>
             </w:r>
           </w:p>
         </w:tc>
@@ -1131,23 +1420,13 @@
                 <w:szCs w:val="32"/>
               </w:rPr>
             </w:pPr>
-            <w:proofErr w:type="gramStart"/>
-            <w:r>
-              <w:rPr>
-                <w:b/>
-                <w:sz w:val="28"/>
-                <w:szCs w:val="32"/>
-              </w:rPr>
-              <w:t>Statement  No.</w:t>
-            </w:r>
-            <w:proofErr w:type="gramEnd"/>
-            <w:r>
-              <w:rPr>
-                <w:b/>
-                <w:sz w:val="28"/>
-                <w:szCs w:val="32"/>
-              </w:rPr>
-              <w:t xml:space="preserve"> </w:t>
+            <w:r>
+              <w:rPr>
+                <w:b/>
+                <w:sz w:val="28"/>
+                <w:szCs w:val="32"/>
+              </w:rPr>
+              <w:t xml:space="preserve">Statement  No. </w:t>
             </w:r>
             <w:r>
               <w:rPr>
@@ -1166,23 +1445,13 @@
                 <w:szCs w:val="36"/>
               </w:rPr>
             </w:pPr>
-            <w:proofErr w:type="gramStart"/>
-            <w:r>
-              <w:rPr>
-                <w:b/>
-                <w:sz w:val="28"/>
-                <w:szCs w:val="32"/>
-              </w:rPr>
-              <w:t>Dasini  No.</w:t>
-            </w:r>
-            <w:proofErr w:type="gramEnd"/>
-            <w:r>
-              <w:rPr>
-                <w:b/>
-                <w:sz w:val="28"/>
-                <w:szCs w:val="32"/>
-              </w:rPr>
-              <w:t xml:space="preserve"> </w:t>
+            <w:r>
+              <w:rPr>
+                <w:b/>
+                <w:sz w:val="28"/>
+                <w:szCs w:val="32"/>
+              </w:rPr>
+              <w:t xml:space="preserve">Dasini  No. </w:t>
             </w:r>
             <w:r>
               <w:rPr>
@@ -1635,21 +1904,8 @@
           <w:szCs w:val="32"/>
           <w:u w:val="single"/>
         </w:rPr>
-        <w:lastRenderedPageBreak/>
-        <w:t xml:space="preserve">TaittirIya BrAhmaNam TB 1.5 to </w:t>
+        <w:t>TaittirIya BrAhmaNam TB 1.5 to 1.8  Book</w:t>
       </w:r>
-      <w:proofErr w:type="gramStart"/>
-      <w:r>
-        <w:rPr>
-          <w:b/>
-          <w:bCs/>
-          <w:sz w:val="32"/>
-          <w:szCs w:val="32"/>
-          <w:u w:val="single"/>
-        </w:rPr>
-        <w:t>1.8  Book</w:t>
-      </w:r>
-      <w:proofErr w:type="gramEnd"/>
       <w:r>
         <w:rPr>
           <w:b/>
@@ -1955,23 +2211,13 @@
                 <w:szCs w:val="32"/>
               </w:rPr>
             </w:pPr>
-            <w:proofErr w:type="gramStart"/>
-            <w:r>
-              <w:rPr>
-                <w:b/>
-                <w:sz w:val="28"/>
-                <w:szCs w:val="32"/>
-              </w:rPr>
-              <w:t>Statement  No.</w:t>
-            </w:r>
-            <w:proofErr w:type="gramEnd"/>
-            <w:r>
-              <w:rPr>
-                <w:b/>
-                <w:sz w:val="28"/>
-                <w:szCs w:val="32"/>
-              </w:rPr>
-              <w:t xml:space="preserve"> </w:t>
+            <w:r>
+              <w:rPr>
+                <w:b/>
+                <w:sz w:val="28"/>
+                <w:szCs w:val="32"/>
+              </w:rPr>
+              <w:t xml:space="preserve">Statement  No. </w:t>
             </w:r>
             <w:r>
               <w:rPr>
@@ -1990,23 +2236,13 @@
                 <w:szCs w:val="36"/>
               </w:rPr>
             </w:pPr>
-            <w:proofErr w:type="gramStart"/>
-            <w:r>
-              <w:rPr>
-                <w:b/>
-                <w:sz w:val="28"/>
-                <w:szCs w:val="32"/>
-              </w:rPr>
-              <w:t>Dasini  No.</w:t>
-            </w:r>
-            <w:proofErr w:type="gramEnd"/>
-            <w:r>
-              <w:rPr>
-                <w:b/>
-                <w:sz w:val="28"/>
-                <w:szCs w:val="32"/>
-              </w:rPr>
-              <w:t xml:space="preserve"> </w:t>
+            <w:r>
+              <w:rPr>
+                <w:b/>
+                <w:sz w:val="28"/>
+                <w:szCs w:val="32"/>
+              </w:rPr>
+              <w:t xml:space="preserve">Dasini  No. </w:t>
             </w:r>
             <w:r>
               <w:rPr>
@@ -2460,23 +2696,13 @@
                 <w:szCs w:val="32"/>
               </w:rPr>
             </w:pPr>
-            <w:proofErr w:type="gramStart"/>
-            <w:r>
-              <w:rPr>
-                <w:b/>
-                <w:sz w:val="28"/>
-                <w:szCs w:val="32"/>
-              </w:rPr>
-              <w:t>Statement  No.</w:t>
-            </w:r>
-            <w:proofErr w:type="gramEnd"/>
-            <w:r>
-              <w:rPr>
-                <w:b/>
-                <w:sz w:val="28"/>
-                <w:szCs w:val="32"/>
-              </w:rPr>
-              <w:t xml:space="preserve"> </w:t>
+            <w:r>
+              <w:rPr>
+                <w:b/>
+                <w:sz w:val="28"/>
+                <w:szCs w:val="32"/>
+              </w:rPr>
+              <w:t xml:space="preserve">Statement  No. </w:t>
             </w:r>
             <w:r>
               <w:rPr>
@@ -2496,23 +2722,13 @@
                 <w:szCs w:val="32"/>
               </w:rPr>
             </w:pPr>
-            <w:proofErr w:type="gramStart"/>
-            <w:r>
-              <w:rPr>
-                <w:b/>
-                <w:sz w:val="28"/>
-                <w:szCs w:val="32"/>
-              </w:rPr>
-              <w:t>Dasini  No.</w:t>
-            </w:r>
-            <w:proofErr w:type="gramEnd"/>
-            <w:r>
-              <w:rPr>
-                <w:b/>
-                <w:sz w:val="28"/>
-                <w:szCs w:val="32"/>
-              </w:rPr>
-              <w:t xml:space="preserve"> </w:t>
+            <w:r>
+              <w:rPr>
+                <w:b/>
+                <w:sz w:val="28"/>
+                <w:szCs w:val="32"/>
+              </w:rPr>
+              <w:t xml:space="preserve">Dasini  No. </w:t>
             </w:r>
             <w:r>
               <w:rPr>
@@ -2906,20 +3122,8 @@
           <w:szCs w:val="32"/>
           <w:u w:val="single"/>
         </w:rPr>
-        <w:t xml:space="preserve">TaittirIya BrAhmaNam TB 1.5 to </w:t>
+        <w:t>TaittirIya BrAhmaNam TB 1.5 to 1.8  Book</w:t>
       </w:r>
-      <w:proofErr w:type="gramStart"/>
-      <w:r>
-        <w:rPr>
-          <w:b/>
-          <w:bCs/>
-          <w:sz w:val="32"/>
-          <w:szCs w:val="32"/>
-          <w:u w:val="single"/>
-        </w:rPr>
-        <w:t>1.8  Book</w:t>
-      </w:r>
-      <w:proofErr w:type="gramEnd"/>
       <w:r>
         <w:rPr>
           <w:b/>
@@ -3238,23 +3442,13 @@
                 <w:szCs w:val="36"/>
               </w:rPr>
             </w:pPr>
-            <w:proofErr w:type="gramStart"/>
-            <w:r>
-              <w:rPr>
-                <w:b/>
-                <w:sz w:val="28"/>
-                <w:szCs w:val="32"/>
-              </w:rPr>
-              <w:t>Dasini  No.</w:t>
-            </w:r>
-            <w:proofErr w:type="gramEnd"/>
-            <w:r>
-              <w:rPr>
-                <w:b/>
-                <w:sz w:val="28"/>
-                <w:szCs w:val="32"/>
-              </w:rPr>
-              <w:t xml:space="preserve"> 57</w:t>
+            <w:r>
+              <w:rPr>
+                <w:b/>
+                <w:sz w:val="28"/>
+                <w:szCs w:val="32"/>
+              </w:rPr>
+              <w:t>Dasini  No. 57</w:t>
             </w:r>
           </w:p>
         </w:tc>
@@ -3559,21 +3753,8 @@
           <w:szCs w:val="32"/>
           <w:u w:val="single"/>
         </w:rPr>
-        <w:lastRenderedPageBreak/>
-        <w:t xml:space="preserve">TaittirIya BrAhmaNam TB 1.5 to </w:t>
+        <w:t>TaittirIya BrAhmaNam TB 1.5 to 1.8  Book</w:t>
       </w:r>
-      <w:proofErr w:type="gramStart"/>
-      <w:r>
-        <w:rPr>
-          <w:b/>
-          <w:bCs/>
-          <w:sz w:val="32"/>
-          <w:szCs w:val="32"/>
-          <w:u w:val="single"/>
-        </w:rPr>
-        <w:t>1.8  Book</w:t>
-      </w:r>
-      <w:proofErr w:type="gramEnd"/>
       <w:r>
         <w:rPr>
           <w:b/>
@@ -3892,25 +4073,14 @@
                 <w:szCs w:val="36"/>
               </w:rPr>
             </w:pPr>
-            <w:proofErr w:type="gramStart"/>
-            <w:r>
-              <w:rPr>
-                <w:b/>
-                <w:bCs/>
-                <w:sz w:val="28"/>
-                <w:szCs w:val="32"/>
-              </w:rPr>
-              <w:t>Dasini  No.</w:t>
-            </w:r>
-            <w:proofErr w:type="gramEnd"/>
-            <w:r>
-              <w:rPr>
-                <w:b/>
-                <w:bCs/>
-                <w:sz w:val="28"/>
-                <w:szCs w:val="32"/>
-              </w:rPr>
-              <w:t xml:space="preserve"> 21</w:t>
+            <w:r>
+              <w:rPr>
+                <w:b/>
+                <w:bCs/>
+                <w:sz w:val="28"/>
+                <w:szCs w:val="32"/>
+              </w:rPr>
+              <w:t>Dasini  No. 21</w:t>
             </w:r>
           </w:p>
         </w:tc>
@@ -4346,25 +4516,14 @@
                 <w:szCs w:val="36"/>
               </w:rPr>
             </w:pPr>
-            <w:proofErr w:type="gramStart"/>
-            <w:r>
-              <w:rPr>
-                <w:b/>
-                <w:bCs/>
-                <w:sz w:val="28"/>
-                <w:szCs w:val="32"/>
-              </w:rPr>
-              <w:t>Dasini  No.</w:t>
-            </w:r>
-            <w:proofErr w:type="gramEnd"/>
-            <w:r>
-              <w:rPr>
-                <w:b/>
-                <w:bCs/>
-                <w:sz w:val="28"/>
-                <w:szCs w:val="32"/>
-              </w:rPr>
-              <w:t xml:space="preserve"> 30</w:t>
+            <w:r>
+              <w:rPr>
+                <w:b/>
+                <w:bCs/>
+                <w:sz w:val="28"/>
+                <w:szCs w:val="32"/>
+              </w:rPr>
+              <w:t>Dasini  No. 30</w:t>
             </w:r>
           </w:p>
         </w:tc>
@@ -4863,25 +5022,14 @@
                 <w:szCs w:val="32"/>
               </w:rPr>
             </w:pPr>
-            <w:proofErr w:type="gramStart"/>
-            <w:r>
-              <w:rPr>
-                <w:b/>
-                <w:bCs/>
-                <w:sz w:val="28"/>
-                <w:szCs w:val="32"/>
-              </w:rPr>
-              <w:t>Dasini  No.</w:t>
-            </w:r>
-            <w:proofErr w:type="gramEnd"/>
-            <w:r>
-              <w:rPr>
-                <w:b/>
-                <w:bCs/>
-                <w:sz w:val="28"/>
-                <w:szCs w:val="32"/>
-              </w:rPr>
-              <w:t xml:space="preserve"> 30</w:t>
+            <w:r>
+              <w:rPr>
+                <w:b/>
+                <w:bCs/>
+                <w:sz w:val="28"/>
+                <w:szCs w:val="32"/>
+              </w:rPr>
+              <w:t>Dasini  No. 30</w:t>
             </w:r>
           </w:p>
           <w:p>
@@ -5210,25 +5358,14 @@
                 <w:szCs w:val="36"/>
               </w:rPr>
             </w:pPr>
-            <w:proofErr w:type="gramStart"/>
-            <w:r>
-              <w:rPr>
-                <w:b/>
-                <w:bCs/>
-                <w:sz w:val="28"/>
-                <w:szCs w:val="32"/>
-              </w:rPr>
-              <w:t>Dasini  No.</w:t>
-            </w:r>
-            <w:proofErr w:type="gramEnd"/>
-            <w:r>
-              <w:rPr>
-                <w:b/>
-                <w:bCs/>
-                <w:sz w:val="28"/>
-                <w:szCs w:val="32"/>
-              </w:rPr>
-              <w:t xml:space="preserve"> 38</w:t>
+            <w:r>
+              <w:rPr>
+                <w:b/>
+                <w:bCs/>
+                <w:sz w:val="28"/>
+                <w:szCs w:val="32"/>
+              </w:rPr>
+              <w:t>Dasini  No. 38</w:t>
             </w:r>
           </w:p>
         </w:tc>
@@ -5718,25 +5855,14 @@
                 <w:szCs w:val="36"/>
               </w:rPr>
             </w:pPr>
-            <w:proofErr w:type="gramStart"/>
-            <w:r>
-              <w:rPr>
-                <w:b/>
-                <w:bCs/>
-                <w:sz w:val="28"/>
-                <w:szCs w:val="32"/>
-              </w:rPr>
-              <w:t>Dasini  No.</w:t>
-            </w:r>
-            <w:proofErr w:type="gramEnd"/>
-            <w:r>
-              <w:rPr>
-                <w:b/>
-                <w:bCs/>
-                <w:sz w:val="28"/>
-                <w:szCs w:val="32"/>
-              </w:rPr>
-              <w:t xml:space="preserve"> 43</w:t>
+            <w:r>
+              <w:rPr>
+                <w:b/>
+                <w:bCs/>
+                <w:sz w:val="28"/>
+                <w:szCs w:val="32"/>
+              </w:rPr>
+              <w:t>Dasini  No. 43</w:t>
             </w:r>
           </w:p>
         </w:tc>
@@ -6111,25 +6237,14 @@
                 <w:szCs w:val="36"/>
               </w:rPr>
             </w:pPr>
-            <w:proofErr w:type="gramStart"/>
-            <w:r>
-              <w:rPr>
-                <w:b/>
-                <w:bCs/>
-                <w:sz w:val="28"/>
-                <w:szCs w:val="32"/>
-              </w:rPr>
-              <w:t>Dasini  No.</w:t>
-            </w:r>
-            <w:proofErr w:type="gramEnd"/>
-            <w:r>
-              <w:rPr>
-                <w:b/>
-                <w:bCs/>
-                <w:sz w:val="28"/>
-                <w:szCs w:val="32"/>
-              </w:rPr>
-              <w:t xml:space="preserve"> 62</w:t>
+            <w:r>
+              <w:rPr>
+                <w:b/>
+                <w:bCs/>
+                <w:sz w:val="28"/>
+                <w:szCs w:val="32"/>
+              </w:rPr>
+              <w:t>Dasini  No. 62</w:t>
             </w:r>
           </w:p>
         </w:tc>
@@ -6608,25 +6723,14 @@
                 <w:szCs w:val="36"/>
               </w:rPr>
             </w:pPr>
-            <w:proofErr w:type="gramStart"/>
-            <w:r>
-              <w:rPr>
-                <w:b/>
-                <w:bCs/>
-                <w:sz w:val="28"/>
-                <w:szCs w:val="32"/>
-              </w:rPr>
-              <w:t>Dasini  No.</w:t>
-            </w:r>
-            <w:proofErr w:type="gramEnd"/>
-            <w:r>
-              <w:rPr>
-                <w:b/>
-                <w:bCs/>
-                <w:sz w:val="28"/>
-                <w:szCs w:val="32"/>
-              </w:rPr>
-              <w:t xml:space="preserve"> 41</w:t>
+            <w:r>
+              <w:rPr>
+                <w:b/>
+                <w:bCs/>
+                <w:sz w:val="28"/>
+                <w:szCs w:val="32"/>
+              </w:rPr>
+              <w:t>Dasini  No. 41</w:t>
             </w:r>
           </w:p>
         </w:tc>
@@ -6988,25 +7092,14 @@
                 <w:szCs w:val="36"/>
               </w:rPr>
             </w:pPr>
-            <w:proofErr w:type="gramStart"/>
-            <w:r>
-              <w:rPr>
-                <w:b/>
-                <w:bCs/>
-                <w:sz w:val="28"/>
-                <w:szCs w:val="32"/>
-              </w:rPr>
-              <w:t>Dasini  No.</w:t>
-            </w:r>
-            <w:proofErr w:type="gramEnd"/>
-            <w:r>
-              <w:rPr>
-                <w:b/>
-                <w:bCs/>
-                <w:sz w:val="28"/>
-                <w:szCs w:val="32"/>
-              </w:rPr>
-              <w:t xml:space="preserve"> 47</w:t>
+            <w:r>
+              <w:rPr>
+                <w:b/>
+                <w:bCs/>
+                <w:sz w:val="28"/>
+                <w:szCs w:val="32"/>
+              </w:rPr>
+              <w:t>Dasini  No. 47</w:t>
             </w:r>
           </w:p>
         </w:tc>
@@ -7297,25 +7390,14 @@
                 <w:szCs w:val="36"/>
               </w:rPr>
             </w:pPr>
-            <w:proofErr w:type="gramStart"/>
-            <w:r>
-              <w:rPr>
-                <w:b/>
-                <w:bCs/>
-                <w:sz w:val="28"/>
-                <w:szCs w:val="32"/>
-              </w:rPr>
-              <w:t>Dasini  No.</w:t>
-            </w:r>
-            <w:proofErr w:type="gramEnd"/>
-            <w:r>
-              <w:rPr>
-                <w:b/>
-                <w:bCs/>
-                <w:sz w:val="28"/>
-                <w:szCs w:val="32"/>
-              </w:rPr>
-              <w:t xml:space="preserve"> 54</w:t>
+            <w:r>
+              <w:rPr>
+                <w:b/>
+                <w:bCs/>
+                <w:sz w:val="28"/>
+                <w:szCs w:val="32"/>
+              </w:rPr>
+              <w:t>Dasini  No. 54</w:t>
             </w:r>
           </w:p>
         </w:tc>
@@ -7682,25 +7764,14 @@
                 <w:szCs w:val="36"/>
               </w:rPr>
             </w:pPr>
-            <w:proofErr w:type="gramStart"/>
-            <w:r>
-              <w:rPr>
-                <w:b/>
-                <w:bCs/>
-                <w:sz w:val="28"/>
-                <w:szCs w:val="32"/>
-              </w:rPr>
-              <w:t>Dasini  No.</w:t>
-            </w:r>
-            <w:proofErr w:type="gramEnd"/>
-            <w:r>
-              <w:rPr>
-                <w:b/>
-                <w:bCs/>
-                <w:sz w:val="28"/>
-                <w:szCs w:val="32"/>
-              </w:rPr>
-              <w:t xml:space="preserve"> 59</w:t>
+            <w:r>
+              <w:rPr>
+                <w:b/>
+                <w:bCs/>
+                <w:sz w:val="28"/>
+                <w:szCs w:val="32"/>
+              </w:rPr>
+              <w:t>Dasini  No. 59</w:t>
             </w:r>
           </w:p>
         </w:tc>
@@ -8018,25 +8089,14 @@
                 <w:szCs w:val="36"/>
               </w:rPr>
             </w:pPr>
-            <w:proofErr w:type="gramStart"/>
-            <w:r>
-              <w:rPr>
-                <w:b/>
-                <w:bCs/>
-                <w:sz w:val="28"/>
-                <w:szCs w:val="32"/>
-              </w:rPr>
-              <w:t>Dasini  No.</w:t>
-            </w:r>
-            <w:proofErr w:type="gramEnd"/>
-            <w:r>
-              <w:rPr>
-                <w:b/>
-                <w:bCs/>
-                <w:sz w:val="28"/>
-                <w:szCs w:val="32"/>
-              </w:rPr>
-              <w:t xml:space="preserve"> 60</w:t>
+            <w:r>
+              <w:rPr>
+                <w:b/>
+                <w:bCs/>
+                <w:sz w:val="28"/>
+                <w:szCs w:val="32"/>
+              </w:rPr>
+              <w:t>Dasini  No. 60</w:t>
             </w:r>
           </w:p>
         </w:tc>
@@ -8378,25 +8438,14 @@
                 <w:szCs w:val="36"/>
               </w:rPr>
             </w:pPr>
-            <w:proofErr w:type="gramStart"/>
-            <w:r>
-              <w:rPr>
-                <w:b/>
-                <w:bCs/>
-                <w:sz w:val="28"/>
-                <w:szCs w:val="32"/>
-              </w:rPr>
-              <w:t>Dasini  No.</w:t>
-            </w:r>
-            <w:proofErr w:type="gramEnd"/>
-            <w:r>
-              <w:rPr>
-                <w:b/>
-                <w:bCs/>
-                <w:sz w:val="28"/>
-                <w:szCs w:val="32"/>
-              </w:rPr>
-              <w:t xml:space="preserve"> 63</w:t>
+            <w:r>
+              <w:rPr>
+                <w:b/>
+                <w:bCs/>
+                <w:sz w:val="28"/>
+                <w:szCs w:val="32"/>
+              </w:rPr>
+              <w:t>Dasini  No. 63</w:t>
             </w:r>
           </w:p>
         </w:tc>
@@ -8735,25 +8784,14 @@
                 <w:szCs w:val="36"/>
               </w:rPr>
             </w:pPr>
-            <w:proofErr w:type="gramStart"/>
-            <w:r>
-              <w:rPr>
-                <w:b/>
-                <w:bCs/>
-                <w:sz w:val="28"/>
-                <w:szCs w:val="32"/>
-              </w:rPr>
-              <w:t>Dasini  No.</w:t>
-            </w:r>
-            <w:proofErr w:type="gramEnd"/>
-            <w:r>
-              <w:rPr>
-                <w:b/>
-                <w:bCs/>
-                <w:sz w:val="28"/>
-                <w:szCs w:val="32"/>
-              </w:rPr>
-              <w:t xml:space="preserve"> 69</w:t>
+            <w:r>
+              <w:rPr>
+                <w:b/>
+                <w:bCs/>
+                <w:sz w:val="28"/>
+                <w:szCs w:val="32"/>
+              </w:rPr>
+              <w:t>Dasini  No. 69</w:t>
             </w:r>
           </w:p>
         </w:tc>
@@ -9092,25 +9130,14 @@
                 <w:szCs w:val="36"/>
               </w:rPr>
             </w:pPr>
-            <w:proofErr w:type="gramStart"/>
-            <w:r>
-              <w:rPr>
-                <w:b/>
-                <w:bCs/>
-                <w:sz w:val="28"/>
-                <w:szCs w:val="32"/>
-              </w:rPr>
-              <w:t>Dasini  No.</w:t>
-            </w:r>
-            <w:proofErr w:type="gramEnd"/>
-            <w:r>
-              <w:rPr>
-                <w:b/>
-                <w:bCs/>
-                <w:sz w:val="28"/>
-                <w:szCs w:val="32"/>
-              </w:rPr>
-              <w:t xml:space="preserve"> 17</w:t>
+            <w:r>
+              <w:rPr>
+                <w:b/>
+                <w:bCs/>
+                <w:sz w:val="28"/>
+                <w:szCs w:val="32"/>
+              </w:rPr>
+              <w:t>Dasini  No. 17</w:t>
             </w:r>
           </w:p>
         </w:tc>
@@ -9543,25 +9570,14 @@
                 <w:szCs w:val="32"/>
               </w:rPr>
             </w:pPr>
-            <w:proofErr w:type="gramStart"/>
-            <w:r>
-              <w:rPr>
-                <w:b/>
-                <w:bCs/>
-                <w:sz w:val="28"/>
-                <w:szCs w:val="32"/>
-              </w:rPr>
-              <w:t>Dasini  No.</w:t>
-            </w:r>
-            <w:proofErr w:type="gramEnd"/>
-            <w:r>
-              <w:rPr>
-                <w:b/>
-                <w:bCs/>
-                <w:sz w:val="28"/>
-                <w:szCs w:val="32"/>
-              </w:rPr>
-              <w:t xml:space="preserve"> 36</w:t>
+            <w:r>
+              <w:rPr>
+                <w:b/>
+                <w:bCs/>
+                <w:sz w:val="28"/>
+                <w:szCs w:val="32"/>
+              </w:rPr>
+              <w:t>Dasini  No. 36</w:t>
             </w:r>
           </w:p>
           <w:p>
@@ -10004,25 +10020,14 @@
                 <w:szCs w:val="36"/>
               </w:rPr>
             </w:pPr>
-            <w:proofErr w:type="gramStart"/>
-            <w:r>
-              <w:rPr>
-                <w:b/>
-                <w:bCs/>
-                <w:sz w:val="28"/>
-                <w:szCs w:val="32"/>
-              </w:rPr>
-              <w:t>Dasini  No.</w:t>
-            </w:r>
-            <w:proofErr w:type="gramEnd"/>
-            <w:r>
-              <w:rPr>
-                <w:b/>
-                <w:bCs/>
-                <w:sz w:val="28"/>
-                <w:szCs w:val="32"/>
-              </w:rPr>
-              <w:t xml:space="preserve"> 51</w:t>
+            <w:r>
+              <w:rPr>
+                <w:b/>
+                <w:bCs/>
+                <w:sz w:val="28"/>
+                <w:szCs w:val="32"/>
+              </w:rPr>
+              <w:t>Dasini  No. 51</w:t>
             </w:r>
           </w:p>
         </w:tc>
@@ -10534,25 +10539,14 @@
                 <w:szCs w:val="36"/>
               </w:rPr>
             </w:pPr>
-            <w:proofErr w:type="gramStart"/>
-            <w:r>
-              <w:rPr>
-                <w:b/>
-                <w:bCs/>
-                <w:sz w:val="28"/>
-                <w:szCs w:val="32"/>
-              </w:rPr>
-              <w:t>Dasini  No.</w:t>
-            </w:r>
-            <w:proofErr w:type="gramEnd"/>
-            <w:r>
-              <w:rPr>
-                <w:b/>
-                <w:bCs/>
-                <w:sz w:val="28"/>
-                <w:szCs w:val="32"/>
-              </w:rPr>
-              <w:t xml:space="preserve"> 1</w:t>
+            <w:r>
+              <w:rPr>
+                <w:b/>
+                <w:bCs/>
+                <w:sz w:val="28"/>
+                <w:szCs w:val="32"/>
+              </w:rPr>
+              <w:t>Dasini  No. 1</w:t>
             </w:r>
           </w:p>
         </w:tc>
@@ -10971,25 +10965,14 @@
                 <w:szCs w:val="36"/>
               </w:rPr>
             </w:pPr>
-            <w:proofErr w:type="gramStart"/>
-            <w:r>
-              <w:rPr>
-                <w:b/>
-                <w:bCs/>
-                <w:sz w:val="28"/>
-                <w:szCs w:val="32"/>
-              </w:rPr>
-              <w:t>Dasini  No.</w:t>
-            </w:r>
-            <w:proofErr w:type="gramEnd"/>
-            <w:r>
-              <w:rPr>
-                <w:b/>
-                <w:bCs/>
-                <w:sz w:val="28"/>
-                <w:szCs w:val="32"/>
-              </w:rPr>
-              <w:t xml:space="preserve"> 5</w:t>
+            <w:r>
+              <w:rPr>
+                <w:b/>
+                <w:bCs/>
+                <w:sz w:val="28"/>
+                <w:szCs w:val="32"/>
+              </w:rPr>
+              <w:t>Dasini  No. 5</w:t>
             </w:r>
           </w:p>
         </w:tc>
@@ -11569,25 +11552,14 @@
                 <w:szCs w:val="36"/>
               </w:rPr>
             </w:pPr>
-            <w:proofErr w:type="gramStart"/>
-            <w:r>
-              <w:rPr>
-                <w:b/>
-                <w:bCs/>
-                <w:sz w:val="28"/>
-                <w:szCs w:val="32"/>
-              </w:rPr>
-              <w:t>Dasini  No.</w:t>
-            </w:r>
-            <w:proofErr w:type="gramEnd"/>
-            <w:r>
-              <w:rPr>
-                <w:b/>
-                <w:bCs/>
-                <w:sz w:val="28"/>
-                <w:szCs w:val="32"/>
-              </w:rPr>
-              <w:t xml:space="preserve"> 8</w:t>
+            <w:r>
+              <w:rPr>
+                <w:b/>
+                <w:bCs/>
+                <w:sz w:val="28"/>
+                <w:szCs w:val="32"/>
+              </w:rPr>
+              <w:t>Dasini  No. 8</w:t>
             </w:r>
           </w:p>
         </w:tc>
@@ -12113,25 +12085,14 @@
                 <w:szCs w:val="36"/>
               </w:rPr>
             </w:pPr>
-            <w:proofErr w:type="gramStart"/>
-            <w:r>
-              <w:rPr>
-                <w:b/>
-                <w:bCs/>
-                <w:sz w:val="28"/>
-                <w:szCs w:val="32"/>
-              </w:rPr>
-              <w:t>Dasini  No.</w:t>
-            </w:r>
-            <w:proofErr w:type="gramEnd"/>
-            <w:r>
-              <w:rPr>
-                <w:b/>
-                <w:bCs/>
-                <w:sz w:val="28"/>
-                <w:szCs w:val="32"/>
-              </w:rPr>
-              <w:t xml:space="preserve"> 35</w:t>
+            <w:r>
+              <w:rPr>
+                <w:b/>
+                <w:bCs/>
+                <w:sz w:val="28"/>
+                <w:szCs w:val="32"/>
+              </w:rPr>
+              <w:t>Dasini  No. 35</w:t>
             </w:r>
           </w:p>
         </w:tc>
@@ -12805,18 +12766,7 @@
           <w:szCs w:val="32"/>
           <w:u w:val="single"/>
         </w:rPr>
-        <w:t xml:space="preserve">5 to </w:t>
-      </w:r>
-      <w:proofErr w:type="gramStart"/>
-      <w:r>
-        <w:rPr>
-          <w:b/>
-          <w:bCs/>
-          <w:sz w:val="32"/>
-          <w:szCs w:val="32"/>
-          <w:u w:val="single"/>
-        </w:rPr>
-        <w:t>1.8</w:t>
+        <w:t>5 to 1.8</w:t>
       </w:r>
       <w:r>
         <w:rPr>
@@ -12828,7 +12778,6 @@
         </w:rPr>
         <w:t xml:space="preserve">  Book</w:t>
       </w:r>
-      <w:proofErr w:type="gramEnd"/>
     </w:p>
     <w:p>
       <w:pPr>
@@ -16371,9 +16320,8 @@
                 <w:szCs w:val="32"/>
                 <w:u w:val="single"/>
               </w:rPr>
-              <w:t xml:space="preserve">TaittirIya BrAhmaNam TB 1.5 to </w:t>
-            </w:r>
-            <w:proofErr w:type="gramStart"/>
+              <w:t>TaittirIya BrAhmaNam TB 1.5 to 1.8</w:t>
+            </w:r>
             <w:r>
               <w:rPr>
                 <w:b/>
@@ -16382,28 +16330,7 @@
                 <w:szCs w:val="32"/>
                 <w:u w:val="single"/>
               </w:rPr>
-              <w:t>1.8</w:t>
-            </w:r>
-            <w:r>
-              <w:rPr>
-                <w:b/>
-                <w:bCs/>
-                <w:sz w:val="32"/>
-                <w:szCs w:val="32"/>
-                <w:u w:val="single"/>
-              </w:rPr>
-              <w:t xml:space="preserve">  Book</w:t>
-            </w:r>
-            <w:proofErr w:type="gramEnd"/>
-            <w:r>
-              <w:rPr>
-                <w:b/>
-                <w:bCs/>
-                <w:sz w:val="32"/>
-                <w:szCs w:val="32"/>
-                <w:u w:val="single"/>
-              </w:rPr>
-              <w:t xml:space="preserve">  </w:t>
+              <w:t xml:space="preserve">  Book  </w:t>
             </w:r>
           </w:p>
           <w:p>

</xml_diff>